<commit_message>
Cleaned up outlined bullets
</commit_message>
<xml_diff>
--- a/spec-paper.docx
+++ b/spec-paper.docx
@@ -1,6 +1,6 @@
 
 <file path=word/document.xml><?xml version="1.0" encoding="utf-8"?>
-<w:document xmlns:wpc="http://schemas.microsoft.com/office/word/2010/wordprocessingCanvas" xmlns:mc="http://schemas.openxmlformats.org/markup-compatibility/2006" xmlns:o="urn:schemas-microsoft-com:office:office" xmlns:r="http://schemas.openxmlformats.org/officeDocument/2006/relationships" xmlns:m="http://schemas.openxmlformats.org/officeDocument/2006/math" xmlns:v="urn:schemas-microsoft-com:vml" xmlns:wp14="http://schemas.microsoft.com/office/word/2010/wordprocessingDrawing" xmlns:wp="http://schemas.openxmlformats.org/drawingml/2006/wordprocessingDrawing" xmlns:w10="urn:schemas-microsoft-com:office:word" xmlns:w="http://schemas.openxmlformats.org/wordprocessingml/2006/main" xmlns:w14="http://schemas.microsoft.com/office/word/2010/wordml" xmlns:w15="http://schemas.microsoft.com/office/word/2012/wordml" xmlns:wpg="http://schemas.microsoft.com/office/word/2010/wordprocessingGroup" xmlns:wpi="http://schemas.microsoft.com/office/word/2010/wordprocessingInk" xmlns:wne="http://schemas.microsoft.com/office/word/2006/wordml" xmlns:wps="http://schemas.microsoft.com/office/word/2010/wordprocessingShape" mc:Ignorable="w14 w15 wp14">
+<w:document xmlns:wpc="http://schemas.microsoft.com/office/word/2010/wordprocessingCanvas" xmlns:cx="http://schemas.microsoft.com/office/drawing/2014/chartex" xmlns:cx1="http://schemas.microsoft.com/office/drawing/2015/9/8/chartex" xmlns:cx2="http://schemas.microsoft.com/office/drawing/2015/10/21/chartex" xmlns:cx3="http://schemas.microsoft.com/office/drawing/2016/5/9/chartex" xmlns:cx4="http://schemas.microsoft.com/office/drawing/2016/5/10/chartex" xmlns:cx5="http://schemas.microsoft.com/office/drawing/2016/5/11/chartex" xmlns:cx6="http://schemas.microsoft.com/office/drawing/2016/5/12/chartex" xmlns:cx7="http://schemas.microsoft.com/office/drawing/2016/5/13/chartex" xmlns:cx8="http://schemas.microsoft.com/office/drawing/2016/5/14/chartex" xmlns:mc="http://schemas.openxmlformats.org/markup-compatibility/2006" xmlns:aink="http://schemas.microsoft.com/office/drawing/2016/ink" xmlns:am3d="http://schemas.microsoft.com/office/drawing/2017/model3d" xmlns:o="urn:schemas-microsoft-com:office:office" xmlns:r="http://schemas.openxmlformats.org/officeDocument/2006/relationships" xmlns:m="http://schemas.openxmlformats.org/officeDocument/2006/math" xmlns:v="urn:schemas-microsoft-com:vml" xmlns:wp14="http://schemas.microsoft.com/office/word/2010/wordprocessingDrawing" xmlns:wp="http://schemas.openxmlformats.org/drawingml/2006/wordprocessingDrawing" xmlns:w10="urn:schemas-microsoft-com:office:word" xmlns:w="http://schemas.openxmlformats.org/wordprocessingml/2006/main" xmlns:w14="http://schemas.microsoft.com/office/word/2010/wordml" xmlns:w15="http://schemas.microsoft.com/office/word/2012/wordml" xmlns:w16cid="http://schemas.microsoft.com/office/word/2016/wordml/cid" xmlns:w16se="http://schemas.microsoft.com/office/word/2015/wordml/symex" xmlns:wpg="http://schemas.microsoft.com/office/word/2010/wordprocessingGroup" xmlns:wpi="http://schemas.microsoft.com/office/word/2010/wordprocessingInk" xmlns:wne="http://schemas.microsoft.com/office/word/2006/wordml" xmlns:wps="http://schemas.microsoft.com/office/word/2010/wordprocessingShape" mc:Ignorable="w14 w15 w16se w16cid wp14">
   <w:body>
     <w:p>
       <w:pPr>
@@ -802,149 +802,72 @@
     <w:p>
       <w:pPr>
         <w:pStyle w:val="ListParagraph"/>
-        <w:numPr>
-          <w:ilvl w:val="0"/>
-          <w:numId w:val="1"/>
-        </w:numPr>
-        <w:spacing w:line="360" w:lineRule="auto"/>
-        <w:rPr>
-          <w:sz w:val="24"/>
-          <w:szCs w:val="24"/>
-        </w:rPr>
-      </w:pPr>
-      <w:r>
-        <w:rPr>
-          <w:sz w:val="24"/>
-          <w:szCs w:val="24"/>
-        </w:rPr>
-        <w:t>Statement of motivation</w:t>
-      </w:r>
+        <w:spacing w:line="360" w:lineRule="auto"/>
+        <w:rPr>
+          <w:sz w:val="24"/>
+          <w:szCs w:val="24"/>
+        </w:rPr>
+      </w:pPr>
     </w:p>
     <w:p>
       <w:pPr>
         <w:pStyle w:val="ListParagraph"/>
-        <w:numPr>
-          <w:ilvl w:val="0"/>
-          <w:numId w:val="1"/>
-        </w:numPr>
-        <w:spacing w:line="360" w:lineRule="auto"/>
-        <w:rPr>
-          <w:sz w:val="24"/>
-          <w:szCs w:val="24"/>
-        </w:rPr>
-      </w:pPr>
-      <w:r>
-        <w:rPr>
-          <w:sz w:val="24"/>
-          <w:szCs w:val="24"/>
-        </w:rPr>
-        <w:t>Discuss project goals and objectives</w:t>
-      </w:r>
+        <w:spacing w:line="360" w:lineRule="auto"/>
+        <w:rPr>
+          <w:sz w:val="24"/>
+          <w:szCs w:val="24"/>
+        </w:rPr>
+      </w:pPr>
     </w:p>
     <w:p>
       <w:pPr>
         <w:pStyle w:val="ListParagraph"/>
-        <w:numPr>
-          <w:ilvl w:val="0"/>
-          <w:numId w:val="1"/>
-        </w:numPr>
-        <w:spacing w:line="360" w:lineRule="auto"/>
-        <w:rPr>
-          <w:sz w:val="24"/>
-          <w:szCs w:val="24"/>
-        </w:rPr>
-      </w:pPr>
-      <w:r>
-        <w:rPr>
-          <w:sz w:val="24"/>
-          <w:szCs w:val="24"/>
-        </w:rPr>
-        <w:t>Function of the project</w:t>
-      </w:r>
+        <w:spacing w:line="360" w:lineRule="auto"/>
+        <w:rPr>
+          <w:sz w:val="24"/>
+          <w:szCs w:val="24"/>
+        </w:rPr>
+      </w:pPr>
     </w:p>
     <w:p>
       <w:pPr>
         <w:pStyle w:val="ListParagraph"/>
-        <w:numPr>
-          <w:ilvl w:val="0"/>
-          <w:numId w:val="1"/>
-        </w:numPr>
-        <w:spacing w:line="360" w:lineRule="auto"/>
-        <w:rPr>
-          <w:sz w:val="24"/>
-          <w:szCs w:val="24"/>
-        </w:rPr>
-      </w:pPr>
-      <w:r>
-        <w:rPr>
-          <w:sz w:val="24"/>
-          <w:szCs w:val="24"/>
-        </w:rPr>
-        <w:t xml:space="preserve">Reference any external input from customers or marketing analysis of competitive products or projects used to identify OUR project features. </w:t>
-      </w:r>
+        <w:spacing w:line="360" w:lineRule="auto"/>
+        <w:rPr>
+          <w:sz w:val="24"/>
+          <w:szCs w:val="24"/>
+        </w:rPr>
+      </w:pPr>
     </w:p>
     <w:p>
       <w:pPr>
         <w:pStyle w:val="ListParagraph"/>
-        <w:numPr>
-          <w:ilvl w:val="0"/>
-          <w:numId w:val="1"/>
-        </w:numPr>
-        <w:spacing w:line="360" w:lineRule="auto"/>
-        <w:rPr>
-          <w:sz w:val="24"/>
-          <w:szCs w:val="24"/>
-        </w:rPr>
-      </w:pPr>
-      <w:r>
-        <w:rPr>
-          <w:sz w:val="24"/>
-          <w:szCs w:val="24"/>
-        </w:rPr>
-        <w:t>No numbers!</w:t>
-      </w:r>
+        <w:spacing w:line="360" w:lineRule="auto"/>
+        <w:rPr>
+          <w:sz w:val="24"/>
+          <w:szCs w:val="24"/>
+        </w:rPr>
+      </w:pPr>
     </w:p>
     <w:p>
       <w:pPr>
         <w:pStyle w:val="ListParagraph"/>
-        <w:numPr>
-          <w:ilvl w:val="0"/>
-          <w:numId w:val="1"/>
-        </w:numPr>
-        <w:spacing w:line="360" w:lineRule="auto"/>
-        <w:rPr>
-          <w:sz w:val="24"/>
-          <w:szCs w:val="24"/>
-        </w:rPr>
-      </w:pPr>
-      <w:r>
-        <w:rPr>
-          <w:sz w:val="24"/>
-          <w:szCs w:val="24"/>
-        </w:rPr>
-        <w:t>Conceptual, and specific to project</w:t>
-      </w:r>
+        <w:spacing w:line="360" w:lineRule="auto"/>
+        <w:rPr>
+          <w:sz w:val="24"/>
+          <w:szCs w:val="24"/>
+        </w:rPr>
+      </w:pPr>
     </w:p>
     <w:p>
       <w:pPr>
         <w:pStyle w:val="ListParagraph"/>
-        <w:numPr>
-          <w:ilvl w:val="0"/>
-          <w:numId w:val="1"/>
-        </w:numPr>
-        <w:spacing w:line="360" w:lineRule="auto"/>
-        <w:rPr>
-          <w:sz w:val="24"/>
-          <w:szCs w:val="24"/>
-        </w:rPr>
-      </w:pPr>
-      <w:r>
-        <w:rPr>
-          <w:sz w:val="24"/>
-          <w:szCs w:val="24"/>
-        </w:rPr>
-        <w:t>Identify project goals with adjectives</w:t>
-      </w:r>
+        <w:spacing w:line="360" w:lineRule="auto"/>
+        <w:rPr>
+          <w:sz w:val="24"/>
+          <w:szCs w:val="24"/>
+        </w:rPr>
+      </w:pPr>
     </w:p>
     <w:p>
       <w:pPr>
@@ -979,6 +902,7 @@
           <w:sz w:val="24"/>
           <w:szCs w:val="24"/>
         </w:rPr>
+        <w:lastRenderedPageBreak/>
         <w:t>REQUIREMENT SPECIFICATIONS</w:t>
       </w:r>
     </w:p>
@@ -1323,6 +1247,15 @@
         </w:rPr>
         <w:t>The glider must be able to communicate if there is a clear line of sight</w:t>
       </w:r>
+    </w:p>
+    <w:p>
+      <w:pPr>
+        <w:spacing w:line="360" w:lineRule="auto"/>
+        <w:rPr>
+          <w:sz w:val="24"/>
+          <w:szCs w:val="24"/>
+        </w:rPr>
+      </w:pPr>
     </w:p>
     <w:p>
       <w:pPr>
@@ -2354,7 +2287,7 @@
               </wp:anchor>
             </w:drawing>
           </mc:Choice>
-          <mc:Fallback xmlns:w16se="http://schemas.microsoft.com/office/word/2015/wordml/symex" xmlns:w16cid="http://schemas.microsoft.com/office/word/2016/wordml/cid" xmlns:am3d="http://schemas.microsoft.com/office/drawing/2017/model3d" xmlns:aink="http://schemas.microsoft.com/office/drawing/2016/ink" xmlns:cx8="http://schemas.microsoft.com/office/drawing/2016/5/14/chartex" xmlns:cx7="http://schemas.microsoft.com/office/drawing/2016/5/13/chartex" xmlns:cx6="http://schemas.microsoft.com/office/drawing/2016/5/12/chartex" xmlns:cx5="http://schemas.microsoft.com/office/drawing/2016/5/11/chartex" xmlns:cx4="http://schemas.microsoft.com/office/drawing/2016/5/10/chartex" xmlns:cx3="http://schemas.microsoft.com/office/drawing/2016/5/9/chartex" xmlns:cx2="http://schemas.microsoft.com/office/drawing/2015/10/21/chartex" xmlns:cx1="http://schemas.microsoft.com/office/drawing/2015/9/8/chartex" xmlns:cx="http://schemas.microsoft.com/office/drawing/2014/chartex">
+          <mc:Fallback>
             <w:pict>
               <v:rect w14:anchorId="22B8D7FE" id="Rectangle 2" o:spid="_x0000_s1026" style="position:absolute;margin-left:107.7pt;margin-top:22.7pt;width:250.4pt;height:196.6pt;z-index:251660288;visibility:visible;mso-wrap-style:square;mso-width-percent:0;mso-height-percent:0;mso-wrap-distance-left:9pt;mso-wrap-distance-top:0;mso-wrap-distance-right:9pt;mso-wrap-distance-bottom:0;mso-position-horizontal:absolute;mso-position-horizontal-relative:text;mso-position-vertical:absolute;mso-position-vertical-relative:text;mso-width-percent:0;mso-height-percent:0;mso-width-relative:margin;mso-height-relative:margin;v-text-anchor:middle" o:gfxdata="UEsDBBQABgAIAAAAIQC2gziS/gAAAOEBAAATAAAAW0NvbnRlbnRfVHlwZXNdLnhtbJSRQU7DMBBF&#10;90jcwfIWJU67QAgl6YK0S0CoHGBkTxKLZGx5TGhvj5O2G0SRWNoz/78nu9wcxkFMGNg6quQqL6RA&#10;0s5Y6ir5vt9lD1JwBDIwOMJKHpHlpr69KfdHjyxSmriSfYz+USnWPY7AufNIadK6MEJMx9ApD/oD&#10;OlTrorhX2lFEilmcO2RdNtjC5xDF9pCuTyYBB5bi6bQ4syoJ3g9WQ0ymaiLzg5KdCXlKLjvcW893&#10;SUOqXwnz5DrgnHtJTxOsQfEKIT7DmDSUCaxw7Rqn8787ZsmRM9e2VmPeBN4uqYvTtW7jvijg9N/y&#10;JsXecLq0q+WD6m8AAAD//wMAUEsDBBQABgAIAAAAIQA4/SH/1gAAAJQBAAALAAAAX3JlbHMvLnJl&#10;bHOkkMFqwzAMhu+DvYPRfXGawxijTi+j0GvpHsDYimMaW0Yy2fr2M4PBMnrbUb/Q94l/f/hMi1qR&#10;JVI2sOt6UJgd+ZiDgffL8ekFlFSbvV0oo4EbChzGx4f9GRdb25HMsYhqlCwG5lrLq9biZkxWOiqY&#10;22YiTra2kYMu1l1tQD30/bPm3wwYN0x18gb45AdQl1tp5j/sFB2T0FQ7R0nTNEV3j6o9feQzro1i&#10;OWA14Fm+Q8a1a8+Bvu/d/dMb2JY5uiPbhG/ktn4cqGU/er3pcvwCAAD//wMAUEsDBBQABgAIAAAA&#10;IQB5a9qNhAIAAFYFAAAOAAAAZHJzL2Uyb0RvYy54bWysVN9P2zAQfp+0/8Hy+0gaWqBRU1SBmCYh&#10;QMDEs3HsJpLt82y3affX7+ykoQK0h2l9cO98d9/9yHdeXO60IlvhfAumopOTnBJhONStWVf05/PN&#10;twtKfGCmZgqMqOheeHq5/Ppl0dlSFNCAqoUjCGJ82dmKNiHYMss8b4Rm/gSsMGiU4DQLqLp1VjvW&#10;IbpWWZHnZ1kHrrYOuPAeb697I10mfCkFD/dSehGIqijWFtLp0vkaz2y5YOXaMdu0fCiD/UMVmrUG&#10;k45Q1ywwsnHtByjdcgceZDjhoDOQsuUi9YDdTPJ33Tw1zIrUCw7H23FM/v/B8rvtgyNtXdGCEsM0&#10;fqJHHBozayVIEcfTWV+i15N9cIPmUYy97qTT8R+7ILs00v04UrELhOPl6eQiP80nlHC0FdP52Xk+&#10;j6jZW7h1PnwXoEkUKuowfRol29760LseXGI2AzetUnjPSmVIh6gXs/NZwoyl9sUlKeyV6N0ehcQe&#10;sZwiISd2iSvlyJYhLxjnwoRJb2pYLfrrWY6/odYxIlWuDAJGZImVjNgDQGTuR+y+j8E/hopEzjE4&#10;/1thffAYkTKDCWOwbg24zwAUdjVk7v2x/KPRRPEV6j0ywEG/Gt7ymxa/wy3z4YE53AXcGtzvcI+H&#10;VIDzhkGipAH3+7P76I8URSslHe5WRf2vDXOCEvXDIHnnk+k0LmNSprPzAhV3bHk9tpiNvgL8TEgi&#10;rC6J0T+ogygd6Bd8BlYxK5qY4Zi7ojy4g3IV+p3Hh4SL1Sq54QJaFm7Nk+URPE418ux598KcHcgY&#10;kMd3cNhDVr7jZO8bIw2sNgFkmwj7Ntdh3ri8iTjDQxNfh2M9eb09h8s/AAAA//8DAFBLAwQUAAYA&#10;CAAAACEAw8fDHuIAAAAKAQAADwAAAGRycy9kb3ducmV2LnhtbEyPTUvDQBCG74L/YRnBm90kxrTE&#10;bIrYFgVBaP3A4zQ7JsHsbMhu2uivd3vS0zAzD+88Uywn04kDDa61rCCeRSCIK6tbrhW8vmyuFiCc&#10;R9bYWSYF3+RgWZ6fFZhre+QtHXa+FiGEXY4KGu/7XEpXNWTQzWxPHHafdjDoQzvUUg94DOGmk0kU&#10;ZdJgy+FCgz3dN1R97UajAN/Xq7cqXW1+1o/bh485jmienpW6vJjubkF4mvwfDCf9oA5lcNrbkbUT&#10;nYIkvkkDqiA91QDM4ywBsQ+D60UGsizk/xfKXwAAAP//AwBQSwECLQAUAAYACAAAACEAtoM4kv4A&#10;AADhAQAAEwAAAAAAAAAAAAAAAAAAAAAAW0NvbnRlbnRfVHlwZXNdLnhtbFBLAQItABQABgAIAAAA&#10;IQA4/SH/1gAAAJQBAAALAAAAAAAAAAAAAAAAAC8BAABfcmVscy8ucmVsc1BLAQItABQABgAIAAAA&#10;IQB5a9qNhAIAAFYFAAAOAAAAAAAAAAAAAAAAAC4CAABkcnMvZTJvRG9jLnhtbFBLAQItABQABgAI&#10;AAAAIQDDx8Me4gAAAAoBAAAPAAAAAAAAAAAAAAAAAN4EAABkcnMvZG93bnJldi54bWxQSwUGAAAA&#10;AAQABADzAAAA7QUAAAAA&#10;" filled="f" strokecolor="#1f4d78 [1604]" strokeweight="2.25pt"/>
             </w:pict>
@@ -3051,8 +2984,6 @@
         <w:pStyle w:val="Default"/>
         <w:spacing w:line="360" w:lineRule="auto"/>
       </w:pPr>
-      <w:bookmarkStart w:id="0" w:name="_GoBack"/>
-      <w:bookmarkEnd w:id="0"/>
     </w:p>
     <w:p>
       <w:pPr>
@@ -3642,21 +3573,25 @@
               </wp:anchor>
             </w:drawing>
           </mc:Choice>
-          <mc:Fallback xmlns:w16se="http://schemas.microsoft.com/office/word/2015/wordml/symex" xmlns:w16cid="http://schemas.microsoft.com/office/word/2016/wordml/cid" xmlns:am3d="http://schemas.microsoft.com/office/drawing/2017/model3d" xmlns:aink="http://schemas.microsoft.com/office/drawing/2016/ink" xmlns:cx8="http://schemas.microsoft.com/office/drawing/2016/5/14/chartex" xmlns:cx7="http://schemas.microsoft.com/office/drawing/2016/5/13/chartex" xmlns:cx6="http://schemas.microsoft.com/office/drawing/2016/5/12/chartex" xmlns:cx5="http://schemas.microsoft.com/office/drawing/2016/5/11/chartex" xmlns:cx4="http://schemas.microsoft.com/office/drawing/2016/5/10/chartex" xmlns:cx3="http://schemas.microsoft.com/office/drawing/2016/5/9/chartex" xmlns:cx2="http://schemas.microsoft.com/office/drawing/2015/10/21/chartex" xmlns:cx1="http://schemas.microsoft.com/office/drawing/2015/9/8/chartex" xmlns:cx="http://schemas.microsoft.com/office/drawing/2014/chartex">
+          <mc:Fallback>
             <w:pict>
-              <v:group w14:anchorId="4054AA1B" id="Group 25" o:spid="_x0000_s1035" style="position:absolute;margin-left:175.5pt;margin-top:-39pt;width:290.25pt;height:382.5pt;z-index:251664384;mso-height-relative:margin" coordorigin=",95" coordsize="36861,48577" o:gfxdata="UEsDBBQABgAIAAAAIQC2gziS/gAAAOEBAAATAAAAW0NvbnRlbnRfVHlwZXNdLnhtbJSRQU7DMBBF&#10;90jcwfIWJU67QAgl6YK0S0CoHGBkTxKLZGx5TGhvj5O2G0SRWNoz/78nu9wcxkFMGNg6quQqL6RA&#10;0s5Y6ir5vt9lD1JwBDIwOMJKHpHlpr69KfdHjyxSmriSfYz+USnWPY7AufNIadK6MEJMx9ApD/oD&#10;OlTrorhX2lFEilmcO2RdNtjC5xDF9pCuTyYBB5bi6bQ4syoJ3g9WQ0ymaiLzg5KdCXlKLjvcW893&#10;SUOqXwnz5DrgnHtJTxOsQfEKIT7DmDSUCaxw7Rqn8787ZsmRM9e2VmPeBN4uqYvTtW7jvijg9N/y&#10;JsXecLq0q+WD6m8AAAD//wMAUEsDBBQABgAIAAAAIQA4/SH/1gAAAJQBAAALAAAAX3JlbHMvLnJl&#10;bHOkkMFqwzAMhu+DvYPRfXGawxijTi+j0GvpHsDYimMaW0Yy2fr2M4PBMnrbUb/Q94l/f/hMi1qR&#10;JVI2sOt6UJgd+ZiDgffL8ekFlFSbvV0oo4EbChzGx4f9GRdb25HMsYhqlCwG5lrLq9biZkxWOiqY&#10;22YiTra2kYMu1l1tQD30/bPm3wwYN0x18gb45AdQl1tp5j/sFB2T0FQ7R0nTNEV3j6o9feQzro1i&#10;OWA14Fm+Q8a1a8+Bvu/d/dMb2JY5uiPbhG/ktn4cqGU/er3pcvwCAAD//wMAUEsDBBQABgAIAAAA&#10;IQCdD9vCrwUAAJUgAAAOAAAAZHJzL2Uyb0RvYy54bWzsWttu4zYQfS/QfyD03tiUZPmCOIvUuwkK&#10;BLvBJu0+0zJlC5VIlWJip1/fIUVSsmLHiQOoi8D74NWFtxnOOXOGyvmnTZ6hRyrKlLOph8/6HqIs&#10;5ouULafen/dXv408VErCFiTjjE69J1p6ny5+/eV8XUyoz1c8W1CBYBBWTtbF1FtJWUx6vTJe0ZyU&#10;Z7ygDF4mXOREwq1Y9haCrGH0POv5/X7UW3OxKASPaVnC08/VS+9Cj58kNJbfkqSkEmVTD9Ym9a/Q&#10;v3P127s4J5OlIMUqjc0yyBGryEnKYFI31GciCXoQ6bOh8jQWvOSJPIt53uNJksZU2wDW4H7LmmvB&#10;Hwpty3KyXhbOTeDalp+OHjb++ngrULqYev7AQ4zksEd6WgT34Jx1sZxAm2tR3BW3wjxYVnfK3k0i&#10;cvU/WII22q1Pzq10I1EMD4NoFOEhDB/Du3A0GA4HxvHxCnan7jceVJOSSbz6cqBzz87dU0t0K1oX&#10;EEdl7aryfa66W5GC6h0olRusq7B11Z0UJF2uJLoUgq/RjDMGIccF8nHlPd1txozrykkJXtzhNz8c&#10;DEPwCgIP4UEQOEdYH8Ir5T1/GAa+dp6zn0wKUcprynOkLqZeadbkFoN1ZJLHm1LCBkJH20EtJGPq&#10;V5I0+8IWSD4VEABSpIQtM6pMgOaqCXjZLl5fyaeMVt2/0wTiB7a5mkYjl84ygR4JYI7EMWVSO0OP&#10;BK1VtyTNMtexr9f3YkfTXnWlGtVv6ex66Jk5k65znjIuds0uN3bJSdXeeqCyW7lgzhdPelu1ayDm&#10;KrDoSHS4sQET2IAx2AqOxlaNERsar4cXHg3VvPvhFY0GOBibba+g3YaXwVrbQgw832QPuDdk8Wb2&#10;GLtl7rawXqQyZJtAXNd9BFJ3dgB6rYWtPcTH7CEOcGhx/txOPxjioeJhTZT1Uht2+kCfhifq/rWx&#10;+0bYa2wHbIkdW34HbtTEguCZDg9Njy6zWIax1O7SSsNqoMbQZgkbH9tWByEe9y18bX6ylGc4UsBK&#10;XmJFxq+AoTRWKoIseZYu1DMFnxZV1WTRaPV63vR3EZDlTT3diixoRaeDPvwz+HSrMCS9i1pfwcld&#10;U2vmssEBakWCV3KtLOKrFFLbDSnlLRGgzyAbguaU3+Anyfh66nFz5aEVF//ueq7agxaAtx5ag96D&#10;PPnPAxHUQ9kfDFTCGICpBKK+gWwMWRaJ5pt58w17yGcc0huENqxOX6r2MrOXieD5D5Cml2pWeEVY&#10;DHNPvVgKezOTlQ4FcRvTy0vdDERhQeQNuytim1BV5N5vfhBRmNiVEPZfuVUmZNJK7FVbFTeMXz5I&#10;nqQ669cpy6Qyk7G6IADf5oZ7hdjf+QZhv4V/JDfwXNlseGGPUBqE/lgxJGihmv8sD+AoGAWAD82f&#10;AbR0WDmSBhp4fob6Oo63WmUMQTxGAZC0xm6TN9RWOmU0z0j8t4Vy3Wo3b8jNfKNVemj9U8mPD4kR&#10;+TMhpFYHSvJ0gZbQomVvcYFdFIC4OlxcACBUWeFH0aidObEfwDODGJtY9oDlmLpiCxqlWM5d+F9d&#10;zRqprI7/Uy2yX14cSJjAnM1apItYBSauVP/+WDXHCC8VwijJ0uIvm/DMUQIORhgbqh8GwOaRoj6o&#10;/8zBAITz0HL9IALhr2sbJ3TrKvcdZfEpfFsFfIeldBfhG9nwrYWJjjJF9ECtqjB5rTDBw344Vodc&#10;QLURMBtcboXrljaBIk6xrgJsXeu8sUTZjk11Xlqfuvw/2sQh/aRNulHv3WuT8XPA6OOidwIGw7Hm&#10;y4jB/dAeG38kyDi2OUGmG8h0IuH95wUvPAK2PwomGA4MKwkf4CBQ54P7E0tD5H8kmGhpp5x3gkk3&#10;MOk8s/iHq15oUkPocNXb/KTmj+GzWRs4puo9fVL7mT+p6UCEb99aKZvv9OrjevNel731XxNc/AcA&#10;AP//AwBQSwMEFAAGAAgAAAAhAE+pAgzjAAAACwEAAA8AAABkcnMvZG93bnJldi54bWxMj8FqwzAQ&#10;RO+F/oPYQm+JrBonjmM5hND2FApNCqU3xdrYJpZkLMV2/r7bU3ObZYbZN/lmMi0bsPeNsxLEPAKG&#10;tnS6sZWEr+PbLAXmg7Jatc6ihBt62BSPD7nKtBvtJw6HUDEqsT5TEuoQuoxzX9ZolJ+7Di15Z9cb&#10;FejsK657NVK5aflLFC24UY2lD7XqcFdjeTlcjYT3UY3bWLwO+8t5d/s5Jh/fe4FSPj9N2zWwgFP4&#10;D8MfPqFDQUwnd7Xas1ZCnAjaEiTMlikJSqxikQA7SVikywh4kfP7DcUvAAAA//8DAFBLAQItABQA&#10;BgAIAAAAIQC2gziS/gAAAOEBAAATAAAAAAAAAAAAAAAAAAAAAABbQ29udGVudF9UeXBlc10ueG1s&#10;UEsBAi0AFAAGAAgAAAAhADj9If/WAAAAlAEAAAsAAAAAAAAAAAAAAAAALwEAAF9yZWxzLy5yZWxz&#10;UEsBAi0AFAAGAAgAAAAhAJ0P28KvBQAAlSAAAA4AAAAAAAAAAAAAAAAALgIAAGRycy9lMm9Eb2Mu&#10;eG1sUEsBAi0AFAAGAAgAAAAhAE+pAgzjAAAACwEAAA8AAAAAAAAAAAAAAAAACQgAAGRycy9kb3du&#10;cmV2LnhtbFBLBQYAAAAABAAEAPMAAAAZCQAAAAA=&#10;">
+              <v:group w14:anchorId="4054AA1B" id="Group 25" o:spid="_x0000_s1028" style="position:absolute;margin-left:175.5pt;margin-top:-39pt;width:290.25pt;height:382.5pt;z-index:251664384;mso-height-relative:margin" coordorigin=",95" coordsize="36861,48577" o:gfxdata="UEsDBBQABgAIAAAAIQC2gziS/gAAAOEBAAATAAAAW0NvbnRlbnRfVHlwZXNdLnhtbJSRQU7DMBBF&#10;90jcwfIWJU67QAgl6YK0S0CoHGBkTxKLZGx5TGhvj5O2G0SRWNoz/78nu9wcxkFMGNg6quQqL6RA&#10;0s5Y6ir5vt9lD1JwBDIwOMJKHpHlpr69KfdHjyxSmriSfYz+USnWPY7AufNIadK6MEJMx9ApD/oD&#10;OlTrorhX2lFEilmcO2RdNtjC5xDF9pCuTyYBB5bi6bQ4syoJ3g9WQ0ymaiLzg5KdCXlKLjvcW893&#10;SUOqXwnz5DrgnHtJTxOsQfEKIT7DmDSUCaxw7Rqn8787ZsmRM9e2VmPeBN4uqYvTtW7jvijg9N/y&#10;JsXecLq0q+WD6m8AAAD//wMAUEsDBBQABgAIAAAAIQA4/SH/1gAAAJQBAAALAAAAX3JlbHMvLnJl&#10;bHOkkMFqwzAMhu+DvYPRfXGawxijTi+j0GvpHsDYimMaW0Yy2fr2M4PBMnrbUb/Q94l/f/hMi1qR&#10;JVI2sOt6UJgd+ZiDgffL8ekFlFSbvV0oo4EbChzGx4f9GRdb25HMsYhqlCwG5lrLq9biZkxWOiqY&#10;22YiTra2kYMu1l1tQD30/bPm3wwYN0x18gb45AdQl1tp5j/sFB2T0FQ7R0nTNEV3j6o9feQzro1i&#10;OWA14Fm+Q8a1a8+Bvu/d/dMb2JY5uiPbhG/ktn4cqGU/er3pcvwCAAD//wMAUEsDBBQABgAIAAAA&#10;IQBEeclysgUAAJUgAAAOAAAAZHJzL2Uyb0RvYy54bWzsWl1v2zYUfR+w/0DofbEpyZJtxCkytwkG&#10;FG3QZOszLVO2MInUKCZ2+ut3SZGUrNhx4mBeEbgPrj74dS/vOfdcKucf1kWOHqioMs4mHj7re4iy&#10;hM8ztph4f95d/Tb0UCUJm5OcMzrxHmnlfbj49ZfzVTmmPl/yfE4FgkFYNV6VE28pZTnu9apkSQtS&#10;nfGSMniZclEQCbdi0ZsLsoLRi7zn9/tRb8XFvBQ8oVUFTz/WL70LPX6a0kR+TdOKSpRPPFib1L9C&#10;/87Ub+/inIwXgpTLLDHLIAesoiAZg0ndUB+JJOheZE+GKrJE8Iqn8izhRY+naZZQbQNYg/sda64F&#10;vy+1LYvxalE6N4FrO346eNjky8ONQNl84vkDDzFSwB7paRHcg3NW5WIMba5FeVveCPNgUd8pe9ep&#10;KNT/YAlaa7c+OrfStUQJPAyiYYRjGD6Bd+FwEMcD4/hkCbvT9BsN6knJOFl+2tO5Z+fuqSW6Fa1K&#10;iKOqcVX1NlfdLklJ9Q5Uyg3WVdi66lYKki2WEl0KwVdoyhmDkOMC+bj2nu42ZcZ11bgCL27xmx8O&#10;4hC8gsBDeBAEzhHWh/BKec+Pw8DXznP2k3EpKnlNeYHUxcSrzJrcYrCOTPLwuZKwgdDRdlALyZn6&#10;lSTLP7E5ko8lBIAUGWGLnCoToLlqAl62i9dX8jGndfdvNIX4gW2up9HIpdNcoAcCmCNJQpnUztAj&#10;QWvVLc3y3HXs6/U929G0V12pRvVrOrseembOpOtcZIyLbbPLtV1yWre3HqjtVi6Y8fmj3lbtGoi5&#10;Giw6Eh1ubMAENmAMtoKDsdVgxIbGy+GFh7Gadze8ouEAByOz7TW0u/AyWOtaiIHn2+wB94YsXs0e&#10;I7fM7RY2i1SGbBKI67qLQJrODkAvtbCzh/iQPcQBDi3On9rpBzGOFQ9romyW2rLTB/o0PNH0b4zd&#10;NcJOY4/Altix5TfgRk0sCJ7p8ND06DKLZRhL7S6ttKwGagxtlrDxsWl1EOJR38LX5idLeYYjBazk&#10;OVZk/AoYSmOlJsiK59lcPVPw6VBVQxatVi/nTX8bAVne1NMtyZzWdDrowz+DT7cKQ9LbqPUFnHxs&#10;as1dNthDrUjwWq5VZXKVQWr7TCp5QwToM8iGoDnlV/hJc76aeNxceWjJxY9tz1V70ALw1kMr0HuQ&#10;J/+5J4J6KP+DgUoYATCVQNQ3kI0hyyLRfjNrv2H3xZRDeoPQhtXpS9Ve5vYyFbz4DtL0Us0KrwhL&#10;YO6Jl0hhb6ay1qEgbhN6eambgSgsifzMbsvEJlQVuXfr70SUJnYlhP0XbpUJGXcSe91WxQ3jl/eS&#10;p5nO+k3KMqnMZKxjEIBvc8OdQuzvfI2w38E/kmt4rmw2vLBDKA1Cf6QYErRQw3+WB3AUDAPAh+bP&#10;AFo6rBxIAy08P0F9E8cbrXKGIB6jAEhaY7fNG2ornTKa5ST520K5abWdN+R6tq5VuvVPLT/eJUbk&#10;z4SQRh0oyXMMtIQWLTuLCxzaKABxtb+4AECossKPomE3c2I/gGcGMTax7ADLIXXFBjQqsZi58L+6&#10;mrZSWRP/p1pkt7zYkzCBOdu1yDFiFZi4Vv27Y9UcIzxXCKM0z8q/bMIzRwk4GGJsqD4OgM0jFfRQ&#10;/5mDAQjn2HL9IALhr2sbJ3SbKvcNZfEpfDsF/BFL6WOEb2TDtxEmOsoU0QO1qsLkpcIEx/1wpA65&#10;gGojYDa43AjXDW0CRZxiXQXYptZ5ZYmyGZvqvLQ5dfl/tIkpiO3RyEmbAFv9p+r9+Npk9BQw+rjo&#10;jYDBcKz5PGJwP7THxu8JMk7IneT8Oyp4/acFLzwCtj8IJhgODGsJH+AgUOeDuxNLS+S/J5g4DXmC&#10;yXFgcvTM4u+veqFJA6H9VW/7k5o/gs9mXeCYqvf0Se1n/qSmAxG+fWulbL7Tq4/r7Xtd9jZ/TXDx&#10;LwAAAP//AwBQSwMEFAAGAAgAAAAhAE+pAgzjAAAACwEAAA8AAABkcnMvZG93bnJldi54bWxMj8Fq&#10;wzAQRO+F/oPYQm+JrBonjmM5hND2FApNCqU3xdrYJpZkLMV2/r7bU3ObZYbZN/lmMi0bsPeNsxLE&#10;PAKGtnS6sZWEr+PbLAXmg7Jatc6ihBt62BSPD7nKtBvtJw6HUDEqsT5TEuoQuoxzX9ZolJ+7Di15&#10;Z9cbFejsK657NVK5aflLFC24UY2lD7XqcFdjeTlcjYT3UY3bWLwO+8t5d/s5Jh/fe4FSPj9N2zWw&#10;gFP4D8MfPqFDQUwnd7Xas1ZCnAjaEiTMlikJSqxikQA7SVikywh4kfP7DcUvAAAA//8DAFBLAQIt&#10;ABQABgAIAAAAIQC2gziS/gAAAOEBAAATAAAAAAAAAAAAAAAAAAAAAABbQ29udGVudF9UeXBlc10u&#10;eG1sUEsBAi0AFAAGAAgAAAAhADj9If/WAAAAlAEAAAsAAAAAAAAAAAAAAAAALwEAAF9yZWxzLy5y&#10;ZWxzUEsBAi0AFAAGAAgAAAAhAER5yXKyBQAAlSAAAA4AAAAAAAAAAAAAAAAALgIAAGRycy9lMm9E&#10;b2MueG1sUEsBAi0AFAAGAAgAAAAhAE+pAgzjAAAACwEAAA8AAAAAAAAAAAAAAAAADAgAAGRycy9k&#10;b3ducmV2LnhtbFBLBQYAAAAABAAEAPMAAAAcCQAAAAA=&#10;">
                 <v:shapetype id="_x0000_t32" coordsize="21600,21600" o:spt="32" o:oned="t" path="m,l21600,21600e" filled="f">
                   <v:path arrowok="t" fillok="f" o:connecttype="none"/>
                   <o:lock v:ext="edit" shapetype="t"/>
                 </v:shapetype>
-                <v:shape id="Straight Arrow Connector 21" o:spid="_x0000_s1036" type="#_x0000_t32" style="position:absolute;left:24574;top:15335;width:0;height:2743;visibility:visible;mso-wrap-style:square" o:connectortype="straight" o:gfxdata="UEsDBBQABgAIAAAAIQDb4fbL7gAAAIUBAAATAAAAW0NvbnRlbnRfVHlwZXNdLnhtbHyQz07DMAyH&#10;70i8Q+QralM4IITa7kDhCAiNB7ASt43WOlEcyvb2pNu4IODoPz9/n1xv9vOkForiPDdwXVagiI23&#10;jocG3rdPxR0oScgWJ8/UwIEENu3lRb09BBKV0ywNjCmFe63FjDSjlD4Q50nv44wpl3HQAc0OB9I3&#10;VXWrjedEnIq03oC27qjHjympx31un0wiTQLq4bS4shrAECZnMGVTvbD9QSnOhDInjzsyuiBXWQP0&#10;r4R18jfgnHvJr4nOknrFmJ5xzhraRtHWf3Kkpfz/yGo5S+H73hkquyhdjr3R8m2lj09svwAAAP//&#10;AwBQSwMEFAAGAAgAAAAhAFr0LFu/AAAAFQEAAAsAAABfcmVscy8ucmVsc2zPwWrDMAwG4Ptg72B0&#10;X5TuUMaI01uh19I+gLGVxCy2jGSy9e1nemrHjpL4P0nD4SetZiPRyNnCruvBUPYcYp4tXC/Htw8w&#10;Wl0ObuVMFm6kcBhfX4Yzra62kC6xqGlKVgtLreUTUf1CyWnHhXKbTCzJ1VbKjMX5LzcTvvf9HuXR&#10;gPHJNKdgQU5hB+ZyK23zHztFL6w81c5zQp6m6P9TMfB3PtPWFCczVQtB9N4U2rp2HOA44NMz4y8A&#10;AAD//wMAUEsDBBQABgAIAAAAIQClH7MNwgAAANsAAAAPAAAAZHJzL2Rvd25yZXYueG1sRI9PS8NA&#10;EMXvBb/DMoKXYjcJbdHYbRGh6NU0ischO2ZDs7MhO23Tb+8KgsfH+/PjbXaT79WZxtgFNpAvMlDE&#10;TbAdtwbqw/7+AVQUZIt9YDJwpQi77c1sg6UNF36ncyWtSiMcSzTgRIZS69g48hgXYSBO3ncYPUqS&#10;Y6vtiJc07ntdZNlae+w4ERwO9OKoOVYnn7hUF/NqNX9cHl/x4+vTyXWZizF3t9PzEyihSf7Df+03&#10;a6DI4fdL+gF6+wMAAP//AwBQSwECLQAUAAYACAAAACEA2+H2y+4AAACFAQAAEwAAAAAAAAAAAAAA&#10;AAAAAAAAW0NvbnRlbnRfVHlwZXNdLnhtbFBLAQItABQABgAIAAAAIQBa9CxbvwAAABUBAAALAAAA&#10;AAAAAAAAAAAAAB8BAABfcmVscy8ucmVsc1BLAQItABQABgAIAAAAIQClH7MNwgAAANsAAAAPAAAA&#10;AAAAAAAAAAAAAAcCAABkcnMvZG93bnJldi54bWxQSwUGAAAAAAMAAwC3AAAA9gIAAAAA&#10;" strokecolor="#5b9bd5 [3204]" strokeweight=".5pt">
+                <v:shape id="Straight Arrow Connector 21" o:spid="_x0000_s1029" type="#_x0000_t32" style="position:absolute;left:24574;top:15335;width:0;height:2743;visibility:visible;mso-wrap-style:square" o:connectortype="straight" o:gfxdata="UEsDBBQABgAIAAAAIQDb4fbL7gAAAIUBAAATAAAAW0NvbnRlbnRfVHlwZXNdLnhtbHyQz07DMAyH&#10;70i8Q+QralM4IITa7kDhCAiNB7ASt43WOlEcyvb2pNu4IODoPz9/n1xv9vOkForiPDdwXVagiI23&#10;jocG3rdPxR0oScgWJ8/UwIEENu3lRb09BBKV0ywNjCmFe63FjDSjlD4Q50nv44wpl3HQAc0OB9I3&#10;VXWrjedEnIq03oC27qjHjympx31un0wiTQLq4bS4shrAECZnMGVTvbD9QSnOhDInjzsyuiBXWQP0&#10;r4R18jfgnHvJr4nOknrFmJ5xzhraRtHWf3Kkpfz/yGo5S+H73hkquyhdjr3R8m2lj09svwAAAP//&#10;AwBQSwMEFAAGAAgAAAAhAFr0LFu/AAAAFQEAAAsAAABfcmVscy8ucmVsc2zPwWrDMAwG4Ptg72B0&#10;X5TuUMaI01uh19I+gLGVxCy2jGSy9e1nemrHjpL4P0nD4SetZiPRyNnCruvBUPYcYp4tXC/Htw8w&#10;Wl0ObuVMFm6kcBhfX4Yzra62kC6xqGlKVgtLreUTUf1CyWnHhXKbTCzJ1VbKjMX5LzcTvvf9HuXR&#10;gPHJNKdgQU5hB+ZyK23zHztFL6w81c5zQp6m6P9TMfB3PtPWFCczVQtB9N4U2rp2HOA44NMz4y8A&#10;AAD//wMAUEsDBBQABgAIAAAAIQClH7MNwgAAANsAAAAPAAAAZHJzL2Rvd25yZXYueG1sRI9PS8NA&#10;EMXvBb/DMoKXYjcJbdHYbRGh6NU0ischO2ZDs7MhO23Tb+8KgsfH+/PjbXaT79WZxtgFNpAvMlDE&#10;TbAdtwbqw/7+AVQUZIt9YDJwpQi77c1sg6UNF36ncyWtSiMcSzTgRIZS69g48hgXYSBO3ncYPUqS&#10;Y6vtiJc07ntdZNlae+w4ERwO9OKoOVYnn7hUF/NqNX9cHl/x4+vTyXWZizF3t9PzEyihSf7Df+03&#10;a6DI4fdL+gF6+wMAAP//AwBQSwECLQAUAAYACAAAACEA2+H2y+4AAACFAQAAEwAAAAAAAAAAAAAA&#10;AAAAAAAAW0NvbnRlbnRfVHlwZXNdLnhtbFBLAQItABQABgAIAAAAIQBa9CxbvwAAABUBAAALAAAA&#10;AAAAAAAAAAAAAB8BAABfcmVscy8ucmVsc1BLAQItABQABgAIAAAAIQClH7MNwgAAANsAAAAPAAAA&#10;AAAAAAAAAAAAAAcCAABkcnMvZG93bnJldi54bWxQSwUGAAAAAAMAAwC3AAAA9gIAAAAA&#10;" strokecolor="#5b9bd5 [3204]" strokeweight=".5pt">
                   <v:stroke endarrow="block" joinstyle="miter"/>
                 </v:shape>
-                <v:group id="Group 23" o:spid="_x0000_s1037" style="position:absolute;top:95;width:36861;height:48577" coordorigin=",91" coordsize="36861,46851" o:gfxdata="UEsDBBQABgAIAAAAIQDb4fbL7gAAAIUBAAATAAAAW0NvbnRlbnRfVHlwZXNdLnhtbHyQz07DMAyH&#10;70i8Q+QralM4IITa7kDhCAiNB7ASt43WOlEcyvb2pNu4IODoPz9/n1xv9vOkForiPDdwXVagiI23&#10;jocG3rdPxR0oScgWJ8/UwIEENu3lRb09BBKV0ywNjCmFe63FjDSjlD4Q50nv44wpl3HQAc0OB9I3&#10;VXWrjedEnIq03oC27qjHjympx31un0wiTQLq4bS4shrAECZnMGVTvbD9QSnOhDInjzsyuiBXWQP0&#10;r4R18jfgnHvJr4nOknrFmJ5xzhraRtHWf3Kkpfz/yGo5S+H73hkquyhdjr3R8m2lj09svwAAAP//&#10;AwBQSwMEFAAGAAgAAAAhAFr0LFu/AAAAFQEAAAsAAABfcmVscy8ucmVsc2zPwWrDMAwG4Ptg72B0&#10;X5TuUMaI01uh19I+gLGVxCy2jGSy9e1nemrHjpL4P0nD4SetZiPRyNnCruvBUPYcYp4tXC/Htw8w&#10;Wl0ObuVMFm6kcBhfX4Yzra62kC6xqGlKVgtLreUTUf1CyWnHhXKbTCzJ1VbKjMX5LzcTvvf9HuXR&#10;gPHJNKdgQU5hB+ZyK23zHztFL6w81c5zQp6m6P9TMfB3PtPWFCczVQtB9N4U2rp2HOA44NMz4y8A&#10;AAD//wMAUEsDBBQABgAIAAAAIQDTg5bQxAAAANsAAAAPAAAAZHJzL2Rvd25yZXYueG1sRI9Bi8Iw&#10;FITvgv8hPMGbplUU6RpFZFc8yIJ1Ydnbo3m2xealNLGt/94sCB6HmfmGWW97U4mWGldaVhBPIxDE&#10;mdUl5wp+Ll+TFQjnkTVWlknBgxxsN8PBGhNtOz5Tm/pcBAi7BBUU3teJlC4ryKCb2po4eFfbGPRB&#10;NrnUDXYBbio5i6KlNFhyWCiwpn1B2S29GwWHDrvdPP5sT7fr/vF3WXz/nmJSajzqdx8gPPX+HX61&#10;j1rBbA7/X8IPkJsnAAAA//8DAFBLAQItABQABgAIAAAAIQDb4fbL7gAAAIUBAAATAAAAAAAAAAAA&#10;AAAAAAAAAABbQ29udGVudF9UeXBlc10ueG1sUEsBAi0AFAAGAAgAAAAhAFr0LFu/AAAAFQEAAAsA&#10;AAAAAAAAAAAAAAAAHwEAAF9yZWxzLy5yZWxzUEsBAi0AFAAGAAgAAAAhANODltDEAAAA2wAAAA8A&#10;AAAAAAAAAAAAAAAABwIAAGRycy9kb3ducmV2LnhtbFBLBQYAAAAAAwADALcAAAD4AgAAAAA=&#10;">
-                  <v:group id="Group 18" o:spid="_x0000_s1038" style="position:absolute;top:91;width:36861;height:46852" coordorigin=",91" coordsize="36861,46851" o:gfxdata="UEsDBBQABgAIAAAAIQDb4fbL7gAAAIUBAAATAAAAW0NvbnRlbnRfVHlwZXNdLnhtbHyQz07DMAyH&#10;70i8Q+QralM4IITa7kDhCAiNB7ASt43WOlEcyvb2pNu4IODoPz9/n1xv9vOkForiPDdwXVagiI23&#10;jocG3rdPxR0oScgWJ8/UwIEENu3lRb09BBKV0ywNjCmFe63FjDSjlD4Q50nv44wpl3HQAc0OB9I3&#10;VXWrjedEnIq03oC27qjHjympx31un0wiTQLq4bS4shrAECZnMGVTvbD9QSnOhDInjzsyuiBXWQP0&#10;r4R18jfgnHvJr4nOknrFmJ5xzhraRtHWf3Kkpfz/yGo5S+H73hkquyhdjr3R8m2lj09svwAAAP//&#10;AwBQSwMEFAAGAAgAAAAhAFr0LFu/AAAAFQEAAAsAAABfcmVscy8ucmVsc2zPwWrDMAwG4Ptg72B0&#10;X5TuUMaI01uh19I+gLGVxCy2jGSy9e1nemrHjpL4P0nD4SetZiPRyNnCruvBUPYcYp4tXC/Htw8w&#10;Wl0ObuVMFm6kcBhfX4Yzra62kC6xqGlKVgtLreUTUf1CyWnHhXKbTCzJ1VbKjMX5LzcTvvf9HuXR&#10;gPHJNKdgQU5hB+ZyK23zHztFL6w81c5zQp6m6P9TMfB3PtPWFCczVQtB9N4U2rp2HOA44NMz4y8A&#10;AAD//wMAUEsDBBQABgAIAAAAIQATS84cxQAAANsAAAAPAAAAZHJzL2Rvd25yZXYueG1sRI9Pa8JA&#10;EMXvQr/DMoXedBNLS0ndiEiVHqRQLYi3ITv5g9nZkF2T+O07h0JvM7w37/1mtZ5cqwbqQ+PZQLpI&#10;QBEX3jZcGfg57eZvoEJEtth6JgN3CrDOH2YrzKwf+ZuGY6yUhHDI0EAdY5dpHYqaHIaF74hFK33v&#10;MMraV9r2OEq4a/UySV61w4alocaOtjUV1+PNGdiPOG6e04/hcC2398vp5et8SMmYp8dp8w4q0hT/&#10;zX/Xn1bwBVZ+kQF0/gsAAP//AwBQSwECLQAUAAYACAAAACEA2+H2y+4AAACFAQAAEwAAAAAAAAAA&#10;AAAAAAAAAAAAW0NvbnRlbnRfVHlwZXNdLnhtbFBLAQItABQABgAIAAAAIQBa9CxbvwAAABUBAAAL&#10;AAAAAAAAAAAAAAAAAB8BAABfcmVscy8ucmVsc1BLAQItABQABgAIAAAAIQATS84cxQAAANsAAAAP&#10;AAAAAAAAAAAAAAAAAAcCAABkcnMvZG93bnJldi54bWxQSwUGAAAAAAMAAwC3AAAA+QIAAAAA&#10;">
-                    <v:group id="Group 13" o:spid="_x0000_s1039" style="position:absolute;left:13144;top:91;width:23717;height:46852" coordorigin="2857,91" coordsize="23717,46851" o:gfxdata="UEsDBBQABgAIAAAAIQDb4fbL7gAAAIUBAAATAAAAW0NvbnRlbnRfVHlwZXNdLnhtbHyQz07DMAyH&#10;70i8Q+QralM4IITa7kDhCAiNB7ASt43WOlEcyvb2pNu4IODoPz9/n1xv9vOkForiPDdwXVagiI23&#10;jocG3rdPxR0oScgWJ8/UwIEENu3lRb09BBKV0ywNjCmFe63FjDSjlD4Q50nv44wpl3HQAc0OB9I3&#10;VXWrjedEnIq03oC27qjHjympx31un0wiTQLq4bS4shrAECZnMGVTvbD9QSnOhDInjzsyuiBXWQP0&#10;r4R18jfgnHvJr4nOknrFmJ5xzhraRtHWf3Kkpfz/yGo5S+H73hkquyhdjr3R8m2lj09svwAAAP//&#10;AwBQSwMEFAAGAAgAAAAhAFr0LFu/AAAAFQEAAAsAAABfcmVscy8ucmVsc2zPwWrDMAwG4Ptg72B0&#10;X5TuUMaI01uh19I+gLGVxCy2jGSy9e1nemrHjpL4P0nD4SetZiPRyNnCruvBUPYcYp4tXC/Htw8w&#10;Wl0ObuVMFm6kcBhfX4Yzra62kC6xqGlKVgtLreUTUf1CyWnHhXKbTCzJ1VbKjMX5LzcTvvf9HuXR&#10;gPHJNKdgQU5hB+ZyK23zHztFL6w81c5zQp6m6P9TMfB3PtPWFCczVQtB9N4U2rp2HOA44NMz4y8A&#10;AAD//wMAUEsDBBQABgAIAAAAIQAd71xtwgAAANsAAAAPAAAAZHJzL2Rvd25yZXYueG1sRE9La8JA&#10;EL4X/A/LCL3VTSotJbqGIFZ6CEK1IN6G7JgEs7Mhu+bx77tCobf5+J6zTkfTiJ46V1tWEC8iEMSF&#10;1TWXCn5Ony8fIJxH1thYJgUTOUg3s6c1JtoO/E390ZcihLBLUEHlfZtI6YqKDLqFbYkDd7WdQR9g&#10;V0rd4RDCTSNfo+hdGqw5NFTY0rai4na8GwX7AYdsGe/6/HbdTpfT2+Gcx6TU83zMViA8jf5f/Of+&#10;0mH+Eh6/hAPk5hcAAP//AwBQSwECLQAUAAYACAAAACEA2+H2y+4AAACFAQAAEwAAAAAAAAAAAAAA&#10;AAAAAAAAW0NvbnRlbnRfVHlwZXNdLnhtbFBLAQItABQABgAIAAAAIQBa9CxbvwAAABUBAAALAAAA&#10;AAAAAAAAAAAAAB8BAABfcmVscy8ucmVsc1BLAQItABQABgAIAAAAIQAd71xtwgAAANsAAAAPAAAA&#10;AAAAAAAAAAAAAAcCAABkcnMvZG93bnJldi54bWxQSwUGAAAAAAMAAwC3AAAA9gIAAAAA&#10;">
-                      <v:rect id="Rectangle 11" o:spid="_x0000_s1040" style="position:absolute;left:2857;top:3524;width:23717;height:43419;visibility:visible;mso-wrap-style:square;v-text-anchor:middle" o:gfxdata="UEsDBBQABgAIAAAAIQDb4fbL7gAAAIUBAAATAAAAW0NvbnRlbnRfVHlwZXNdLnhtbHyQz07DMAyH&#10;70i8Q+QralM4IITa7kDhCAiNB7ASt43WOlEcyvb2pNu4IODoPz9/n1xv9vOkForiPDdwXVagiI23&#10;jocG3rdPxR0oScgWJ8/UwIEENu3lRb09BBKV0ywNjCmFe63FjDSjlD4Q50nv44wpl3HQAc0OB9I3&#10;VXWrjedEnIq03oC27qjHjympx31un0wiTQLq4bS4shrAECZnMGVTvbD9QSnOhDInjzsyuiBXWQP0&#10;r4R18jfgnHvJr4nOknrFmJ5xzhraRtHWf3Kkpfz/yGo5S+H73hkquyhdjr3R8m2lj09svwAAAP//&#10;AwBQSwMEFAAGAAgAAAAhAFr0LFu/AAAAFQEAAAsAAABfcmVscy8ucmVsc2zPwWrDMAwG4Ptg72B0&#10;X5TuUMaI01uh19I+gLGVxCy2jGSy9e1nemrHjpL4P0nD4SetZiPRyNnCruvBUPYcYp4tXC/Htw8w&#10;Wl0ObuVMFm6kcBhfX4Yzra62kC6xqGlKVgtLreUTUf1CyWnHhXKbTCzJ1VbKjMX5LzcTvvf9HuXR&#10;gPHJNKdgQU5hB+ZyK23zHztFL6w81c5zQp6m6P9TMfB3PtPWFCczVQtB9N4U2rp2HOA44NMz4y8A&#10;AAD//wMAUEsDBBQABgAIAAAAIQDrA7MOwwAAANsAAAAPAAAAZHJzL2Rvd25yZXYueG1sRE9Na8JA&#10;EL0X/A/LFHoR3aQHKdFVpNKSQylU24O3MTtmo9nZkJ1q+u/dQqG3ebzPWawG36oL9bEJbCCfZqCI&#10;q2Abrg187l4mT6CiIFtsA5OBH4qwWo7uFljYcOUPumylVimEY4EGnEhXaB0rRx7jNHTEiTuG3qMk&#10;2Nfa9nhN4b7Vj1k20x4bTg0OO3p2VJ23397AvhykPuWv8nbG8de4dIfqfXMw5uF+WM9BCQ3yL/5z&#10;lzbNz+H3l3SAXt4AAAD//wMAUEsBAi0AFAAGAAgAAAAhANvh9svuAAAAhQEAABMAAAAAAAAAAAAA&#10;AAAAAAAAAFtDb250ZW50X1R5cGVzXS54bWxQSwECLQAUAAYACAAAACEAWvQsW78AAAAVAQAACwAA&#10;AAAAAAAAAAAAAAAfAQAAX3JlbHMvLnJlbHNQSwECLQAUAAYACAAAACEA6wOzDsMAAADbAAAADwAA&#10;AAAAAAAAAAAAAAAHAgAAZHJzL2Rvd25yZXYueG1sUEsFBgAAAAADAAMAtwAAAPcCAAAAAA==&#10;" filled="f" strokecolor="black [3213]" strokeweight="1pt"/>
-                      <v:shape id="Text Box 12" o:spid="_x0000_s1041" type="#_x0000_t202" style="position:absolute;left:5429;top:91;width:16383;height:3429;visibility:visible;mso-wrap-style:square;v-text-anchor:top" o:gfxdata="UEsDBBQABgAIAAAAIQDb4fbL7gAAAIUBAAATAAAAW0NvbnRlbnRfVHlwZXNdLnhtbHyQz07DMAyH&#10;70i8Q+QralM4IITa7kDhCAiNB7ASt43WOlEcyvb2pNu4IODoPz9/n1xv9vOkForiPDdwXVagiI23&#10;jocG3rdPxR0oScgWJ8/UwIEENu3lRb09BBKV0ywNjCmFe63FjDSjlD4Q50nv44wpl3HQAc0OB9I3&#10;VXWrjedEnIq03oC27qjHjympx31un0wiTQLq4bS4shrAECZnMGVTvbD9QSnOhDInjzsyuiBXWQP0&#10;r4R18jfgnHvJr4nOknrFmJ5xzhraRtHWf3Kkpfz/yGo5S+H73hkquyhdjr3R8m2lj09svwAAAP//&#10;AwBQSwMEFAAGAAgAAAAhAFr0LFu/AAAAFQEAAAsAAABfcmVscy8ucmVsc2zPwWrDMAwG4Ptg72B0&#10;X5TuUMaI01uh19I+gLGVxCy2jGSy9e1nemrHjpL4P0nD4SetZiPRyNnCruvBUPYcYp4tXC/Htw8w&#10;Wl0ObuVMFm6kcBhfX4Yzra62kC6xqGlKVgtLreUTUf1CyWnHhXKbTCzJ1VbKjMX5LzcTvvf9HuXR&#10;gPHJNKdgQU5hB+ZyK23zHztFL6w81c5zQp6m6P9TMfB3PtPWFCczVQtB9N4U2rp2HOA44NMz4y8A&#10;AAD//wMAUEsDBBQABgAIAAAAIQD4yVCOvwAAANsAAAAPAAAAZHJzL2Rvd25yZXYueG1sRE9NawIx&#10;EL0X+h/CCL3VrB7KdjWKFluEnqql52EzJsHNZEnSdfvvTUHwNo/3Ocv16DsxUEwusILZtAJB3Abt&#10;2Cj4Pr4/1yBSRtbYBSYFf5RgvXp8WGKjw4W/aDhkI0oIpwYV2Jz7RsrUWvKYpqEnLtwpRI+5wGik&#10;jngp4b6T86p6kR4dlwaLPb1Zas+HX69gtzWvpq0x2l2tnRvGn9On+VDqaTJuFiAyjfkuvrn3usyf&#10;w/8v5QC5ugIAAP//AwBQSwECLQAUAAYACAAAACEA2+H2y+4AAACFAQAAEwAAAAAAAAAAAAAAAAAA&#10;AAAAW0NvbnRlbnRfVHlwZXNdLnhtbFBLAQItABQABgAIAAAAIQBa9CxbvwAAABUBAAALAAAAAAAA&#10;AAAAAAAAAB8BAABfcmVscy8ucmVsc1BLAQItABQABgAIAAAAIQD4yVCOvwAAANsAAAAPAAAAAAAA&#10;AAAAAAAAAAcCAABkcnMvZG93bnJldi54bWxQSwUGAAAAAAMAAwC3AAAA8wIAAAAA&#10;" fillcolor="white [3201]" strokeweight=".5pt">
+                <v:group id="Group 23" o:spid="_x0000_s1030" style="position:absolute;top:95;width:36861;height:48577" coordorigin=",91" coordsize="36861,46851" o:gfxdata="UEsDBBQABgAIAAAAIQDb4fbL7gAAAIUBAAATAAAAW0NvbnRlbnRfVHlwZXNdLnhtbHyQz07DMAyH&#10;70i8Q+QralM4IITa7kDhCAiNB7ASt43WOlEcyvb2pNu4IODoPz9/n1xv9vOkForiPDdwXVagiI23&#10;jocG3rdPxR0oScgWJ8/UwIEENu3lRb09BBKV0ywNjCmFe63FjDSjlD4Q50nv44wpl3HQAc0OB9I3&#10;VXWrjedEnIq03oC27qjHjympx31un0wiTQLq4bS4shrAECZnMGVTvbD9QSnOhDInjzsyuiBXWQP0&#10;r4R18jfgnHvJr4nOknrFmJ5xzhraRtHWf3Kkpfz/yGo5S+H73hkquyhdjr3R8m2lj09svwAAAP//&#10;AwBQSwMEFAAGAAgAAAAhAFr0LFu/AAAAFQEAAAsAAABfcmVscy8ucmVsc2zPwWrDMAwG4Ptg72B0&#10;X5TuUMaI01uh19I+gLGVxCy2jGSy9e1nemrHjpL4P0nD4SetZiPRyNnCruvBUPYcYp4tXC/Htw8w&#10;Wl0ObuVMFm6kcBhfX4Yzra62kC6xqGlKVgtLreUTUf1CyWnHhXKbTCzJ1VbKjMX5LzcTvvf9HuXR&#10;gPHJNKdgQU5hB+ZyK23zHztFL6w81c5zQp6m6P9TMfB3PtPWFCczVQtB9N4U2rp2HOA44NMz4y8A&#10;AAD//wMAUEsDBBQABgAIAAAAIQDTg5bQxAAAANsAAAAPAAAAZHJzL2Rvd25yZXYueG1sRI9Bi8Iw&#10;FITvgv8hPMGbplUU6RpFZFc8yIJ1Ydnbo3m2xealNLGt/94sCB6HmfmGWW97U4mWGldaVhBPIxDE&#10;mdUl5wp+Ll+TFQjnkTVWlknBgxxsN8PBGhNtOz5Tm/pcBAi7BBUU3teJlC4ryKCb2po4eFfbGPRB&#10;NrnUDXYBbio5i6KlNFhyWCiwpn1B2S29GwWHDrvdPP5sT7fr/vF3WXz/nmJSajzqdx8gPPX+HX61&#10;j1rBbA7/X8IPkJsnAAAA//8DAFBLAQItABQABgAIAAAAIQDb4fbL7gAAAIUBAAATAAAAAAAAAAAA&#10;AAAAAAAAAABbQ29udGVudF9UeXBlc10ueG1sUEsBAi0AFAAGAAgAAAAhAFr0LFu/AAAAFQEAAAsA&#10;AAAAAAAAAAAAAAAAHwEAAF9yZWxzLy5yZWxzUEsBAi0AFAAGAAgAAAAhANODltDEAAAA2wAAAA8A&#10;AAAAAAAAAAAAAAAABwIAAGRycy9kb3ducmV2LnhtbFBLBQYAAAAAAwADALcAAAD4AgAAAAA=&#10;">
+                  <v:group id="Group 18" o:spid="_x0000_s1031" style="position:absolute;top:91;width:36861;height:46852" coordorigin=",91" coordsize="36861,46851" o:gfxdata="UEsDBBQABgAIAAAAIQDb4fbL7gAAAIUBAAATAAAAW0NvbnRlbnRfVHlwZXNdLnhtbHyQz07DMAyH&#10;70i8Q+QralM4IITa7kDhCAiNB7ASt43WOlEcyvb2pNu4IODoPz9/n1xv9vOkForiPDdwXVagiI23&#10;jocG3rdPxR0oScgWJ8/UwIEENu3lRb09BBKV0ywNjCmFe63FjDSjlD4Q50nv44wpl3HQAc0OB9I3&#10;VXWrjedEnIq03oC27qjHjympx31un0wiTQLq4bS4shrAECZnMGVTvbD9QSnOhDInjzsyuiBXWQP0&#10;r4R18jfgnHvJr4nOknrFmJ5xzhraRtHWf3Kkpfz/yGo5S+H73hkquyhdjr3R8m2lj09svwAAAP//&#10;AwBQSwMEFAAGAAgAAAAhAFr0LFu/AAAAFQEAAAsAAABfcmVscy8ucmVsc2zPwWrDMAwG4Ptg72B0&#10;X5TuUMaI01uh19I+gLGVxCy2jGSy9e1nemrHjpL4P0nD4SetZiPRyNnCruvBUPYcYp4tXC/Htw8w&#10;Wl0ObuVMFm6kcBhfX4Yzra62kC6xqGlKVgtLreUTUf1CyWnHhXKbTCzJ1VbKjMX5LzcTvvf9HuXR&#10;gPHJNKdgQU5hB+ZyK23zHztFL6w81c5zQp6m6P9TMfB3PtPWFCczVQtB9N4U2rp2HOA44NMz4y8A&#10;AAD//wMAUEsDBBQABgAIAAAAIQATS84cxQAAANsAAAAPAAAAZHJzL2Rvd25yZXYueG1sRI9Pa8JA&#10;EMXvQr/DMoXedBNLS0ndiEiVHqRQLYi3ITv5g9nZkF2T+O07h0JvM7w37/1mtZ5cqwbqQ+PZQLpI&#10;QBEX3jZcGfg57eZvoEJEtth6JgN3CrDOH2YrzKwf+ZuGY6yUhHDI0EAdY5dpHYqaHIaF74hFK33v&#10;MMraV9r2OEq4a/UySV61w4alocaOtjUV1+PNGdiPOG6e04/hcC2398vp5et8SMmYp8dp8w4q0hT/&#10;zX/Xn1bwBVZ+kQF0/gsAAP//AwBQSwECLQAUAAYACAAAACEA2+H2y+4AAACFAQAAEwAAAAAAAAAA&#10;AAAAAAAAAAAAW0NvbnRlbnRfVHlwZXNdLnhtbFBLAQItABQABgAIAAAAIQBa9CxbvwAAABUBAAAL&#10;AAAAAAAAAAAAAAAAAB8BAABfcmVscy8ucmVsc1BLAQItABQABgAIAAAAIQATS84cxQAAANsAAAAP&#10;AAAAAAAAAAAAAAAAAAcCAABkcnMvZG93bnJldi54bWxQSwUGAAAAAAMAAwC3AAAA+QIAAAAA&#10;">
+                    <v:group id="Group 13" o:spid="_x0000_s1032" style="position:absolute;left:13144;top:91;width:23717;height:46852" coordorigin="2857,91" coordsize="23717,46851" o:gfxdata="UEsDBBQABgAIAAAAIQDb4fbL7gAAAIUBAAATAAAAW0NvbnRlbnRfVHlwZXNdLnhtbHyQz07DMAyH&#10;70i8Q+QralM4IITa7kDhCAiNB7ASt43WOlEcyvb2pNu4IODoPz9/n1xv9vOkForiPDdwXVagiI23&#10;jocG3rdPxR0oScgWJ8/UwIEENu3lRb09BBKV0ywNjCmFe63FjDSjlD4Q50nv44wpl3HQAc0OB9I3&#10;VXWrjedEnIq03oC27qjHjympx31un0wiTQLq4bS4shrAECZnMGVTvbD9QSnOhDInjzsyuiBXWQP0&#10;r4R18jfgnHvJr4nOknrFmJ5xzhraRtHWf3Kkpfz/yGo5S+H73hkquyhdjr3R8m2lj09svwAAAP//&#10;AwBQSwMEFAAGAAgAAAAhAFr0LFu/AAAAFQEAAAsAAABfcmVscy8ucmVsc2zPwWrDMAwG4Ptg72B0&#10;X5TuUMaI01uh19I+gLGVxCy2jGSy9e1nemrHjpL4P0nD4SetZiPRyNnCruvBUPYcYp4tXC/Htw8w&#10;Wl0ObuVMFm6kcBhfX4Yzra62kC6xqGlKVgtLreUTUf1CyWnHhXKbTCzJ1VbKjMX5LzcTvvf9HuXR&#10;gPHJNKdgQU5hB+ZyK23zHztFL6w81c5zQp6m6P9TMfB3PtPWFCczVQtB9N4U2rp2HOA44NMz4y8A&#10;AAD//wMAUEsDBBQABgAIAAAAIQAd71xtwgAAANsAAAAPAAAAZHJzL2Rvd25yZXYueG1sRE9La8JA&#10;EL4X/A/LCL3VTSotJbqGIFZ6CEK1IN6G7JgEs7Mhu+bx77tCobf5+J6zTkfTiJ46V1tWEC8iEMSF&#10;1TWXCn5Ony8fIJxH1thYJgUTOUg3s6c1JtoO/E390ZcihLBLUEHlfZtI6YqKDLqFbYkDd7WdQR9g&#10;V0rd4RDCTSNfo+hdGqw5NFTY0rai4na8GwX7AYdsGe/6/HbdTpfT2+Gcx6TU83zMViA8jf5f/Of+&#10;0mH+Eh6/hAPk5hcAAP//AwBQSwECLQAUAAYACAAAACEA2+H2y+4AAACFAQAAEwAAAAAAAAAAAAAA&#10;AAAAAAAAW0NvbnRlbnRfVHlwZXNdLnhtbFBLAQItABQABgAIAAAAIQBa9CxbvwAAABUBAAALAAAA&#10;AAAAAAAAAAAAAB8BAABfcmVscy8ucmVsc1BLAQItABQABgAIAAAAIQAd71xtwgAAANsAAAAPAAAA&#10;AAAAAAAAAAAAAAcCAABkcnMvZG93bnJldi54bWxQSwUGAAAAAAMAAwC3AAAA9gIAAAAA&#10;">
+                      <v:rect id="Rectangle 11" o:spid="_x0000_s1033" style="position:absolute;left:2857;top:3524;width:23717;height:43419;visibility:visible;mso-wrap-style:square;v-text-anchor:middle" o:gfxdata="UEsDBBQABgAIAAAAIQDb4fbL7gAAAIUBAAATAAAAW0NvbnRlbnRfVHlwZXNdLnhtbHyQz07DMAyH&#10;70i8Q+QralM4IITa7kDhCAiNB7ASt43WOlEcyvb2pNu4IODoPz9/n1xv9vOkForiPDdwXVagiI23&#10;jocG3rdPxR0oScgWJ8/UwIEENu3lRb09BBKV0ywNjCmFe63FjDSjlD4Q50nv44wpl3HQAc0OB9I3&#10;VXWrjedEnIq03oC27qjHjympx31un0wiTQLq4bS4shrAECZnMGVTvbD9QSnOhDInjzsyuiBXWQP0&#10;r4R18jfgnHvJr4nOknrFmJ5xzhraRtHWf3Kkpfz/yGo5S+H73hkquyhdjr3R8m2lj09svwAAAP//&#10;AwBQSwMEFAAGAAgAAAAhAFr0LFu/AAAAFQEAAAsAAABfcmVscy8ucmVsc2zPwWrDMAwG4Ptg72B0&#10;X5TuUMaI01uh19I+gLGVxCy2jGSy9e1nemrHjpL4P0nD4SetZiPRyNnCruvBUPYcYp4tXC/Htw8w&#10;Wl0ObuVMFm6kcBhfX4Yzra62kC6xqGlKVgtLreUTUf1CyWnHhXKbTCzJ1VbKjMX5LzcTvvf9HuXR&#10;gPHJNKdgQU5hB+ZyK23zHztFL6w81c5zQp6m6P9TMfB3PtPWFCczVQtB9N4U2rp2HOA44NMz4y8A&#10;AAD//wMAUEsDBBQABgAIAAAAIQDrA7MOwwAAANsAAAAPAAAAZHJzL2Rvd25yZXYueG1sRE9Na8JA&#10;EL0X/A/LFHoR3aQHKdFVpNKSQylU24O3MTtmo9nZkJ1q+u/dQqG3ebzPWawG36oL9bEJbCCfZqCI&#10;q2Abrg187l4mT6CiIFtsA5OBH4qwWo7uFljYcOUPumylVimEY4EGnEhXaB0rRx7jNHTEiTuG3qMk&#10;2Nfa9nhN4b7Vj1k20x4bTg0OO3p2VJ23397AvhykPuWv8nbG8de4dIfqfXMw5uF+WM9BCQ3yL/5z&#10;lzbNz+H3l3SAXt4AAAD//wMAUEsBAi0AFAAGAAgAAAAhANvh9svuAAAAhQEAABMAAAAAAAAAAAAA&#10;AAAAAAAAAFtDb250ZW50X1R5cGVzXS54bWxQSwECLQAUAAYACAAAACEAWvQsW78AAAAVAQAACwAA&#10;AAAAAAAAAAAAAAAfAQAAX3JlbHMvLnJlbHNQSwECLQAUAAYACAAAACEA6wOzDsMAAADbAAAADwAA&#10;AAAAAAAAAAAAAAAHAgAAZHJzL2Rvd25yZXYueG1sUEsFBgAAAAADAAMAtwAAAPcCAAAAAA==&#10;" filled="f" strokecolor="black [3213]" strokeweight="1pt"/>
+                      <v:shapetype id="_x0000_t202" coordsize="21600,21600" o:spt="202" path="m,l,21600r21600,l21600,xe">
+                        <v:stroke joinstyle="miter"/>
+                        <v:path gradientshapeok="t" o:connecttype="rect"/>
+                      </v:shapetype>
+                      <v:shape id="Text Box 12" o:spid="_x0000_s1034" type="#_x0000_t202" style="position:absolute;left:5429;top:91;width:16383;height:3429;visibility:visible;mso-wrap-style:square;v-text-anchor:top" o:gfxdata="UEsDBBQABgAIAAAAIQDb4fbL7gAAAIUBAAATAAAAW0NvbnRlbnRfVHlwZXNdLnhtbHyQz07DMAyH&#10;70i8Q+QralM4IITa7kDhCAiNB7ASt43WOlEcyvb2pNu4IODoPz9/n1xv9vOkForiPDdwXVagiI23&#10;jocG3rdPxR0oScgWJ8/UwIEENu3lRb09BBKV0ywNjCmFe63FjDSjlD4Q50nv44wpl3HQAc0OB9I3&#10;VXWrjedEnIq03oC27qjHjympx31un0wiTQLq4bS4shrAECZnMGVTvbD9QSnOhDInjzsyuiBXWQP0&#10;r4R18jfgnHvJr4nOknrFmJ5xzhraRtHWf3Kkpfz/yGo5S+H73hkquyhdjr3R8m2lj09svwAAAP//&#10;AwBQSwMEFAAGAAgAAAAhAFr0LFu/AAAAFQEAAAsAAABfcmVscy8ucmVsc2zPwWrDMAwG4Ptg72B0&#10;X5TuUMaI01uh19I+gLGVxCy2jGSy9e1nemrHjpL4P0nD4SetZiPRyNnCruvBUPYcYp4tXC/Htw8w&#10;Wl0ObuVMFm6kcBhfX4Yzra62kC6xqGlKVgtLreUTUf1CyWnHhXKbTCzJ1VbKjMX5LzcTvvf9HuXR&#10;gPHJNKdgQU5hB+ZyK23zHztFL6w81c5zQp6m6P9TMfB3PtPWFCczVQtB9N4U2rp2HOA44NMz4y8A&#10;AAD//wMAUEsDBBQABgAIAAAAIQD4yVCOvwAAANsAAAAPAAAAZHJzL2Rvd25yZXYueG1sRE9NawIx&#10;EL0X+h/CCL3VrB7KdjWKFluEnqql52EzJsHNZEnSdfvvTUHwNo/3Ocv16DsxUEwusILZtAJB3Abt&#10;2Cj4Pr4/1yBSRtbYBSYFf5RgvXp8WGKjw4W/aDhkI0oIpwYV2Jz7RsrUWvKYpqEnLtwpRI+5wGik&#10;jngp4b6T86p6kR4dlwaLPb1Zas+HX69gtzWvpq0x2l2tnRvGn9On+VDqaTJuFiAyjfkuvrn3usyf&#10;w/8v5QC5ugIAAP//AwBQSwECLQAUAAYACAAAACEA2+H2y+4AAACFAQAAEwAAAAAAAAAAAAAAAAAA&#10;AAAAW0NvbnRlbnRfVHlwZXNdLnhtbFBLAQItABQABgAIAAAAIQBa9CxbvwAAABUBAAALAAAAAAAA&#10;AAAAAAAAAB8BAABfcmVscy8ucmVsc1BLAQItABQABgAIAAAAIQD4yVCOvwAAANsAAAAPAAAAAAAA&#10;AAAAAAAAAAcCAABkcnMvZG93bnJldi54bWxQSwUGAAAAAAMAAwC3AAAA8wIAAAAA&#10;" fillcolor="white [3201]" strokeweight=".5pt">
                         <v:textbox>
                           <w:txbxContent>
                             <w:p>
@@ -3671,13 +3606,13 @@
                         </v:textbox>
                       </v:shape>
                     </v:group>
-                    <v:shape id="Straight Arrow Connector 14" o:spid="_x0000_s1042" type="#_x0000_t32" style="position:absolute;top:12668;width:12382;height:0;visibility:visible;mso-wrap-style:square" o:connectortype="straight" o:gfxdata="UEsDBBQABgAIAAAAIQDb4fbL7gAAAIUBAAATAAAAW0NvbnRlbnRfVHlwZXNdLnhtbHyQz07DMAyH&#10;70i8Q+QralM4IITa7kDhCAiNB7ASt43WOlEcyvb2pNu4IODoPz9/n1xv9vOkForiPDdwXVagiI23&#10;jocG3rdPxR0oScgWJ8/UwIEENu3lRb09BBKV0ywNjCmFe63FjDSjlD4Q50nv44wpl3HQAc0OB9I3&#10;VXWrjedEnIq03oC27qjHjympx31un0wiTQLq4bS4shrAECZnMGVTvbD9QSnOhDInjzsyuiBXWQP0&#10;r4R18jfgnHvJr4nOknrFmJ5xzhraRtHWf3Kkpfz/yGo5S+H73hkquyhdjr3R8m2lj09svwAAAP//&#10;AwBQSwMEFAAGAAgAAAAhAFr0LFu/AAAAFQEAAAsAAABfcmVscy8ucmVsc2zPwWrDMAwG4Ptg72B0&#10;X5TuUMaI01uh19I+gLGVxCy2jGSy9e1nemrHjpL4P0nD4SetZiPRyNnCruvBUPYcYp4tXC/Htw8w&#10;Wl0ObuVMFm6kcBhfX4Yzra62kC6xqGlKVgtLreUTUf1CyWnHhXKbTCzJ1VbKjMX5LzcTvvf9HuXR&#10;gPHJNKdgQU5hB+ZyK23zHztFL6w81c5zQp6m6P9TMfB3PtPWFCczVQtB9N4U2rp2HOA44NMz4y8A&#10;AAD//wMAUEsDBBQABgAIAAAAIQAuufPNwAAAANsAAAAPAAAAZHJzL2Rvd25yZXYueG1sRE/bisIw&#10;EH1f8B/CCPu2proiUo2igrIsglj9gKEZm2ozqU3U7t9vBMG3OZzrTOetrcSdGl86VtDvJSCIc6dL&#10;LhQcD+uvMQgfkDVWjknBH3mYzzofU0y1e/Ce7lkoRAxhn6ICE0KdSulzQxZ9z9XEkTu5xmKIsCmk&#10;bvARw20lB0kykhZLjg0Ga1oZyi/ZzSrYGMtnqvXguxpvj3a3vCbb4a9Sn912MQERqA1v8cv9o+P8&#10;ITx/iQfI2T8AAAD//wMAUEsBAi0AFAAGAAgAAAAhANvh9svuAAAAhQEAABMAAAAAAAAAAAAAAAAA&#10;AAAAAFtDb250ZW50X1R5cGVzXS54bWxQSwECLQAUAAYACAAAACEAWvQsW78AAAAVAQAACwAAAAAA&#10;AAAAAAAAAAAfAQAAX3JlbHMvLnJlbHNQSwECLQAUAAYACAAAACEALrnzzcAAAADbAAAADwAAAAAA&#10;AAAAAAAAAAAHAgAAZHJzL2Rvd25yZXYueG1sUEsFBgAAAAADAAMAtwAAAPQCAAAAAA==&#10;" strokecolor="#ffc000" strokeweight=".5pt">
+                    <v:shape id="Straight Arrow Connector 14" o:spid="_x0000_s1035" type="#_x0000_t32" style="position:absolute;top:12668;width:12382;height:0;visibility:visible;mso-wrap-style:square" o:connectortype="straight" o:gfxdata="UEsDBBQABgAIAAAAIQDb4fbL7gAAAIUBAAATAAAAW0NvbnRlbnRfVHlwZXNdLnhtbHyQz07DMAyH&#10;70i8Q+QralM4IITa7kDhCAiNB7ASt43WOlEcyvb2pNu4IODoPz9/n1xv9vOkForiPDdwXVagiI23&#10;jocG3rdPxR0oScgWJ8/UwIEENu3lRb09BBKV0ywNjCmFe63FjDSjlD4Q50nv44wpl3HQAc0OB9I3&#10;VXWrjedEnIq03oC27qjHjympx31un0wiTQLq4bS4shrAECZnMGVTvbD9QSnOhDInjzsyuiBXWQP0&#10;r4R18jfgnHvJr4nOknrFmJ5xzhraRtHWf3Kkpfz/yGo5S+H73hkquyhdjr3R8m2lj09svwAAAP//&#10;AwBQSwMEFAAGAAgAAAAhAFr0LFu/AAAAFQEAAAsAAABfcmVscy8ucmVsc2zPwWrDMAwG4Ptg72B0&#10;X5TuUMaI01uh19I+gLGVxCy2jGSy9e1nemrHjpL4P0nD4SetZiPRyNnCruvBUPYcYp4tXC/Htw8w&#10;Wl0ObuVMFm6kcBhfX4Yzra62kC6xqGlKVgtLreUTUf1CyWnHhXKbTCzJ1VbKjMX5LzcTvvf9HuXR&#10;gPHJNKdgQU5hB+ZyK23zHztFL6w81c5zQp6m6P9TMfB3PtPWFCczVQtB9N4U2rp2HOA44NMz4y8A&#10;AAD//wMAUEsDBBQABgAIAAAAIQAuufPNwAAAANsAAAAPAAAAZHJzL2Rvd25yZXYueG1sRE/bisIw&#10;EH1f8B/CCPu2proiUo2igrIsglj9gKEZm2ozqU3U7t9vBMG3OZzrTOetrcSdGl86VtDvJSCIc6dL&#10;LhQcD+uvMQgfkDVWjknBH3mYzzofU0y1e/Ce7lkoRAxhn6ICE0KdSulzQxZ9z9XEkTu5xmKIsCmk&#10;bvARw20lB0kykhZLjg0Ga1oZyi/ZzSrYGMtnqvXguxpvj3a3vCbb4a9Sn912MQERqA1v8cv9o+P8&#10;ITx/iQfI2T8AAAD//wMAUEsBAi0AFAAGAAgAAAAhANvh9svuAAAAhQEAABMAAAAAAAAAAAAAAAAA&#10;AAAAAFtDb250ZW50X1R5cGVzXS54bWxQSwECLQAUAAYACAAAACEAWvQsW78AAAAVAQAACwAAAAAA&#10;AAAAAAAAAAAfAQAAX3JlbHMvLnJlbHNQSwECLQAUAAYACAAAACEALrnzzcAAAADbAAAADwAAAAAA&#10;AAAAAAAAAAAHAgAAZHJzL2Rvd25yZXYueG1sUEsFBgAAAAADAAMAtwAAAPQCAAAAAA==&#10;" strokecolor="#ffc000" strokeweight=".5pt">
                       <v:stroke endarrow="block" joinstyle="miter"/>
                     </v:shape>
-                    <v:shape id="Straight Arrow Connector 15" o:spid="_x0000_s1043" type="#_x0000_t32" style="position:absolute;left:13811;top:7334;width:2667;height:5619;flip:y;visibility:visible;mso-wrap-style:square" o:connectortype="straight" o:gfxdata="UEsDBBQABgAIAAAAIQDb4fbL7gAAAIUBAAATAAAAW0NvbnRlbnRfVHlwZXNdLnhtbHyQz07DMAyH&#10;70i8Q+QralM4IITa7kDhCAiNB7ASt43WOlEcyvb2pNu4IODoPz9/n1xv9vOkForiPDdwXVagiI23&#10;jocG3rdPxR0oScgWJ8/UwIEENu3lRb09BBKV0ywNjCmFe63FjDSjlD4Q50nv44wpl3HQAc0OB9I3&#10;VXWrjedEnIq03oC27qjHjympx31un0wiTQLq4bS4shrAECZnMGVTvbD9QSnOhDInjzsyuiBXWQP0&#10;r4R18jfgnHvJr4nOknrFmJ5xzhraRtHWf3Kkpfz/yGo5S+H73hkquyhdjr3R8m2lj09svwAAAP//&#10;AwBQSwMEFAAGAAgAAAAhAFr0LFu/AAAAFQEAAAsAAABfcmVscy8ucmVsc2zPwWrDMAwG4Ptg72B0&#10;X5TuUMaI01uh19I+gLGVxCy2jGSy9e1nemrHjpL4P0nD4SetZiPRyNnCruvBUPYcYp4tXC/Htw8w&#10;Wl0ObuVMFm6kcBhfX4Yzra62kC6xqGlKVgtLreUTUf1CyWnHhXKbTCzJ1VbKjMX5LzcTvvf9HuXR&#10;gPHJNKdgQU5hB+ZyK23zHztFL6w81c5zQp6m6P9TMfB3PtPWFCczVQtB9N4U2rp2HOA44NMz4y8A&#10;AAD//wMAUEsDBBQABgAIAAAAIQAjNFTTxAAAANsAAAAPAAAAZHJzL2Rvd25yZXYueG1sRE/RasJA&#10;EHwv+A/HCn2rFwPakHqKCK3pQ6A1fsCa2ybB3F7InSbt13uC0LfZnZ2ZndVmNK24Uu8aywrmswgE&#10;cWl1w5WCY/H+koBwHllja5kU/JKDzXrytMJU24G/6XrwlQgm7FJUUHvfpVK6siaDbmY74sD92N6g&#10;D2NfSd3jEMxNK+MoWkqDDYeEGjva1VSeDxejYJ9/zV+TcctFfCoWH59ZnP+FvXqejts3EJ5G/3/8&#10;UGc6vL+Ae5cAQK5vAAAA//8DAFBLAQItABQABgAIAAAAIQDb4fbL7gAAAIUBAAATAAAAAAAAAAAA&#10;AAAAAAAAAABbQ29udGVudF9UeXBlc10ueG1sUEsBAi0AFAAGAAgAAAAhAFr0LFu/AAAAFQEAAAsA&#10;AAAAAAAAAAAAAAAAHwEAAF9yZWxzLy5yZWxzUEsBAi0AFAAGAAgAAAAhACM0VNPEAAAA2wAAAA8A&#10;AAAAAAAAAAAAAAAABwIAAGRycy9kb3ducmV2LnhtbFBLBQYAAAAAAwADALcAAAD4AgAAAAA=&#10;" strokecolor="#ffc000" strokeweight=".5pt">
+                    <v:shape id="Straight Arrow Connector 15" o:spid="_x0000_s1036" type="#_x0000_t32" style="position:absolute;left:13811;top:7334;width:2667;height:5619;flip:y;visibility:visible;mso-wrap-style:square" o:connectortype="straight" o:gfxdata="UEsDBBQABgAIAAAAIQDb4fbL7gAAAIUBAAATAAAAW0NvbnRlbnRfVHlwZXNdLnhtbHyQz07DMAyH&#10;70i8Q+QralM4IITa7kDhCAiNB7ASt43WOlEcyvb2pNu4IODoPz9/n1xv9vOkForiPDdwXVagiI23&#10;jocG3rdPxR0oScgWJ8/UwIEENu3lRb09BBKV0ywNjCmFe63FjDSjlD4Q50nv44wpl3HQAc0OB9I3&#10;VXWrjedEnIq03oC27qjHjympx31un0wiTQLq4bS4shrAECZnMGVTvbD9QSnOhDInjzsyuiBXWQP0&#10;r4R18jfgnHvJr4nOknrFmJ5xzhraRtHWf3Kkpfz/yGo5S+H73hkquyhdjr3R8m2lj09svwAAAP//&#10;AwBQSwMEFAAGAAgAAAAhAFr0LFu/AAAAFQEAAAsAAABfcmVscy8ucmVsc2zPwWrDMAwG4Ptg72B0&#10;X5TuUMaI01uh19I+gLGVxCy2jGSy9e1nemrHjpL4P0nD4SetZiPRyNnCruvBUPYcYp4tXC/Htw8w&#10;Wl0ObuVMFm6kcBhfX4Yzra62kC6xqGlKVgtLreUTUf1CyWnHhXKbTCzJ1VbKjMX5LzcTvvf9HuXR&#10;gPHJNKdgQU5hB+ZyK23zHztFL6w81c5zQp6m6P9TMfB3PtPWFCczVQtB9N4U2rp2HOA44NMz4y8A&#10;AAD//wMAUEsDBBQABgAIAAAAIQAjNFTTxAAAANsAAAAPAAAAZHJzL2Rvd25yZXYueG1sRE/RasJA&#10;EHwv+A/HCn2rFwPakHqKCK3pQ6A1fsCa2ybB3F7InSbt13uC0LfZnZ2ZndVmNK24Uu8aywrmswgE&#10;cWl1w5WCY/H+koBwHllja5kU/JKDzXrytMJU24G/6XrwlQgm7FJUUHvfpVK6siaDbmY74sD92N6g&#10;D2NfSd3jEMxNK+MoWkqDDYeEGjva1VSeDxejYJ9/zV+TcctFfCoWH59ZnP+FvXqejts3EJ5G/3/8&#10;UGc6vL+Ae5cAQK5vAAAA//8DAFBLAQItABQABgAIAAAAIQDb4fbL7gAAAIUBAAATAAAAAAAAAAAA&#10;AAAAAAAAAABbQ29udGVudF9UeXBlc10ueG1sUEsBAi0AFAAGAAgAAAAhAFr0LFu/AAAAFQEAAAsA&#10;AAAAAAAAAAAAAAAAHwEAAF9yZWxzLy5yZWxzUEsBAi0AFAAGAAgAAAAhACM0VNPEAAAA2wAAAA8A&#10;AAAAAAAAAAAAAAAABwIAAGRycy9kb3ducmV2LnhtbFBLBQYAAAAAAwADALcAAAD4AgAAAAA=&#10;" strokecolor="#ffc000" strokeweight=".5pt">
                       <v:stroke endarrow="block" joinstyle="miter"/>
                     </v:shape>
-                    <v:shape id="Text Box 16" o:spid="_x0000_s1044" type="#_x0000_t202" style="position:absolute;left:17049;top:6000;width:16383;height:8573;visibility:visible;mso-wrap-style:square;v-text-anchor:top" o:gfxdata="UEsDBBQABgAIAAAAIQDb4fbL7gAAAIUBAAATAAAAW0NvbnRlbnRfVHlwZXNdLnhtbHyQz07DMAyH&#10;70i8Q+QralM4IITa7kDhCAiNB7ASt43WOlEcyvb2pNu4IODoPz9/n1xv9vOkForiPDdwXVagiI23&#10;jocG3rdPxR0oScgWJ8/UwIEENu3lRb09BBKV0ywNjCmFe63FjDSjlD4Q50nv44wpl3HQAc0OB9I3&#10;VXWrjedEnIq03oC27qjHjympx31un0wiTQLq4bS4shrAECZnMGVTvbD9QSnOhDInjzsyuiBXWQP0&#10;r4R18jfgnHvJr4nOknrFmJ5xzhraRtHWf3Kkpfz/yGo5S+H73hkquyhdjr3R8m2lj09svwAAAP//&#10;AwBQSwMEFAAGAAgAAAAhAFr0LFu/AAAAFQEAAAsAAABfcmVscy8ucmVsc2zPwWrDMAwG4Ptg72B0&#10;X5TuUMaI01uh19I+gLGVxCy2jGSy9e1nemrHjpL4P0nD4SetZiPRyNnCruvBUPYcYp4tXC/Htw8w&#10;Wl0ObuVMFm6kcBhfX4Yzra62kC6xqGlKVgtLreUTUf1CyWnHhXKbTCzJ1VbKjMX5LzcTvvf9HuXR&#10;gPHJNKdgQU5hB+ZyK23zHztFL6w81c5zQp6m6P9TMfB3PtPWFCczVQtB9N4U2rp2HOA44NMz4y8A&#10;AAD//wMAUEsDBBQABgAIAAAAIQCH8laNvwAAANsAAAAPAAAAZHJzL2Rvd25yZXYueG1sRE9NawIx&#10;EL0X+h/CCN5q1h5kuxpFiy2Fnqql52EzJsHNZEnSdf33TUHwNo/3OavN6DsxUEwusIL5rAJB3Abt&#10;2Cj4Pr491SBSRtbYBSYFV0qwWT8+rLDR4cJfNByyESWEU4MKbM59I2VqLXlMs9ATF+4UosdcYDRS&#10;R7yUcN/J56paSI+OS4PFnl4ttefDr1ew35kX09YY7b7Wzg3jz+nTvCs1nYzbJYhMY76Lb+4PXeYv&#10;4P+XcoBc/wEAAP//AwBQSwECLQAUAAYACAAAACEA2+H2y+4AAACFAQAAEwAAAAAAAAAAAAAAAAAA&#10;AAAAW0NvbnRlbnRfVHlwZXNdLnhtbFBLAQItABQABgAIAAAAIQBa9CxbvwAAABUBAAALAAAAAAAA&#10;AAAAAAAAAB8BAABfcmVscy8ucmVsc1BLAQItABQABgAIAAAAIQCH8laNvwAAANsAAAAPAAAAAAAA&#10;AAAAAAAAAAcCAABkcnMvZG93bnJldi54bWxQSwUGAAAAAAMAAwC3AAAA8wIAAAAA&#10;" fillcolor="white [3201]" strokeweight=".5pt">
+                    <v:shape id="Text Box 16" o:spid="_x0000_s1037" type="#_x0000_t202" style="position:absolute;left:17049;top:6000;width:16383;height:8573;visibility:visible;mso-wrap-style:square;v-text-anchor:top" o:gfxdata="UEsDBBQABgAIAAAAIQDb4fbL7gAAAIUBAAATAAAAW0NvbnRlbnRfVHlwZXNdLnhtbHyQz07DMAyH&#10;70i8Q+QralM4IITa7kDhCAiNB7ASt43WOlEcyvb2pNu4IODoPz9/n1xv9vOkForiPDdwXVagiI23&#10;jocG3rdPxR0oScgWJ8/UwIEENu3lRb09BBKV0ywNjCmFe63FjDSjlD4Q50nv44wpl3HQAc0OB9I3&#10;VXWrjedEnIq03oC27qjHjympx31un0wiTQLq4bS4shrAECZnMGVTvbD9QSnOhDInjzsyuiBXWQP0&#10;r4R18jfgnHvJr4nOknrFmJ5xzhraRtHWf3Kkpfz/yGo5S+H73hkquyhdjr3R8m2lj09svwAAAP//&#10;AwBQSwMEFAAGAAgAAAAhAFr0LFu/AAAAFQEAAAsAAABfcmVscy8ucmVsc2zPwWrDMAwG4Ptg72B0&#10;X5TuUMaI01uh19I+gLGVxCy2jGSy9e1nemrHjpL4P0nD4SetZiPRyNnCruvBUPYcYp4tXC/Htw8w&#10;Wl0ObuVMFm6kcBhfX4Yzra62kC6xqGlKVgtLreUTUf1CyWnHhXKbTCzJ1VbKjMX5LzcTvvf9HuXR&#10;gPHJNKdgQU5hB+ZyK23zHztFL6w81c5zQp6m6P9TMfB3PtPWFCczVQtB9N4U2rp2HOA44NMz4y8A&#10;AAD//wMAUEsDBBQABgAIAAAAIQCH8laNvwAAANsAAAAPAAAAZHJzL2Rvd25yZXYueG1sRE9NawIx&#10;EL0X+h/CCN5q1h5kuxpFiy2Fnqql52EzJsHNZEnSdf33TUHwNo/3OavN6DsxUEwusIL5rAJB3Abt&#10;2Cj4Pr491SBSRtbYBSYFV0qwWT8+rLDR4cJfNByyESWEU4MKbM59I2VqLXlMs9ATF+4UosdcYDRS&#10;R7yUcN/J56paSI+OS4PFnl4ttefDr1ew35kX09YY7b7Wzg3jz+nTvCs1nYzbJYhMY76Lb+4PXeYv&#10;4P+XcoBc/wEAAP//AwBQSwECLQAUAAYACAAAACEA2+H2y+4AAACFAQAAEwAAAAAAAAAAAAAAAAAA&#10;AAAAW0NvbnRlbnRfVHlwZXNdLnhtbFBLAQItABQABgAIAAAAIQBa9CxbvwAAABUBAAALAAAAAAAA&#10;AAAAAAAAAB8BAABfcmVscy8ucmVsc1BLAQItABQABgAIAAAAIQCH8laNvwAAANsAAAAPAAAAAAAA&#10;AAAAAAAAAAcCAABkcnMvZG93bnJldi54bWxQSwUGAAAAAAMAAwC3AAAA8wIAAAAA&#10;" fillcolor="white [3201]" strokeweight=".5pt">
                       <v:textbox>
                         <w:txbxContent>
                           <w:p>
@@ -3738,7 +3673,7 @@
                       </v:textbox>
                     </v:shape>
                   </v:group>
-                  <v:shape id="Text Box 19" o:spid="_x0000_s1045" type="#_x0000_t202" style="position:absolute;left:17049;top:17430;width:16383;height:10478;visibility:visible;mso-wrap-style:square;v-text-anchor:top" o:gfxdata="UEsDBBQABgAIAAAAIQDb4fbL7gAAAIUBAAATAAAAW0NvbnRlbnRfVHlwZXNdLnhtbHyQz07DMAyH&#10;70i8Q+QralM4IITa7kDhCAiNB7ASt43WOlEcyvb2pNu4IODoPz9/n1xv9vOkForiPDdwXVagiI23&#10;jocG3rdPxR0oScgWJ8/UwIEENu3lRb09BBKV0ywNjCmFe63FjDSjlD4Q50nv44wpl3HQAc0OB9I3&#10;VXWrjedEnIq03oC27qjHjympx31un0wiTQLq4bS4shrAECZnMGVTvbD9QSnOhDInjzsyuiBXWQP0&#10;r4R18jfgnHvJr4nOknrFmJ5xzhraRtHWf3Kkpfz/yGo5S+H73hkquyhdjr3R8m2lj09svwAAAP//&#10;AwBQSwMEFAAGAAgAAAAhAFr0LFu/AAAAFQEAAAsAAABfcmVscy8ucmVsc2zPwWrDMAwG4Ptg72B0&#10;X5TuUMaI01uh19I+gLGVxCy2jGSy9e1nemrHjpL4P0nD4SetZiPRyNnCruvBUPYcYp4tXC/Htw8w&#10;Wl0ObuVMFm6kcBhfX4Yzra62kC6xqGlKVgtLreUTUf1CyWnHhXKbTCzJ1VbKjMX5LzcTvvf9HuXR&#10;gPHJNKdgQU5hB+ZyK23zHztFL6w81c5zQp6m6P9TMfB3PtPWFCczVQtB9N4U2rp2HOA44NMz4y8A&#10;AAD//wMAUEsDBBQABgAIAAAAIQD2bcL/vwAAANsAAAAPAAAAZHJzL2Rvd25yZXYueG1sRE9NawIx&#10;EL0X+h/CCN5q1h5kXY2ixZZCT2rpediMSXAzWZJ03f77plDwNo/3Oevt6DsxUEwusIL5rAJB3Abt&#10;2Cj4PL8+1SBSRtbYBSYFP5Rgu3l8WGOjw42PNJyyESWEU4MKbM59I2VqLXlMs9ATF+4SosdcYDRS&#10;R7yVcN/J56paSI+OS4PFnl4stdfTt1dw2JulaWuM9lBr54bx6/Jh3pSaTsbdCkSmMd/F/+53XeYv&#10;4e+XcoDc/AIAAP//AwBQSwECLQAUAAYACAAAACEA2+H2y+4AAACFAQAAEwAAAAAAAAAAAAAAAAAA&#10;AAAAW0NvbnRlbnRfVHlwZXNdLnhtbFBLAQItABQABgAIAAAAIQBa9CxbvwAAABUBAAALAAAAAAAA&#10;AAAAAAAAAB8BAABfcmVscy8ucmVsc1BLAQItABQABgAIAAAAIQD2bcL/vwAAANsAAAAPAAAAAAAA&#10;AAAAAAAAAAcCAABkcnMvZG93bnJldi54bWxQSwUGAAAAAAMAAwC3AAAA8wIAAAAA&#10;" fillcolor="white [3201]" strokeweight=".5pt">
+                  <v:shape id="Text Box 19" o:spid="_x0000_s1038" type="#_x0000_t202" style="position:absolute;left:17049;top:17430;width:16383;height:10478;visibility:visible;mso-wrap-style:square;v-text-anchor:top" o:gfxdata="UEsDBBQABgAIAAAAIQDb4fbL7gAAAIUBAAATAAAAW0NvbnRlbnRfVHlwZXNdLnhtbHyQz07DMAyH&#10;70i8Q+QralM4IITa7kDhCAiNB7ASt43WOlEcyvb2pNu4IODoPz9/n1xv9vOkForiPDdwXVagiI23&#10;jocG3rdPxR0oScgWJ8/UwIEENu3lRb09BBKV0ywNjCmFe63FjDSjlD4Q50nv44wpl3HQAc0OB9I3&#10;VXWrjedEnIq03oC27qjHjympx31un0wiTQLq4bS4shrAECZnMGVTvbD9QSnOhDInjzsyuiBXWQP0&#10;r4R18jfgnHvJr4nOknrFmJ5xzhraRtHWf3Kkpfz/yGo5S+H73hkquyhdjr3R8m2lj09svwAAAP//&#10;AwBQSwMEFAAGAAgAAAAhAFr0LFu/AAAAFQEAAAsAAABfcmVscy8ucmVsc2zPwWrDMAwG4Ptg72B0&#10;X5TuUMaI01uh19I+gLGVxCy2jGSy9e1nemrHjpL4P0nD4SetZiPRyNnCruvBUPYcYp4tXC/Htw8w&#10;Wl0ObuVMFm6kcBhfX4Yzra62kC6xqGlKVgtLreUTUf1CyWnHhXKbTCzJ1VbKjMX5LzcTvvf9HuXR&#10;gPHJNKdgQU5hB+ZyK23zHztFL6w81c5zQp6m6P9TMfB3PtPWFCczVQtB9N4U2rp2HOA44NMz4y8A&#10;AAD//wMAUEsDBBQABgAIAAAAIQD2bcL/vwAAANsAAAAPAAAAZHJzL2Rvd25yZXYueG1sRE9NawIx&#10;EL0X+h/CCN5q1h5kXY2ixZZCT2rpediMSXAzWZJ03f77plDwNo/3Oevt6DsxUEwusIL5rAJB3Abt&#10;2Cj4PL8+1SBSRtbYBSYFP5Rgu3l8WGOjw42PNJyyESWEU4MKbM59I2VqLXlMs9ATF+4SosdcYDRS&#10;R7yVcN/J56paSI+OS4PFnl4stdfTt1dw2JulaWuM9lBr54bx6/Jh3pSaTsbdCkSmMd/F/+53XeYv&#10;4e+XcoDc/AIAAP//AwBQSwECLQAUAAYACAAAACEA2+H2y+4AAACFAQAAEwAAAAAAAAAAAAAAAAAA&#10;AAAAW0NvbnRlbnRfVHlwZXNdLnhtbFBLAQItABQABgAIAAAAIQBa9CxbvwAAABUBAAALAAAAAAAA&#10;AAAAAAAAAB8BAABfcmVscy8ucmVsc1BLAQItABQABgAIAAAAIQD2bcL/vwAAANsAAAAPAAAAAAAA&#10;AAAAAAAAAAcCAABkcnMvZG93bnJldi54bWxQSwUGAAAAAAMAAwC3AAAA8wIAAAAA&#10;" fillcolor="white [3201]" strokeweight=".5pt">
                     <v:textbox>
                       <w:txbxContent>
                         <w:p>
@@ -3798,7 +3733,7 @@
                       </w:txbxContent>
                     </v:textbox>
                   </v:shape>
-                  <v:shape id="Text Box 22" o:spid="_x0000_s1046" type="#_x0000_t202" style="position:absolute;left:17145;top:31337;width:16383;height:12668;visibility:visible;mso-wrap-style:square;v-text-anchor:top" o:gfxdata="UEsDBBQABgAIAAAAIQDb4fbL7gAAAIUBAAATAAAAW0NvbnRlbnRfVHlwZXNdLnhtbHyQz07DMAyH&#10;70i8Q+QralM4IITa7kDhCAiNB7ASt43WOlEcyvb2pNu4IODoPz9/n1xv9vOkForiPDdwXVagiI23&#10;jocG3rdPxR0oScgWJ8/UwIEENu3lRb09BBKV0ywNjCmFe63FjDSjlD4Q50nv44wpl3HQAc0OB9I3&#10;VXWrjedEnIq03oC27qjHjympx31un0wiTQLq4bS4shrAECZnMGVTvbD9QSnOhDInjzsyuiBXWQP0&#10;r4R18jfgnHvJr4nOknrFmJ5xzhraRtHWf3Kkpfz/yGo5S+H73hkquyhdjr3R8m2lj09svwAAAP//&#10;AwBQSwMEFAAGAAgAAAAhAFr0LFu/AAAAFQEAAAsAAABfcmVscy8ucmVsc2zPwWrDMAwG4Ptg72B0&#10;X5TuUMaI01uh19I+gLGVxCy2jGSy9e1nemrHjpL4P0nD4SetZiPRyNnCruvBUPYcYp4tXC/Htw8w&#10;Wl0ObuVMFm6kcBhfX4Yzra62kC6xqGlKVgtLreUTUf1CyWnHhXKbTCzJ1VbKjMX5LzcTvvf9HuXR&#10;gPHJNKdgQU5hB+ZyK23zHztFL6w81c5zQp6m6P9TMfB3PtPWFCczVQtB9N4U2rp2HOA44NMz4y8A&#10;AAD//wMAUEsDBBQABgAIAAAAIQA2pZozwgAAANsAAAAPAAAAZHJzL2Rvd25yZXYueG1sRI9BSwMx&#10;FITvgv8hPMGbzboH2W6bllaqCJ7aiufH5jUJ3bwsSdyu/94IhR6HmfmGWa4n34uRYnKBFTzPKhDE&#10;XdCOjYKv49tTAyJlZI19YFLwSwnWq/u7JbY6XHhP4yEbUSCcWlRgcx5aKVNnyWOahYG4eKcQPeYi&#10;o5E64qXAfS/rqnqRHh2XBYsDvVrqzocfr2C3NXPTNRjtrtHOjdP36dO8K/X4MG0WIDJN+Ra+tj+0&#10;grqG/y/lB8jVHwAAAP//AwBQSwECLQAUAAYACAAAACEA2+H2y+4AAACFAQAAEwAAAAAAAAAAAAAA&#10;AAAAAAAAW0NvbnRlbnRfVHlwZXNdLnhtbFBLAQItABQABgAIAAAAIQBa9CxbvwAAABUBAAALAAAA&#10;AAAAAAAAAAAAAB8BAABfcmVscy8ucmVsc1BLAQItABQABgAIAAAAIQA2pZozwgAAANsAAAAPAAAA&#10;AAAAAAAAAAAAAAcCAABkcnMvZG93bnJldi54bWxQSwUGAAAAAAMAAwC3AAAA9gIAAAAA&#10;" fillcolor="white [3201]" strokeweight=".5pt">
+                  <v:shape id="Text Box 22" o:spid="_x0000_s1039" type="#_x0000_t202" style="position:absolute;left:17145;top:31337;width:16383;height:12668;visibility:visible;mso-wrap-style:square;v-text-anchor:top" o:gfxdata="UEsDBBQABgAIAAAAIQDb4fbL7gAAAIUBAAATAAAAW0NvbnRlbnRfVHlwZXNdLnhtbHyQz07DMAyH&#10;70i8Q+QralM4IITa7kDhCAiNB7ASt43WOlEcyvb2pNu4IODoPz9/n1xv9vOkForiPDdwXVagiI23&#10;jocG3rdPxR0oScgWJ8/UwIEENu3lRb09BBKV0ywNjCmFe63FjDSjlD4Q50nv44wpl3HQAc0OB9I3&#10;VXWrjedEnIq03oC27qjHjympx31un0wiTQLq4bS4shrAECZnMGVTvbD9QSnOhDInjzsyuiBXWQP0&#10;r4R18jfgnHvJr4nOknrFmJ5xzhraRtHWf3Kkpfz/yGo5S+H73hkquyhdjr3R8m2lj09svwAAAP//&#10;AwBQSwMEFAAGAAgAAAAhAFr0LFu/AAAAFQEAAAsAAABfcmVscy8ucmVsc2zPwWrDMAwG4Ptg72B0&#10;X5TuUMaI01uh19I+gLGVxCy2jGSy9e1nemrHjpL4P0nD4SetZiPRyNnCruvBUPYcYp4tXC/Htw8w&#10;Wl0ObuVMFm6kcBhfX4Yzra62kC6xqGlKVgtLreUTUf1CyWnHhXKbTCzJ1VbKjMX5LzcTvvf9HuXR&#10;gPHJNKdgQU5hB+ZyK23zHztFL6w81c5zQp6m6P9TMfB3PtPWFCczVQtB9N4U2rp2HOA44NMz4y8A&#10;AAD//wMAUEsDBBQABgAIAAAAIQA2pZozwgAAANsAAAAPAAAAZHJzL2Rvd25yZXYueG1sRI9BSwMx&#10;FITvgv8hPMGbzboH2W6bllaqCJ7aiufH5jUJ3bwsSdyu/94IhR6HmfmGWa4n34uRYnKBFTzPKhDE&#10;XdCOjYKv49tTAyJlZI19YFLwSwnWq/u7JbY6XHhP4yEbUSCcWlRgcx5aKVNnyWOahYG4eKcQPeYi&#10;o5E64qXAfS/rqnqRHh2XBYsDvVrqzocfr2C3NXPTNRjtrtHOjdP36dO8K/X4MG0WIDJN+Ra+tj+0&#10;grqG/y/lB8jVHwAAAP//AwBQSwECLQAUAAYACAAAACEA2+H2y+4AAACFAQAAEwAAAAAAAAAAAAAA&#10;AAAAAAAAW0NvbnRlbnRfVHlwZXNdLnhtbFBLAQItABQABgAIAAAAIQBa9CxbvwAAABUBAAALAAAA&#10;AAAAAAAAAAAAAB8BAABfcmVscy8ucmVsc1BLAQItABQABgAIAAAAIQA2pZozwgAAANsAAAAPAAAA&#10;AAAAAAAAAAAAAAcCAABkcnMvZG93bnJldi54bWxQSwUGAAAAAAMAAwC3AAAA9gIAAAAA&#10;" fillcolor="white [3201]" strokeweight=".5pt">
                     <v:textbox>
                       <w:txbxContent>
                         <w:p>
@@ -3859,7 +3794,7 @@
                     </v:textbox>
                   </v:shape>
                 </v:group>
-                <v:shape id="Straight Arrow Connector 24" o:spid="_x0000_s1047" type="#_x0000_t32" style="position:absolute;left:24574;top:29432;width:0;height:2743;visibility:visible;mso-wrap-style:square" o:connectortype="straight" o:gfxdata="UEsDBBQABgAIAAAAIQDb4fbL7gAAAIUBAAATAAAAW0NvbnRlbnRfVHlwZXNdLnhtbHyQz07DMAyH&#10;70i8Q+QralM4IITa7kDhCAiNB7ASt43WOlEcyvb2pNu4IODoPz9/n1xv9vOkForiPDdwXVagiI23&#10;jocG3rdPxR0oScgWJ8/UwIEENu3lRb09BBKV0ywNjCmFe63FjDSjlD4Q50nv44wpl3HQAc0OB9I3&#10;VXWrjedEnIq03oC27qjHjympx31un0wiTQLq4bS4shrAECZnMGVTvbD9QSnOhDInjzsyuiBXWQP0&#10;r4R18jfgnHvJr4nOknrFmJ5xzhraRtHWf3Kkpfz/yGo5S+H73hkquyhdjr3R8m2lj09svwAAAP//&#10;AwBQSwMEFAAGAAgAAAAhAFr0LFu/AAAAFQEAAAsAAABfcmVscy8ucmVsc2zPwWrDMAwG4Ptg72B0&#10;X5TuUMaI01uh19I+gLGVxCy2jGSy9e1nemrHjpL4P0nD4SetZiPRyNnCruvBUPYcYp4tXC/Htw8w&#10;Wl0ObuVMFm6kcBhfX4Yzra62kC6xqGlKVgtLreUTUf1CyWnHhXKbTCzJ1VbKjMX5LzcTvvf9HuXR&#10;gPHJNKdgQU5hB+ZyK23zHztFL6w81c5zQp6m6P9TMfB3PtPWFCczVQtB9N4U2rp2HOA44NMz4y8A&#10;AAD//wMAUEsDBBQABgAIAAAAIQC1aBCVwgAAANsAAAAPAAAAZHJzL2Rvd25yZXYueG1sRI9Pa8JA&#10;EMXvBb/DMkIvUjeGVNrUVUqhtFejLT0O2Wk2mJ0N2anGb98VBI+P9+fHW21G36kjDbENbGAxz0AR&#10;18G23BjY794fnkBFQbbYBSYDZ4qwWU/uVljacOItHStpVBrhWKIBJ9KXWsfakcc4Dz1x8n7D4FGS&#10;HBptBzylcd/pPMuW2mPLieCwpzdH9aH684lL+3xWPc6ei8MHfv18OzkXCzHmfjq+voASGuUWvrY/&#10;rYG8gMuX9AP0+h8AAP//AwBQSwECLQAUAAYACAAAACEA2+H2y+4AAACFAQAAEwAAAAAAAAAAAAAA&#10;AAAAAAAAW0NvbnRlbnRfVHlwZXNdLnhtbFBLAQItABQABgAIAAAAIQBa9CxbvwAAABUBAAALAAAA&#10;AAAAAAAAAAAAAB8BAABfcmVscy8ucmVsc1BLAQItABQABgAIAAAAIQC1aBCVwgAAANsAAAAPAAAA&#10;AAAAAAAAAAAAAAcCAABkcnMvZG93bnJldi54bWxQSwUGAAAAAAMAAwC3AAAA9gIAAAAA&#10;" strokecolor="#5b9bd5 [3204]" strokeweight=".5pt">
+                <v:shape id="Straight Arrow Connector 24" o:spid="_x0000_s1040" type="#_x0000_t32" style="position:absolute;left:24574;top:29432;width:0;height:2743;visibility:visible;mso-wrap-style:square" o:connectortype="straight" o:gfxdata="UEsDBBQABgAIAAAAIQDb4fbL7gAAAIUBAAATAAAAW0NvbnRlbnRfVHlwZXNdLnhtbHyQz07DMAyH&#10;70i8Q+QralM4IITa7kDhCAiNB7ASt43WOlEcyvb2pNu4IODoPz9/n1xv9vOkForiPDdwXVagiI23&#10;jocG3rdPxR0oScgWJ8/UwIEENu3lRb09BBKV0ywNjCmFe63FjDSjlD4Q50nv44wpl3HQAc0OB9I3&#10;VXWrjedEnIq03oC27qjHjympx31un0wiTQLq4bS4shrAECZnMGVTvbD9QSnOhDInjzsyuiBXWQP0&#10;r4R18jfgnHvJr4nOknrFmJ5xzhraRtHWf3Kkpfz/yGo5S+H73hkquyhdjr3R8m2lj09svwAAAP//&#10;AwBQSwMEFAAGAAgAAAAhAFr0LFu/AAAAFQEAAAsAAABfcmVscy8ucmVsc2zPwWrDMAwG4Ptg72B0&#10;X5TuUMaI01uh19I+gLGVxCy2jGSy9e1nemrHjpL4P0nD4SetZiPRyNnCruvBUPYcYp4tXC/Htw8w&#10;Wl0ObuVMFm6kcBhfX4Yzra62kC6xqGlKVgtLreUTUf1CyWnHhXKbTCzJ1VbKjMX5LzcTvvf9HuXR&#10;gPHJNKdgQU5hB+ZyK23zHztFL6w81c5zQp6m6P9TMfB3PtPWFCczVQtB9N4U2rp2HOA44NMz4y8A&#10;AAD//wMAUEsDBBQABgAIAAAAIQC1aBCVwgAAANsAAAAPAAAAZHJzL2Rvd25yZXYueG1sRI9Pa8JA&#10;EMXvBb/DMkIvUjeGVNrUVUqhtFejLT0O2Wk2mJ0N2anGb98VBI+P9+fHW21G36kjDbENbGAxz0AR&#10;18G23BjY794fnkBFQbbYBSYDZ4qwWU/uVljacOItHStpVBrhWKIBJ9KXWsfakcc4Dz1x8n7D4FGS&#10;HBptBzylcd/pPMuW2mPLieCwpzdH9aH684lL+3xWPc6ei8MHfv18OzkXCzHmfjq+voASGuUWvrY/&#10;rYG8gMuX9AP0+h8AAP//AwBQSwECLQAUAAYACAAAACEA2+H2y+4AAACFAQAAEwAAAAAAAAAAAAAA&#10;AAAAAAAAW0NvbnRlbnRfVHlwZXNdLnhtbFBLAQItABQABgAIAAAAIQBa9CxbvwAAABUBAAALAAAA&#10;AAAAAAAAAAAAAB8BAABfcmVscy8ucmVsc1BLAQItABQABgAIAAAAIQC1aBCVwgAAANsAAAAPAAAA&#10;AAAAAAAAAAAAAAcCAABkcnMvZG93bnJldi54bWxQSwUGAAAAAAMAAwC3AAAA9gIAAAAA&#10;" strokecolor="#5b9bd5 [3204]" strokeweight=".5pt">
                   <v:stroke endarrow="block" joinstyle="miter"/>
                 </v:shape>
               </v:group>
@@ -3932,9 +3867,9 @@
               </wp:anchor>
             </w:drawing>
           </mc:Choice>
-          <mc:Fallback xmlns:w16se="http://schemas.microsoft.com/office/word/2015/wordml/symex" xmlns:w16cid="http://schemas.microsoft.com/office/word/2016/wordml/cid" xmlns:am3d="http://schemas.microsoft.com/office/drawing/2017/model3d" xmlns:aink="http://schemas.microsoft.com/office/drawing/2016/ink" xmlns:cx8="http://schemas.microsoft.com/office/drawing/2016/5/14/chartex" xmlns:cx7="http://schemas.microsoft.com/office/drawing/2016/5/13/chartex" xmlns:cx6="http://schemas.microsoft.com/office/drawing/2016/5/12/chartex" xmlns:cx5="http://schemas.microsoft.com/office/drawing/2016/5/11/chartex" xmlns:cx4="http://schemas.microsoft.com/office/drawing/2016/5/10/chartex" xmlns:cx3="http://schemas.microsoft.com/office/drawing/2016/5/9/chartex" xmlns:cx2="http://schemas.microsoft.com/office/drawing/2015/10/21/chartex" xmlns:cx1="http://schemas.microsoft.com/office/drawing/2015/9/8/chartex" xmlns:cx="http://schemas.microsoft.com/office/drawing/2014/chartex">
+          <mc:Fallback>
             <w:pict>
-              <v:shape w14:anchorId="4A9EAFDC" id="Text Box 27" o:spid="_x0000_s1048" type="#_x0000_t202" style="position:absolute;margin-left:14.25pt;margin-top:-42.2pt;width:129pt;height:28pt;z-index:251666432;visibility:visible;mso-wrap-style:square;mso-wrap-distance-left:9pt;mso-wrap-distance-top:0;mso-wrap-distance-right:9pt;mso-wrap-distance-bottom:0;mso-position-horizontal:absolute;mso-position-horizontal-relative:text;mso-position-vertical:absolute;mso-position-vertical-relative:text;v-text-anchor:top" o:gfxdata="UEsDBBQABgAIAAAAIQC2gziS/gAAAOEBAAATAAAAW0NvbnRlbnRfVHlwZXNdLnhtbJSRQU7DMBBF&#10;90jcwfIWJU67QAgl6YK0S0CoHGBkTxKLZGx5TGhvj5O2G0SRWNoz/78nu9wcxkFMGNg6quQqL6RA&#10;0s5Y6ir5vt9lD1JwBDIwOMJKHpHlpr69KfdHjyxSmriSfYz+USnWPY7AufNIadK6MEJMx9ApD/oD&#10;OlTrorhX2lFEilmcO2RdNtjC5xDF9pCuTyYBB5bi6bQ4syoJ3g9WQ0ymaiLzg5KdCXlKLjvcW893&#10;SUOqXwnz5DrgnHtJTxOsQfEKIT7DmDSUCaxw7Rqn8787ZsmRM9e2VmPeBN4uqYvTtW7jvijg9N/y&#10;JsXecLq0q+WD6m8AAAD//wMAUEsDBBQABgAIAAAAIQA4/SH/1gAAAJQBAAALAAAAX3JlbHMvLnJl&#10;bHOkkMFqwzAMhu+DvYPRfXGawxijTi+j0GvpHsDYimMaW0Yy2fr2M4PBMnrbUb/Q94l/f/hMi1qR&#10;JVI2sOt6UJgd+ZiDgffL8ekFlFSbvV0oo4EbChzGx4f9GRdb25HMsYhqlCwG5lrLq9biZkxWOiqY&#10;22YiTra2kYMu1l1tQD30/bPm3wwYN0x18gb45AdQl1tp5j/sFB2T0FQ7R0nTNEV3j6o9feQzro1i&#10;OWA14Fm+Q8a1a8+Bvu/d/dMb2JY5uiPbhG/ktn4cqGU/er3pcvwCAAD//wMAUEsDBBQABgAIAAAA&#10;IQCMcoJdTwIAAKoEAAAOAAAAZHJzL2Uyb0RvYy54bWysVEtv2zAMvg/YfxB0X+w8mxlxiixFhgFB&#10;WyAZelZkOTYmi5qkxM5+/SjZTtNup2EXmS99Ij+SXtw3lSRnYWwJKqXDQUyJUByyUh1T+n2/+TSn&#10;xDqmMiZBiZRehKX3y48fFrVOxAgKkJkwBEGUTWqd0sI5nUSR5YWomB2AFgqdOZiKOVTNMcoMqxG9&#10;ktEojmdRDSbTBriwFq0PrZMuA36eC+6e8twKR2RKMTcXThPOgz+j5YIlR8N0UfIuDfYPWVSsVPjo&#10;FeqBOUZOpvwDqiq5AQu5G3CoIsjzkotQA1YzjN9VsyuYFqEWJMfqK032/8Hyx/OzIWWW0tEdJYpV&#10;2KO9aBz5Ag1BE/JTa5tg2E5joGvQjn3u7RaNvuwmN5X/YkEE/cj05cquR+P+0mw8H8fo4ugbT6fT&#10;8djDRK+3tbHuq4CKeCGlBrsXSGXnrXVtaB/iH7Mgy2xTShkUPzFiLQ05M+y1dCFHBH8TJRWpUzob&#10;T+MA/Mbnoa/3D5LxH116N1GIJxXm7Dlpa/eSaw5N4HDe83KA7IJ0GWgHzmq+KRF+y6x7ZgYnDGnA&#10;rXFPeOQSMCfoJEoKML/+Zvfx2Hj0UlLjxKbU/jwxIyiR3xSOxOfhZOJHPCiT6d0IFXPrOdx61Kla&#10;AxI1xP3UPIg+3slezA1UL7hcK/8qupji+HZKXS+uXbtHuJxcrFYhCIdaM7dVO809tG+Mp3XfvDCj&#10;u7Y6HIhH6GebJe+628b6mwpWJwd5GVrveW5Z7ejHhQjD0y2v37hbPUS9/mKWvwEAAP//AwBQSwME&#10;FAAGAAgAAAAhAGLhj5zcAAAACgEAAA8AAABkcnMvZG93bnJldi54bWxMj8FOwzAMhu9IvENkJG5b&#10;SlWmUJpOgAYXTgzE2WuyJKJJqiTryttjTnD070+/P3fbxY9s1im7GCTcrCtgOgxRuWAkfLw/rwSw&#10;XDAoHGPQEr51hm1/edFhq+I5vOl5XwyjkpBblGBLmVrO82C1x7yOkw60O8bksdCYDFcJz1TuR15X&#10;1YZ7dIEuWJz0k9XD1/7kJewezZ0ZBCa7E8q5efk8vpoXKa+vlod7YEUv5Q+GX31Sh56cDvEUVGaj&#10;hFrcEilhJZoGGAG12FByoKQWDfC+4/9f6H8AAAD//wMAUEsBAi0AFAAGAAgAAAAhALaDOJL+AAAA&#10;4QEAABMAAAAAAAAAAAAAAAAAAAAAAFtDb250ZW50X1R5cGVzXS54bWxQSwECLQAUAAYACAAAACEA&#10;OP0h/9YAAACUAQAACwAAAAAAAAAAAAAAAAAvAQAAX3JlbHMvLnJlbHNQSwECLQAUAAYACAAAACEA&#10;jHKCXU8CAACqBAAADgAAAAAAAAAAAAAAAAAuAgAAZHJzL2Uyb0RvYy54bWxQSwECLQAUAAYACAAA&#10;ACEAYuGPnNwAAAAKAQAADwAAAAAAAAAAAAAAAACpBAAAZHJzL2Rvd25yZXYueG1sUEsFBgAAAAAE&#10;AAQA8wAAALIFAAAAAA==&#10;" fillcolor="white [3201]" strokeweight=".5pt">
+              <v:shape w14:anchorId="4A9EAFDC" id="Text Box 27" o:spid="_x0000_s1041" type="#_x0000_t202" style="position:absolute;margin-left:14.25pt;margin-top:-42.2pt;width:129pt;height:28pt;z-index:251666432;visibility:visible;mso-wrap-style:square;mso-wrap-distance-left:9pt;mso-wrap-distance-top:0;mso-wrap-distance-right:9pt;mso-wrap-distance-bottom:0;mso-position-horizontal:absolute;mso-position-horizontal-relative:text;mso-position-vertical:absolute;mso-position-vertical-relative:text;v-text-anchor:top" o:gfxdata="UEsDBBQABgAIAAAAIQC2gziS/gAAAOEBAAATAAAAW0NvbnRlbnRfVHlwZXNdLnhtbJSRQU7DMBBF&#10;90jcwfIWJU67QAgl6YK0S0CoHGBkTxKLZGx5TGhvj5O2G0SRWNoz/78nu9wcxkFMGNg6quQqL6RA&#10;0s5Y6ir5vt9lD1JwBDIwOMJKHpHlpr69KfdHjyxSmriSfYz+USnWPY7AufNIadK6MEJMx9ApD/oD&#10;OlTrorhX2lFEilmcO2RdNtjC5xDF9pCuTyYBB5bi6bQ4syoJ3g9WQ0ymaiLzg5KdCXlKLjvcW893&#10;SUOqXwnz5DrgnHtJTxOsQfEKIT7DmDSUCaxw7Rqn8787ZsmRM9e2VmPeBN4uqYvTtW7jvijg9N/y&#10;JsXecLq0q+WD6m8AAAD//wMAUEsDBBQABgAIAAAAIQA4/SH/1gAAAJQBAAALAAAAX3JlbHMvLnJl&#10;bHOkkMFqwzAMhu+DvYPRfXGawxijTi+j0GvpHsDYimMaW0Yy2fr2M4PBMnrbUb/Q94l/f/hMi1qR&#10;JVI2sOt6UJgd+ZiDgffL8ekFlFSbvV0oo4EbChzGx4f9GRdb25HMsYhqlCwG5lrLq9biZkxWOiqY&#10;22YiTra2kYMu1l1tQD30/bPm3wwYN0x18gb45AdQl1tp5j/sFB2T0FQ7R0nTNEV3j6o9feQzro1i&#10;OWA14Fm+Q8a1a8+Bvu/d/dMb2JY5uiPbhG/ktn4cqGU/er3pcvwCAAD//wMAUEsDBBQABgAIAAAA&#10;IQDwWXjTTwIAAKoEAAAOAAAAZHJzL2Uyb0RvYy54bWysVN9v2jAQfp+0/8Hy+0ggQLuIUDEqpklV&#10;WwmmPhvHIdEcn2cbEvbX7+wklHZ7mvbi3C9/vvvuLou7tpbkJIytQGV0PIopEYpDXqlDRr/vNp9u&#10;KbGOqZxJUCKjZ2Hp3fLjh0WjUzGBEmQuDEEQZdNGZ7R0TqdRZHkpamZHoIVCZwGmZg5Vc4hywxpE&#10;r2U0ieN51IDJtQEurEXrfeeky4BfFIK7p6KwwhGZUczNhdOEc+/PaLlg6cEwXVa8T4P9QxY1qxQ+&#10;eoG6Z46Ro6n+gKorbsBC4UYc6giKouIi1IDVjON31WxLpkWoBcmx+kKT/X+w/PH0bEiVZ3RyQ4li&#10;NfZoJ1pHvkBL0IT8NNqmGLbVGOhatGOfB7tFoy+7LUztv1gQQT8yfb6w69G4vzRPbpMYXRx9yWw2&#10;SxIPE73e1sa6rwJq4oWMGuxeIJWdHqzrQocQ/5gFWeWbSsqg+IkRa2nIiWGvpQs5IvibKKlIk9F5&#10;MosD8Bufh77c30vGf/TpXUUhnlSYs+ekq91Lrt23gcP5wMse8jPSZaAbOKv5pkL4B2bdMzM4YUgD&#10;bo17wqOQgDlBL1FSgvn1N7uPx8ajl5IGJzaj9ueRGUGJ/KZwJD6Pp1M/4kGZzm4mqJhrz/7ao471&#10;GpCoMe6n5kH08U4OYmGgfsHlWvlX0cUUx7cz6gZx7bo9wuXkYrUKQTjUmrkHtdXcQ/vGeFp37Qsz&#10;um+rw4F4hGG2Wfquu12sv6lgdXRQVKH1nueO1Z5+XIgwPP3y+o271kPU6y9m+RsAAP//AwBQSwME&#10;FAAGAAgAAAAhAGLhj5zcAAAACgEAAA8AAABkcnMvZG93bnJldi54bWxMj8FOwzAMhu9IvENkJG5b&#10;SlWmUJpOgAYXTgzE2WuyJKJJqiTryttjTnD070+/P3fbxY9s1im7GCTcrCtgOgxRuWAkfLw/rwSw&#10;XDAoHGPQEr51hm1/edFhq+I5vOl5XwyjkpBblGBLmVrO82C1x7yOkw60O8bksdCYDFcJz1TuR15X&#10;1YZ7dIEuWJz0k9XD1/7kJewezZ0ZBCa7E8q5efk8vpoXKa+vlod7YEUv5Q+GX31Sh56cDvEUVGaj&#10;hFrcEilhJZoGGAG12FByoKQWDfC+4/9f6H8AAAD//wMAUEsBAi0AFAAGAAgAAAAhALaDOJL+AAAA&#10;4QEAABMAAAAAAAAAAAAAAAAAAAAAAFtDb250ZW50X1R5cGVzXS54bWxQSwECLQAUAAYACAAAACEA&#10;OP0h/9YAAACUAQAACwAAAAAAAAAAAAAAAAAvAQAAX3JlbHMvLnJlbHNQSwECLQAUAAYACAAAACEA&#10;8Fl4008CAACqBAAADgAAAAAAAAAAAAAAAAAuAgAAZHJzL2Uyb0RvYy54bWxQSwECLQAUAAYACAAA&#10;ACEAYuGPnNwAAAAKAQAADwAAAAAAAAAAAAAAAACpBAAAZHJzL2Rvd25yZXYueG1sUEsFBgAAAAAE&#10;AAQA8wAAALIFAAAAAA==&#10;" fillcolor="white [3201]" strokeweight=".5pt">
                 <v:textbox>
                   <w:txbxContent>
                     <w:p>
@@ -4011,9 +3946,9 @@
               </wp:anchor>
             </w:drawing>
           </mc:Choice>
-          <mc:Fallback xmlns:w16se="http://schemas.microsoft.com/office/word/2015/wordml/symex" xmlns:w16cid="http://schemas.microsoft.com/office/word/2016/wordml/cid" xmlns:am3d="http://schemas.microsoft.com/office/drawing/2017/model3d" xmlns:aink="http://schemas.microsoft.com/office/drawing/2016/ink" xmlns:cx8="http://schemas.microsoft.com/office/drawing/2016/5/14/chartex" xmlns:cx7="http://schemas.microsoft.com/office/drawing/2016/5/13/chartex" xmlns:cx6="http://schemas.microsoft.com/office/drawing/2016/5/12/chartex" xmlns:cx5="http://schemas.microsoft.com/office/drawing/2016/5/11/chartex" xmlns:cx4="http://schemas.microsoft.com/office/drawing/2016/5/10/chartex" xmlns:cx3="http://schemas.microsoft.com/office/drawing/2016/5/9/chartex" xmlns:cx2="http://schemas.microsoft.com/office/drawing/2015/10/21/chartex" xmlns:cx1="http://schemas.microsoft.com/office/drawing/2015/9/8/chartex" xmlns:cx="http://schemas.microsoft.com/office/drawing/2014/chartex">
+          <mc:Fallback>
             <w:pict>
-              <v:shape w14:anchorId="14BC743E" id="Text Box 26" o:spid="_x0000_s1049" type="#_x0000_t202" style="position:absolute;margin-left:-15pt;margin-top:-14.25pt;width:187.5pt;height:357.75pt;z-index:251665408;visibility:visible;mso-wrap-style:square;mso-wrap-distance-left:9pt;mso-wrap-distance-top:0;mso-wrap-distance-right:9pt;mso-wrap-distance-bottom:0;mso-position-horizontal:absolute;mso-position-horizontal-relative:text;mso-position-vertical:absolute;mso-position-vertical-relative:text;v-text-anchor:top" o:gfxdata="UEsDBBQABgAIAAAAIQC2gziS/gAAAOEBAAATAAAAW0NvbnRlbnRfVHlwZXNdLnhtbJSRQU7DMBBF&#10;90jcwfIWJU67QAgl6YK0S0CoHGBkTxKLZGx5TGhvj5O2G0SRWNoz/78nu9wcxkFMGNg6quQqL6RA&#10;0s5Y6ir5vt9lD1JwBDIwOMJKHpHlpr69KfdHjyxSmriSfYz+USnWPY7AufNIadK6MEJMx9ApD/oD&#10;OlTrorhX2lFEilmcO2RdNtjC5xDF9pCuTyYBB5bi6bQ4syoJ3g9WQ0ymaiLzg5KdCXlKLjvcW893&#10;SUOqXwnz5DrgnHtJTxOsQfEKIT7DmDSUCaxw7Rqn8787ZsmRM9e2VmPeBN4uqYvTtW7jvijg9N/y&#10;JsXecLq0q+WD6m8AAAD//wMAUEsDBBQABgAIAAAAIQA4/SH/1gAAAJQBAAALAAAAX3JlbHMvLnJl&#10;bHOkkMFqwzAMhu+DvYPRfXGawxijTi+j0GvpHsDYimMaW0Yy2fr2M4PBMnrbUb/Q94l/f/hMi1qR&#10;JVI2sOt6UJgd+ZiDgffL8ekFlFSbvV0oo4EbChzGx4f9GRdb25HMsYhqlCwG5lrLq9biZkxWOiqY&#10;22YiTra2kYMu1l1tQD30/bPm3wwYN0x18gb45AdQl1tp5j/sFB2T0FQ7R0nTNEV3j6o9feQzro1i&#10;OWA14Fm+Q8a1a8+Bvu/d/dMb2JY5uiPbhG/ktn4cqGU/er3pcvwCAAD//wMAUEsDBBQABgAIAAAA&#10;IQA1Es7PTwIAAKsEAAAOAAAAZHJzL2Uyb0RvYy54bWysVN9v2jAQfp+0/8Hy+wikwFrUULFWTJOq&#10;tlI79dk4Tonm+DzbkLC/fp8doKzd07QX53758913d7m86hrNtsr5mkzBR4MhZ8pIKmvzUvDvT8tP&#10;55z5IEwpNBlV8J3y/Gr+8cNla2cqpzXpUjkGEONnrS34OgQ7yzIv16oRfkBWGTgrco0IUN1LVjrR&#10;Ar3RWT4cTrOWXGkdSeU9rDe9k88TflUpGe6ryqvAdMGRW0inS+cqntn8UsxenLDrWu7TEP+QRSNq&#10;g0ePUDciCLZx9TuoppaOPFVhIKnJqKpqqVINqGY0fFPN41pYlWoBOd4eafL/D1bebR8cq8uC51PO&#10;jGjQoyfVBfaFOgYT+GmtnyHs0SIwdLCjzwe7hzGW3VWuiV8UxOAH07sjuxFNwpifnY/yCVwSvvFk&#10;fDbOJxEne71unQ9fFTUsCgV3aF9iVWxvfehDDyHxNU+6Lpe11kmJI6OutWNbgWbrkJIE+B9R2rC2&#10;4NMz5PEOIUIf76+0kD/26Z0gAE8b5BxJ6YuPUuhWXSLx4kDMisod+HLUT5y3clkD/lb48CAcRgw8&#10;YG3CPY5KE3KivcTZmtyvv9ljPDoPL2ctRrbg/udGOMWZ/mYwExej8TjOeFLGk885FHfqWZ16zKa5&#10;JhA1woJamcQYH/RBrBw1z9iuRXwVLmEk3i54OIjXoV8kbKdUi0UKwlRbEW7No5UROnIcaX3qnoWz&#10;+7YGTMQdHYZbzN50t4+NNw0tNoGqOrU+8tyzuqcfG5GGZ7+9ceVO9RT1+o+Z/wYAAP//AwBQSwME&#10;FAAGAAgAAAAhAHGIb9nfAAAACwEAAA8AAABkcnMvZG93bnJldi54bWxMj8FOwzAQRO9I/IO1SNxa&#10;m5YWE+JUgAqXniiIsxu7dkS8jmw3DX/PcoLb7s5o9k29mULPRptyF1HBzVwAs9hG06FT8PH+MpPA&#10;ctFodB/RKvi2GTbN5UWtKxPP+GbHfXGMQjBXWoEvZag4z623Qed5HCySdowp6EJrctwkfabw0POF&#10;EGsedIf0wevBPnvbfu1PQcH2yd27Vurkt9J03Th9HnfuVanrq+nxAVixU/kzwy8+oUNDTId4QpNZ&#10;r2C2FNSl0LCQK2DkWN6u6HJQsJZ3AnhT8/8dmh8AAAD//wMAUEsBAi0AFAAGAAgAAAAhALaDOJL+&#10;AAAA4QEAABMAAAAAAAAAAAAAAAAAAAAAAFtDb250ZW50X1R5cGVzXS54bWxQSwECLQAUAAYACAAA&#10;ACEAOP0h/9YAAACUAQAACwAAAAAAAAAAAAAAAAAvAQAAX3JlbHMvLnJlbHNQSwECLQAUAAYACAAA&#10;ACEANRLOz08CAACrBAAADgAAAAAAAAAAAAAAAAAuAgAAZHJzL2Uyb0RvYy54bWxQSwECLQAUAAYA&#10;CAAAACEAcYhv2d8AAAALAQAADwAAAAAAAAAAAAAAAACpBAAAZHJzL2Rvd25yZXYueG1sUEsFBgAA&#10;AAAEAAQA8wAAALUFAAAAAA==&#10;" fillcolor="white [3201]" strokeweight=".5pt">
+              <v:shape w14:anchorId="14BC743E" id="Text Box 26" o:spid="_x0000_s1042" type="#_x0000_t202" style="position:absolute;margin-left:-15pt;margin-top:-14.25pt;width:187.5pt;height:357.75pt;z-index:251665408;visibility:visible;mso-wrap-style:square;mso-wrap-distance-left:9pt;mso-wrap-distance-top:0;mso-wrap-distance-right:9pt;mso-wrap-distance-bottom:0;mso-position-horizontal:absolute;mso-position-horizontal-relative:text;mso-position-vertical:absolute;mso-position-vertical-relative:text;v-text-anchor:top" o:gfxdata="UEsDBBQABgAIAAAAIQC2gziS/gAAAOEBAAATAAAAW0NvbnRlbnRfVHlwZXNdLnhtbJSRQU7DMBBF&#10;90jcwfIWJU67QAgl6YK0S0CoHGBkTxKLZGx5TGhvj5O2G0SRWNoz/78nu9wcxkFMGNg6quQqL6RA&#10;0s5Y6ir5vt9lD1JwBDIwOMJKHpHlpr69KfdHjyxSmriSfYz+USnWPY7AufNIadK6MEJMx9ApD/oD&#10;OlTrorhX2lFEilmcO2RdNtjC5xDF9pCuTyYBB5bi6bQ4syoJ3g9WQ0ymaiLzg5KdCXlKLjvcW893&#10;SUOqXwnz5DrgnHtJTxOsQfEKIT7DmDSUCaxw7Rqn8787ZsmRM9e2VmPeBN4uqYvTtW7jvijg9N/y&#10;JsXecLq0q+WD6m8AAAD//wMAUEsDBBQABgAIAAAAIQA4/SH/1gAAAJQBAAALAAAAX3JlbHMvLnJl&#10;bHOkkMFqwzAMhu+DvYPRfXGawxijTi+j0GvpHsDYimMaW0Yy2fr2M4PBMnrbUb/Q94l/f/hMi1qR&#10;JVI2sOt6UJgd+ZiDgffL8ekFlFSbvV0oo4EbChzGx4f9GRdb25HMsYhqlCwG5lrLq9biZkxWOiqY&#10;22YiTra2kYMu1l1tQD30/bPm3wwYN0x18gb45AdQl1tp5j/sFB2T0FQ7R0nTNEV3j6o9feQzro1i&#10;OWA14Fm+Q8a1a8+Bvu/d/dMb2JY5uiPbhG/ktn4cqGU/er3pcvwCAAD//wMAUEsDBBQABgAIAAAA&#10;IQBJOTRBTwIAAKsEAAAOAAAAZHJzL2Uyb0RvYy54bWysVN9v2jAQfp+0/8Hy+wikQDvUULFWTJOq&#10;tlI79dk4Tonm+DzbkLC/fp8doKzd07QX53758913d7m86hrNtsr5mkzBR4MhZ8pIKmvzUvDvT8tP&#10;F5z5IEwpNBlV8J3y/Gr+8cNla2cqpzXpUjkGEONnrS34OgQ7yzIv16oRfkBWGTgrco0IUN1LVjrR&#10;Ar3RWT4cTrOWXGkdSeU9rDe9k88TflUpGe6ryqvAdMGRW0inS+cqntn8UsxenLDrWu7TEP+QRSNq&#10;g0ePUDciCLZx9TuoppaOPFVhIKnJqKpqqVINqGY0fFPN41pYlWoBOd4eafL/D1bebR8cq8uC51PO&#10;jGjQoyfVBfaFOgYT+GmtnyHs0SIwdLCjzwe7hzGW3VWuiV8UxOAH07sjuxFNwpifXYzyCVwSvvFk&#10;fDbOJxEne71unQ9fFTUsCgV3aF9iVWxvfehDDyHxNU+6Lpe11kmJI6OutWNbgWbrkJIE+B9R2rC2&#10;4NMz5PEOIUIf76+0kD/26Z0gAE8b5BxJ6YuPUuhWXSLx/EDMisod+HLUT5y3clkD/lb48CAcRgw8&#10;YG3CPY5KE3KivcTZmtyvv9ljPDoPL2ctRrbg/udGOMWZ/mYwE59H43Gc8aSMJ+c5FHfqWZ16zKa5&#10;JhA1woJamcQYH/RBrBw1z9iuRXwVLmEk3i54OIjXoV8kbKdUi0UKwlRbEW7No5UROnIcaX3qnoWz&#10;+7YGTMQdHYZbzN50t4+NNw0tNoGqOrU+8tyzuqcfG5GGZ7+9ceVO9RT1+o+Z/wYAAP//AwBQSwME&#10;FAAGAAgAAAAhAHGIb9nfAAAACwEAAA8AAABkcnMvZG93bnJldi54bWxMj8FOwzAQRO9I/IO1SNxa&#10;m5YWE+JUgAqXniiIsxu7dkS8jmw3DX/PcoLb7s5o9k29mULPRptyF1HBzVwAs9hG06FT8PH+MpPA&#10;ctFodB/RKvi2GTbN5UWtKxPP+GbHfXGMQjBXWoEvZag4z623Qed5HCySdowp6EJrctwkfabw0POF&#10;EGsedIf0wevBPnvbfu1PQcH2yd27Vurkt9J03Th9HnfuVanrq+nxAVixU/kzwy8+oUNDTId4QpNZ&#10;r2C2FNSl0LCQK2DkWN6u6HJQsJZ3AnhT8/8dmh8AAAD//wMAUEsBAi0AFAAGAAgAAAAhALaDOJL+&#10;AAAA4QEAABMAAAAAAAAAAAAAAAAAAAAAAFtDb250ZW50X1R5cGVzXS54bWxQSwECLQAUAAYACAAA&#10;ACEAOP0h/9YAAACUAQAACwAAAAAAAAAAAAAAAAAvAQAAX3JlbHMvLnJlbHNQSwECLQAUAAYACAAA&#10;ACEASTk0QU8CAACrBAAADgAAAAAAAAAAAAAAAAAuAgAAZHJzL2Uyb0RvYy54bWxQSwECLQAUAAYA&#10;CAAAACEAcYhv2d8AAAALAQAADwAAAAAAAAAAAAAAAACpBAAAZHJzL2Rvd25yZXYueG1sUEsFBgAA&#10;AAAEAAQA8wAAALUFAAAAAA==&#10;" fillcolor="white [3201]" strokeweight=".5pt">
                 <v:textbox>
                   <w:txbxContent>
                     <w:p/>
@@ -4099,9 +4034,9 @@
               </wp:anchor>
             </w:drawing>
           </mc:Choice>
-          <mc:Fallback xmlns:w16se="http://schemas.microsoft.com/office/word/2015/wordml/symex" xmlns:w16cid="http://schemas.microsoft.com/office/word/2016/wordml/cid" xmlns:am3d="http://schemas.microsoft.com/office/drawing/2017/model3d" xmlns:aink="http://schemas.microsoft.com/office/drawing/2016/ink" xmlns:cx8="http://schemas.microsoft.com/office/drawing/2016/5/14/chartex" xmlns:cx7="http://schemas.microsoft.com/office/drawing/2016/5/13/chartex" xmlns:cx6="http://schemas.microsoft.com/office/drawing/2016/5/12/chartex" xmlns:cx5="http://schemas.microsoft.com/office/drawing/2016/5/11/chartex" xmlns:cx4="http://schemas.microsoft.com/office/drawing/2016/5/10/chartex" xmlns:cx3="http://schemas.microsoft.com/office/drawing/2016/5/9/chartex" xmlns:cx2="http://schemas.microsoft.com/office/drawing/2015/10/21/chartex" xmlns:cx1="http://schemas.microsoft.com/office/drawing/2015/9/8/chartex" xmlns:cx="http://schemas.microsoft.com/office/drawing/2014/chartex">
+          <mc:Fallback>
             <w:pict>
-              <v:shape w14:anchorId="2B8CE958" id="Text Box 28" o:spid="_x0000_s1050" type="#_x0000_t202" style="position:absolute;margin-left:177.75pt;margin-top:20.8pt;width:73.5pt;height:28pt;z-index:251662336;visibility:visible;mso-wrap-style:square;mso-width-percent:0;mso-wrap-distance-left:9pt;mso-wrap-distance-top:0;mso-wrap-distance-right:9pt;mso-wrap-distance-bottom:0;mso-position-horizontal:absolute;mso-position-horizontal-relative:text;mso-position-vertical:absolute;mso-position-vertical-relative:text;mso-width-percent:0;mso-width-relative:margin;v-text-anchor:top" o:gfxdata="UEsDBBQABgAIAAAAIQC2gziS/gAAAOEBAAATAAAAW0NvbnRlbnRfVHlwZXNdLnhtbJSRQU7DMBBF&#10;90jcwfIWJU67QAgl6YK0S0CoHGBkTxKLZGx5TGhvj5O2G0SRWNoz/78nu9wcxkFMGNg6quQqL6RA&#10;0s5Y6ir5vt9lD1JwBDIwOMJKHpHlpr69KfdHjyxSmriSfYz+USnWPY7AufNIadK6MEJMx9ApD/oD&#10;OlTrorhX2lFEilmcO2RdNtjC5xDF9pCuTyYBB5bi6bQ4syoJ3g9WQ0ymaiLzg5KdCXlKLjvcW893&#10;SUOqXwnz5DrgnHtJTxOsQfEKIT7DmDSUCaxw7Rqn8787ZsmRM9e2VmPeBN4uqYvTtW7jvijg9N/y&#10;JsXecLq0q+WD6m8AAAD//wMAUEsDBBQABgAIAAAAIQA4/SH/1gAAAJQBAAALAAAAX3JlbHMvLnJl&#10;bHOkkMFqwzAMhu+DvYPRfXGawxijTi+j0GvpHsDYimMaW0Yy2fr2M4PBMnrbUb/Q94l/f/hMi1qR&#10;JVI2sOt6UJgd+ZiDgffL8ekFlFSbvV0oo4EbChzGx4f9GRdb25HMsYhqlCwG5lrLq9biZkxWOiqY&#10;22YiTra2kYMu1l1tQD30/bPm3wwYN0x18gb45AdQl1tp5j/sFB2T0FQ7R0nTNEV3j6o9feQzro1i&#10;OWA14Fm+Q8a1a8+Bvu/d/dMb2JY5uiPbhG/ktn4cqGU/er3pcvwCAAD//wMAUEsDBBQABgAIAAAA&#10;IQCKcW4KQwIAAIIEAAAOAAAAZHJzL2Uyb0RvYy54bWysVMFu2zAMvQ/YPwi6r07ipGuNOkXWosOA&#10;oC2QDD0rstwYkEVNUmJ3X78nOUm7bqdhF4Ui6SfyPTJX132r2V4535Ap+fhsxJkykqrGPJf8+/ru&#10;0wVnPghTCU1GlfxFeX49//jhqrOFmtCWdKUcA4jxRWdLvg3BFlnm5Va1wp+RVQbBmlwrAq7uOauc&#10;6IDe6mwyGp1nHbnKOpLKe3hvhyCfJ/y6VjI81LVXgemSo7aQTpfOTTyz+ZUonp2w20YeyhD/UEUr&#10;GoNHT1C3Igi2c80fUG0jHXmqw5mkNqO6bqRKPaCb8ehdN6utsCr1AnK8PdHk/x+svN8/OtZUJZ9A&#10;KSNaaLRWfWBfqGdwgZ/O+gJpK4vE0MMPnY9+D2dsu69dG3/REEMcTL+c2I1oEs7LPJ/OEJEI5bPZ&#10;LM8jSvb6sXU+fFXUsmiU3EG8xKnYL30YUo8p8S1PuqnuGq3TJQ6MutGO7QWk1iGVCPDfsrRhXcnP&#10;c5QRPzIUPx+QtUEtsdWhpWiFftMnasZpTqJrQ9ULaHA0DJK38q5BsUvhw6NwmBz0h20IDzhqTXiM&#10;DhZnW3I//+aP+RAUUc46TGLJ/Y+dcIoz/c1A6svxdBpHN12ms88TXNzbyOZtxOzaGwIDY+ydlcmM&#10;+UEfzdpR+4SlWcRXERJG4u2Sh6N5E4b9wNJJtVikJAyrFWFpVlZG6EhelGLdPwlnD3oFCH1Px5kV&#10;xTvZhtyB9sUuUN0kTV9ZPfCPQU9TcVjKuElv7ynr9a9j/gsAAP//AwBQSwMEFAAGAAgAAAAhAELv&#10;QPbhAAAACQEAAA8AAABkcnMvZG93bnJldi54bWxMj01Pg0AQhu8m/ofNmHgxdmkRqsjQGONH4s3S&#10;arxt2RWI7Cxht4D/3vGkx5l58s7z5pvZdmI0g28dISwXEQhDldMt1Qi78vHyGoQPirTqHBmEb+Nh&#10;U5ye5CrTbqJXM25DLTiEfKYQmhD6TEpfNcYqv3C9Ib59usGqwONQSz2oicNtJ1dRlEqrWuIPjerN&#10;fWOqr+3RInxc1O8vfn7aT3ES9w/PY7l+0yXi+dl8dwsimDn8wfCrz+pQsNPBHUl70SHESZIwinC1&#10;TEEwkEQrXhwQbtYpyCKX/xsUPwAAAP//AwBQSwECLQAUAAYACAAAACEAtoM4kv4AAADhAQAAEwAA&#10;AAAAAAAAAAAAAAAAAAAAW0NvbnRlbnRfVHlwZXNdLnhtbFBLAQItABQABgAIAAAAIQA4/SH/1gAA&#10;AJQBAAALAAAAAAAAAAAAAAAAAC8BAABfcmVscy8ucmVsc1BLAQItABQABgAIAAAAIQCKcW4KQwIA&#10;AIIEAAAOAAAAAAAAAAAAAAAAAC4CAABkcnMvZTJvRG9jLnhtbFBLAQItABQABgAIAAAAIQBC70D2&#10;4QAAAAkBAAAPAAAAAAAAAAAAAAAAAJ0EAABkcnMvZG93bnJldi54bWxQSwUGAAAAAAQABADzAAAA&#10;qwUAAAAA&#10;" fillcolor="white [3201]" stroked="f" strokeweight=".5pt">
+              <v:shape w14:anchorId="2B8CE958" id="Text Box 28" o:spid="_x0000_s1043" type="#_x0000_t202" style="position:absolute;margin-left:177.75pt;margin-top:20.8pt;width:73.5pt;height:28pt;z-index:251662336;visibility:visible;mso-wrap-style:square;mso-width-percent:0;mso-wrap-distance-left:9pt;mso-wrap-distance-top:0;mso-wrap-distance-right:9pt;mso-wrap-distance-bottom:0;mso-position-horizontal:absolute;mso-position-horizontal-relative:text;mso-position-vertical:absolute;mso-position-vertical-relative:text;mso-width-percent:0;mso-width-relative:margin;v-text-anchor:top" o:gfxdata="UEsDBBQABgAIAAAAIQC2gziS/gAAAOEBAAATAAAAW0NvbnRlbnRfVHlwZXNdLnhtbJSRQU7DMBBF&#10;90jcwfIWJU67QAgl6YK0S0CoHGBkTxKLZGx5TGhvj5O2G0SRWNoz/78nu9wcxkFMGNg6quQqL6RA&#10;0s5Y6ir5vt9lD1JwBDIwOMJKHpHlpr69KfdHjyxSmriSfYz+USnWPY7AufNIadK6MEJMx9ApD/oD&#10;OlTrorhX2lFEilmcO2RdNtjC5xDF9pCuTyYBB5bi6bQ4syoJ3g9WQ0ymaiLzg5KdCXlKLjvcW893&#10;SUOqXwnz5DrgnHtJTxOsQfEKIT7DmDSUCaxw7Rqn8787ZsmRM9e2VmPeBN4uqYvTtW7jvijg9N/y&#10;JsXecLq0q+WD6m8AAAD//wMAUEsDBBQABgAIAAAAIQA4/SH/1gAAAJQBAAALAAAAX3JlbHMvLnJl&#10;bHOkkMFqwzAMhu+DvYPRfXGawxijTi+j0GvpHsDYimMaW0Yy2fr2M4PBMnrbUb/Q94l/f/hMi1qR&#10;JVI2sOt6UJgd+ZiDgffL8ekFlFSbvV0oo4EbChzGx4f9GRdb25HMsYhqlCwG5lrLq9biZkxWOiqY&#10;22YiTra2kYMu1l1tQD30/bPm3wwYN0x18gb45AdQl1tp5j/sFB2T0FQ7R0nTNEV3j6o9feQzro1i&#10;OWA14Fm+Q8a1a8+Bvu/d/dMb2JY5uiPbhG/ktn4cqGU/er3pcvwCAAD//wMAUEsDBBQABgAIAAAA&#10;IQAX6vFFQgIAAIEEAAAOAAAAZHJzL2Uyb0RvYy54bWysVE1v2zAMvQ/YfxB0X53PrjXiFFmLDAOK&#10;tkA69KzIcmJAFjVJiZ39+j3JSdp1Ow27KBRJP5HvkZnddI1me+V8Tabgw4sBZ8pIKmuzKfj35+Wn&#10;K858EKYUmowq+EF5fjP/+GHW2lyNaEu6VI4BxPi8tQXfhmDzLPNyqxrhL8gqg2BFrhEBV7fJSida&#10;oDc6Gw0Gl1lLrrSOpPIe3rs+yOcJv6qUDI9V5VVguuCoLaTTpXMdz2w+E/nGCbut5bEM8Q9VNKI2&#10;ePQMdSeCYDtX/wHV1NKRpypcSGoyqqpaqtQDuhkO3nWz2gqrUi8gx9szTf7/wcqH/ZNjdVnwEZQy&#10;ooFGz6oL7At1DC7w01qfI21lkRg6+KHzye/hjG13lWviLxpiiIPpw5ndiCbhvB6PJ1NEJELj6XQ6&#10;HkeU7PVj63z4qqhh0Si4g3iJU7G/96FPPaXEtzzpulzWWqdLHBh1qx3bC0itQyoR4L9lacPagl+O&#10;UUb8yFD8vEfWBrXEVvuWohW6dZeoOdOwpvIAFhz1c+StXNao9V748CQcBgftYRnCI45KE96io8XZ&#10;ltzPv/ljPvRElLMWg1hw/2MnnOJMfzNQ+no4mcTJTZfJ9PMIF/c2sn4bMbvmlkDAEGtnZTJjftAn&#10;s3LUvGBnFvFVhISReLvg4WTehn49sHNSLRYpCbNqRbg3KysjdOQuKvHcvQhnj3IF6PxAp5EV+TvV&#10;+tye9cUuUFUnSSPPPatH+jHnaSiOOxkX6e09Zb3+c8x/AQAA//8DAFBLAwQUAAYACAAAACEAQu9A&#10;9uEAAAAJAQAADwAAAGRycy9kb3ducmV2LnhtbEyPTU+DQBCG7yb+h82YeDF2aRGqyNAY40fizdJq&#10;vG3ZFYjsLGG3gP/e8aTHmXnyzvPmm9l2YjSDbx0hLBcRCEOV0y3VCLvy8fIahA+KtOocGYRv42FT&#10;nJ7kKtNuolczbkMtOIR8phCaEPpMSl81xiq/cL0hvn26warA41BLPaiJw20nV1GUSqta4g+N6s19&#10;Y6qv7dEifFzU7y9+ftpPcRL3D89juX7TJeL52Xx3CyKYOfzB8KvP6lCw08EdSXvRIcRJkjCKcLVM&#10;QTCQRCteHBBu1inIIpf/GxQ/AAAA//8DAFBLAQItABQABgAIAAAAIQC2gziS/gAAAOEBAAATAAAA&#10;AAAAAAAAAAAAAAAAAABbQ29udGVudF9UeXBlc10ueG1sUEsBAi0AFAAGAAgAAAAhADj9If/WAAAA&#10;lAEAAAsAAAAAAAAAAAAAAAAALwEAAF9yZWxzLy5yZWxzUEsBAi0AFAAGAAgAAAAhABfq8UVCAgAA&#10;gQQAAA4AAAAAAAAAAAAAAAAALgIAAGRycy9lMm9Eb2MueG1sUEsBAi0AFAAGAAgAAAAhAELvQPbh&#10;AAAACQEAAA8AAAAAAAAAAAAAAAAAnAQAAGRycy9kb3ducmV2LnhtbFBLBQYAAAAABAAEAPMAAACq&#10;BQAAAAA=&#10;" fillcolor="white [3201]" stroked="f" strokeweight=".5pt">
                 <v:textbox>
                   <w:txbxContent>
                     <w:p>
@@ -4263,264 +4198,6 @@
     </w:p>
     <w:p>
       <w:pPr>
-        <w:pStyle w:val="Default"/>
-        <w:spacing w:line="360" w:lineRule="auto"/>
-        <w:rPr>
-          <w:rFonts w:asciiTheme="minorHAnsi" w:hAnsiTheme="minorHAnsi"/>
-        </w:rPr>
-      </w:pPr>
-      <w:r>
-        <w:rPr>
-          <w:rFonts w:asciiTheme="minorHAnsi" w:hAnsiTheme="minorHAnsi"/>
-        </w:rPr>
-        <w:t>“</w:t>
-      </w:r>
-      <w:r>
-        <w:rPr>
-          <w:rFonts w:asciiTheme="minorHAnsi" w:hAnsiTheme="minorHAnsi"/>
-        </w:rPr>
-        <w:t xml:space="preserve">The information provided for each block in the diagram should include: </w:t>
-      </w:r>
-    </w:p>
-    <w:p>
-      <w:pPr>
-        <w:pStyle w:val="Default"/>
-        <w:spacing w:after="27" w:line="360" w:lineRule="auto"/>
-        <w:rPr>
-          <w:rFonts w:asciiTheme="minorHAnsi" w:hAnsiTheme="minorHAnsi"/>
-        </w:rPr>
-      </w:pPr>
-      <w:r>
-        <w:rPr>
-          <w:rFonts w:asciiTheme="minorHAnsi" w:hAnsiTheme="minorHAnsi"/>
-        </w:rPr>
-        <w:t xml:space="preserve">1. Group member administratively responsible for the block. </w:t>
-      </w:r>
-    </w:p>
-    <w:p>
-      <w:pPr>
-        <w:pStyle w:val="Default"/>
-        <w:spacing w:after="27" w:line="360" w:lineRule="auto"/>
-        <w:rPr>
-          <w:rFonts w:asciiTheme="minorHAnsi" w:hAnsiTheme="minorHAnsi"/>
-        </w:rPr>
-      </w:pPr>
-      <w:r>
-        <w:rPr>
-          <w:rFonts w:asciiTheme="minorHAnsi" w:hAnsiTheme="minorHAnsi"/>
-        </w:rPr>
-        <w:t xml:space="preserve">2. Block name, which is descriptive of its function. </w:t>
-      </w:r>
-    </w:p>
-    <w:p>
-      <w:pPr>
-        <w:pStyle w:val="Default"/>
-        <w:spacing w:line="360" w:lineRule="auto"/>
-        <w:rPr>
-          <w:rFonts w:asciiTheme="minorHAnsi" w:hAnsiTheme="minorHAnsi"/>
-        </w:rPr>
-      </w:pPr>
-      <w:r>
-        <w:rPr>
-          <w:rFonts w:asciiTheme="minorHAnsi" w:hAnsiTheme="minorHAnsi"/>
-        </w:rPr>
-        <w:t xml:space="preserve">3. Block status: To be acquired - meaning the block will be purchased or donated Acquired - block has been donated or purchased </w:t>
-      </w:r>
-    </w:p>
-    <w:p>
-      <w:pPr>
-        <w:pStyle w:val="Default"/>
-        <w:spacing w:line="360" w:lineRule="auto"/>
-        <w:rPr>
-          <w:rFonts w:asciiTheme="minorHAnsi" w:hAnsiTheme="minorHAnsi"/>
-        </w:rPr>
-      </w:pPr>
-    </w:p>
-    <w:p>
-      <w:pPr>
-        <w:pStyle w:val="Default"/>
-        <w:spacing w:line="360" w:lineRule="auto"/>
-        <w:rPr>
-          <w:rFonts w:asciiTheme="minorHAnsi" w:hAnsiTheme="minorHAnsi"/>
-        </w:rPr>
-      </w:pPr>
-      <w:r>
-        <w:rPr>
-          <w:rFonts w:asciiTheme="minorHAnsi" w:hAnsiTheme="minorHAnsi"/>
-        </w:rPr>
-        <w:t xml:space="preserve">Research - block design approach is being investigated Design - block is currently being designed </w:t>
-      </w:r>
-    </w:p>
-    <w:p>
-      <w:pPr>
-        <w:pStyle w:val="Default"/>
-        <w:spacing w:line="360" w:lineRule="auto"/>
-        <w:rPr>
-          <w:rFonts w:asciiTheme="minorHAnsi" w:hAnsiTheme="minorHAnsi"/>
-        </w:rPr>
-      </w:pPr>
-      <w:r>
-        <w:rPr>
-          <w:rFonts w:asciiTheme="minorHAnsi" w:hAnsiTheme="minorHAnsi"/>
-        </w:rPr>
-        <w:t xml:space="preserve">Prototype - block is currently being prototyped Completed - block design is a finished prototype </w:t>
-      </w:r>
-    </w:p>
-    <w:p>
-      <w:pPr>
-        <w:pStyle w:val="Default"/>
-        <w:spacing w:after="27" w:line="360" w:lineRule="auto"/>
-        <w:rPr>
-          <w:rFonts w:asciiTheme="minorHAnsi" w:hAnsiTheme="minorHAnsi"/>
-        </w:rPr>
-      </w:pPr>
-      <w:r>
-        <w:rPr>
-          <w:rFonts w:asciiTheme="minorHAnsi" w:hAnsiTheme="minorHAnsi"/>
-        </w:rPr>
-        <w:t xml:space="preserve">4. Name each input and each output associated with each block. </w:t>
-      </w:r>
-    </w:p>
-    <w:p>
-      <w:pPr>
-        <w:pStyle w:val="Default"/>
-        <w:spacing w:line="360" w:lineRule="auto"/>
-        <w:rPr>
-          <w:rFonts w:asciiTheme="minorHAnsi" w:hAnsiTheme="minorHAnsi"/>
-        </w:rPr>
-      </w:pPr>
-      <w:r>
-        <w:rPr>
-          <w:rFonts w:asciiTheme="minorHAnsi" w:hAnsiTheme="minorHAnsi"/>
-        </w:rPr>
-        <w:lastRenderedPageBreak/>
-        <w:t xml:space="preserve">5. Diagram Legend. The legend should expand all acronyms and describe all named entities in the block diagram by giving brief definitions. </w:t>
-      </w:r>
-    </w:p>
-    <w:p>
-      <w:pPr>
-        <w:pStyle w:val="Default"/>
-        <w:spacing w:line="360" w:lineRule="auto"/>
-        <w:rPr>
-          <w:rFonts w:asciiTheme="minorHAnsi" w:hAnsiTheme="minorHAnsi"/>
-        </w:rPr>
-      </w:pPr>
-    </w:p>
-    <w:p>
-      <w:pPr>
-        <w:spacing w:line="360" w:lineRule="auto"/>
-        <w:rPr>
-          <w:sz w:val="24"/>
-          <w:szCs w:val="24"/>
-        </w:rPr>
-      </w:pPr>
-      <w:r>
-        <w:rPr>
-          <w:sz w:val="24"/>
-          <w:szCs w:val="24"/>
-        </w:rPr>
-        <w:t>Include any additional information that would increase the understanding of the block diagram. The use of identifier grouping and color may be helpful.</w:t>
-      </w:r>
-      <w:r>
-        <w:rPr>
-          <w:sz w:val="24"/>
-          <w:szCs w:val="24"/>
-        </w:rPr>
-        <w:t>”</w:t>
-      </w:r>
-    </w:p>
-    <w:p>
-      <w:pPr>
-        <w:spacing w:line="360" w:lineRule="auto"/>
-        <w:rPr>
-          <w:sz w:val="24"/>
-          <w:szCs w:val="24"/>
-        </w:rPr>
-      </w:pPr>
-    </w:p>
-    <w:p>
-      <w:pPr>
-        <w:spacing w:line="360" w:lineRule="auto"/>
-        <w:rPr>
-          <w:sz w:val="24"/>
-          <w:szCs w:val="24"/>
-        </w:rPr>
-      </w:pPr>
-    </w:p>
-    <w:p>
-      <w:pPr>
-        <w:spacing w:line="360" w:lineRule="auto"/>
-        <w:rPr>
-          <w:sz w:val="24"/>
-          <w:szCs w:val="24"/>
-        </w:rPr>
-      </w:pPr>
-    </w:p>
-    <w:p>
-      <w:pPr>
-        <w:spacing w:line="360" w:lineRule="auto"/>
-        <w:rPr>
-          <w:sz w:val="24"/>
-          <w:szCs w:val="24"/>
-        </w:rPr>
-      </w:pPr>
-    </w:p>
-    <w:p>
-      <w:pPr>
-        <w:spacing w:line="360" w:lineRule="auto"/>
-        <w:rPr>
-          <w:sz w:val="24"/>
-          <w:szCs w:val="24"/>
-        </w:rPr>
-      </w:pPr>
-    </w:p>
-    <w:p>
-      <w:pPr>
-        <w:spacing w:line="360" w:lineRule="auto"/>
-        <w:rPr>
-          <w:sz w:val="24"/>
-          <w:szCs w:val="24"/>
-        </w:rPr>
-      </w:pPr>
-    </w:p>
-    <w:p>
-      <w:pPr>
-        <w:spacing w:line="360" w:lineRule="auto"/>
-        <w:rPr>
-          <w:sz w:val="24"/>
-          <w:szCs w:val="24"/>
-        </w:rPr>
-      </w:pPr>
-    </w:p>
-    <w:p>
-      <w:pPr>
-        <w:spacing w:line="360" w:lineRule="auto"/>
-        <w:rPr>
-          <w:sz w:val="24"/>
-          <w:szCs w:val="24"/>
-        </w:rPr>
-      </w:pPr>
-    </w:p>
-    <w:p>
-      <w:pPr>
-        <w:spacing w:line="360" w:lineRule="auto"/>
-        <w:rPr>
-          <w:sz w:val="24"/>
-          <w:szCs w:val="24"/>
-        </w:rPr>
-      </w:pPr>
-    </w:p>
-    <w:p>
-      <w:pPr>
-        <w:spacing w:line="360" w:lineRule="auto"/>
-        <w:rPr>
-          <w:sz w:val="24"/>
-          <w:szCs w:val="24"/>
-        </w:rPr>
-      </w:pPr>
-    </w:p>
-    <w:p>
-      <w:pPr>
         <w:spacing w:line="360" w:lineRule="auto"/>
         <w:rPr>
           <w:sz w:val="24"/>
@@ -4855,7 +4532,7 @@
                 <w:sz w:val="24"/>
                 <w:szCs w:val="24"/>
               </w:rPr>
-              <w:t>1</w:t>
+              <w:t>2</w:t>
             </w:r>
           </w:p>
         </w:tc>
@@ -4877,7 +4554,21 @@
                 <w:sz w:val="24"/>
                 <w:szCs w:val="24"/>
               </w:rPr>
-              <w:t>$40</w:t>
+              <w:t>$</w:t>
+            </w:r>
+            <w:r>
+              <w:rPr>
+                <w:sz w:val="24"/>
+                <w:szCs w:val="24"/>
+              </w:rPr>
+              <w:t>8</w:t>
+            </w:r>
+            <w:r>
+              <w:rPr>
+                <w:sz w:val="24"/>
+                <w:szCs w:val="24"/>
+              </w:rPr>
+              <w:t>0</w:t>
             </w:r>
           </w:p>
         </w:tc>
@@ -5172,6 +4863,79 @@
         <w:tc>
           <w:tcPr>
             <w:cnfStyle w:val="001000000000" w:firstRow="0" w:lastRow="0" w:firstColumn="1" w:lastColumn="0" w:oddVBand="0" w:evenVBand="0" w:oddHBand="0" w:evenHBand="0" w:firstRowFirstColumn="0" w:firstRowLastColumn="0" w:lastRowFirstColumn="0" w:lastRowLastColumn="0"/>
+            <w:tcW w:w="3116" w:type="dxa"/>
+          </w:tcPr>
+          <w:p>
+            <w:pPr>
+              <w:spacing w:line="360" w:lineRule="auto"/>
+              <w:rPr>
+                <w:b w:val="0"/>
+                <w:sz w:val="24"/>
+                <w:szCs w:val="24"/>
+              </w:rPr>
+            </w:pPr>
+            <w:r>
+              <w:rPr>
+                <w:b w:val="0"/>
+                <w:sz w:val="24"/>
+                <w:szCs w:val="24"/>
+              </w:rPr>
+              <w:t>Analog to Digital Converter</w:t>
+            </w:r>
+          </w:p>
+        </w:tc>
+        <w:tc>
+          <w:tcPr>
+            <w:tcW w:w="3117" w:type="dxa"/>
+          </w:tcPr>
+          <w:p>
+            <w:pPr>
+              <w:spacing w:line="360" w:lineRule="auto"/>
+              <w:cnfStyle w:val="000000000000" w:firstRow="0" w:lastRow="0" w:firstColumn="0" w:lastColumn="0" w:oddVBand="0" w:evenVBand="0" w:oddHBand="0" w:evenHBand="0" w:firstRowFirstColumn="0" w:firstRowLastColumn="0" w:lastRowFirstColumn="0" w:lastRowLastColumn="0"/>
+              <w:rPr>
+                <w:sz w:val="24"/>
+                <w:szCs w:val="24"/>
+              </w:rPr>
+            </w:pPr>
+            <w:r>
+              <w:rPr>
+                <w:sz w:val="24"/>
+                <w:szCs w:val="24"/>
+              </w:rPr>
+              <w:t>1</w:t>
+            </w:r>
+          </w:p>
+        </w:tc>
+        <w:tc>
+          <w:tcPr>
+            <w:tcW w:w="3117" w:type="dxa"/>
+          </w:tcPr>
+          <w:p>
+            <w:pPr>
+              <w:spacing w:line="360" w:lineRule="auto"/>
+              <w:cnfStyle w:val="000000000000" w:firstRow="0" w:lastRow="0" w:firstColumn="0" w:lastColumn="0" w:oddVBand="0" w:evenVBand="0" w:oddHBand="0" w:evenHBand="0" w:firstRowFirstColumn="0" w:firstRowLastColumn="0" w:lastRowFirstColumn="0" w:lastRowLastColumn="0"/>
+              <w:rPr>
+                <w:sz w:val="24"/>
+                <w:szCs w:val="24"/>
+              </w:rPr>
+            </w:pPr>
+            <w:r>
+              <w:rPr>
+                <w:sz w:val="24"/>
+                <w:szCs w:val="24"/>
+              </w:rPr>
+              <w:t>$20</w:t>
+            </w:r>
+          </w:p>
+        </w:tc>
+      </w:tr>
+      <w:tr>
+        <w:trPr>
+          <w:cnfStyle w:val="000000100000" w:firstRow="0" w:lastRow="0" w:firstColumn="0" w:lastColumn="0" w:oddVBand="0" w:evenVBand="0" w:oddHBand="1" w:evenHBand="0" w:firstRowFirstColumn="0" w:firstRowLastColumn="0" w:lastRowFirstColumn="0" w:lastRowLastColumn="0"/>
+        </w:trPr>
+        <w:tc>
+          <w:tcPr>
+            <w:cnfStyle w:val="001000000000" w:firstRow="0" w:lastRow="0" w:firstColumn="1" w:lastColumn="0" w:oddVBand="0" w:evenVBand="0" w:oddHBand="0" w:evenHBand="0" w:firstRowFirstColumn="0" w:firstRowLastColumn="0" w:lastRowFirstColumn="0" w:lastRowLastColumn="0"/>
             <w:tcW w:w="9350" w:type="dxa"/>
             <w:gridSpan w:val="3"/>
           </w:tcPr>
@@ -5193,6 +4957,30 @@
               </w:rPr>
               <w:t xml:space="preserve">Total: </w:t>
             </w:r>
+            <w:r>
+              <w:rPr>
+                <w:b w:val="0"/>
+                <w:sz w:val="24"/>
+                <w:szCs w:val="24"/>
+              </w:rPr>
+              <w:t>$2</w:t>
+            </w:r>
+            <w:r>
+              <w:rPr>
+                <w:b w:val="0"/>
+                <w:sz w:val="24"/>
+                <w:szCs w:val="24"/>
+              </w:rPr>
+              <w:t>7</w:t>
+            </w:r>
+            <w:r>
+              <w:rPr>
+                <w:b w:val="0"/>
+                <w:sz w:val="24"/>
+                <w:szCs w:val="24"/>
+              </w:rPr>
+              <w:t>5</w:t>
+            </w:r>
           </w:p>
         </w:tc>
       </w:tr>
@@ -5304,29 +5092,14 @@
           <w:szCs w:val="24"/>
         </w:rPr>
       </w:pPr>
-    </w:p>
-    <w:p>
-      <w:pPr>
-        <w:spacing w:line="360" w:lineRule="auto"/>
-        <w:rPr>
-          <w:sz w:val="24"/>
-          <w:szCs w:val="24"/>
-        </w:rPr>
-      </w:pPr>
-    </w:p>
-    <w:p>
-      <w:pPr>
-        <w:spacing w:line="360" w:lineRule="auto"/>
-        <w:rPr>
-          <w:sz w:val="24"/>
-          <w:szCs w:val="24"/>
-        </w:rPr>
-      </w:pPr>
-      <w:r>
-        <w:rPr>
-          <w:sz w:val="24"/>
-          <w:szCs w:val="24"/>
-        </w:rPr>
+      <w:bookmarkStart w:id="0" w:name="_GoBack"/>
+      <w:bookmarkEnd w:id="0"/>
+      <w:r>
+        <w:rPr>
+          <w:sz w:val="24"/>
+          <w:szCs w:val="24"/>
+        </w:rPr>
+        <w:lastRenderedPageBreak/>
         <w:t>INITIAL PROJECT MILESTONE FOR BOTH SEMESTERS</w:t>
       </w:r>
     </w:p>
@@ -6930,74 +6703,6 @@
         </w:rPr>
       </w:pPr>
     </w:p>
-    <w:p>
-      <w:pPr>
-        <w:spacing w:line="360" w:lineRule="auto"/>
-        <w:rPr>
-          <w:sz w:val="24"/>
-          <w:szCs w:val="24"/>
-        </w:rPr>
-      </w:pPr>
-    </w:p>
-    <w:p>
-      <w:pPr>
-        <w:spacing w:line="360" w:lineRule="auto"/>
-        <w:rPr>
-          <w:sz w:val="24"/>
-          <w:szCs w:val="24"/>
-        </w:rPr>
-      </w:pPr>
-      <w:r>
-        <w:rPr>
-          <w:sz w:val="24"/>
-          <w:szCs w:val="24"/>
-        </w:rPr>
-        <w:lastRenderedPageBreak/>
-        <w:t>DECISION MATRIX</w:t>
-      </w:r>
-    </w:p>
-    <w:p>
-      <w:pPr>
-        <w:pStyle w:val="ListParagraph"/>
-        <w:numPr>
-          <w:ilvl w:val="0"/>
-          <w:numId w:val="4"/>
-        </w:numPr>
-        <w:spacing w:line="360" w:lineRule="auto"/>
-        <w:rPr>
-          <w:sz w:val="24"/>
-          <w:szCs w:val="24"/>
-        </w:rPr>
-      </w:pPr>
-      <w:r>
-        <w:rPr>
-          <w:sz w:val="24"/>
-          <w:szCs w:val="24"/>
-        </w:rPr>
-        <w:t>Projects under consideration vs. parameters that will help pick the project.</w:t>
-      </w:r>
-    </w:p>
-    <w:p>
-      <w:pPr>
-        <w:pStyle w:val="ListParagraph"/>
-        <w:numPr>
-          <w:ilvl w:val="0"/>
-          <w:numId w:val="4"/>
-        </w:numPr>
-        <w:spacing w:line="360" w:lineRule="auto"/>
-        <w:rPr>
-          <w:sz w:val="24"/>
-          <w:szCs w:val="24"/>
-        </w:rPr>
-      </w:pPr>
-      <w:r>
-        <w:rPr>
-          <w:sz w:val="24"/>
-          <w:szCs w:val="24"/>
-        </w:rPr>
-        <w:t>E.g : cost, sponsorship, familiarity with technology, educational goals, motivation</w:t>
-      </w:r>
-    </w:p>
     <w:sectPr>
       <w:footerReference w:type="default" r:id="rId8"/>
       <w:pgSz w:w="12240" w:h="15840"/>
@@ -7010,7 +6715,7 @@
 </file>
 
 <file path=word/endnotes.xml><?xml version="1.0" encoding="utf-8"?>
-<w:endnotes xmlns:wpc="http://schemas.microsoft.com/office/word/2010/wordprocessingCanvas" xmlns:mc="http://schemas.openxmlformats.org/markup-compatibility/2006" xmlns:o="urn:schemas-microsoft-com:office:office" xmlns:r="http://schemas.openxmlformats.org/officeDocument/2006/relationships" xmlns:m="http://schemas.openxmlformats.org/officeDocument/2006/math" xmlns:v="urn:schemas-microsoft-com:vml" xmlns:wp14="http://schemas.microsoft.com/office/word/2010/wordprocessingDrawing" xmlns:wp="http://schemas.openxmlformats.org/drawingml/2006/wordprocessingDrawing" xmlns:w10="urn:schemas-microsoft-com:office:word" xmlns:w="http://schemas.openxmlformats.org/wordprocessingml/2006/main" xmlns:w14="http://schemas.microsoft.com/office/word/2010/wordml" xmlns:w15="http://schemas.microsoft.com/office/word/2012/wordml" xmlns:wpg="http://schemas.microsoft.com/office/word/2010/wordprocessingGroup" xmlns:wpi="http://schemas.microsoft.com/office/word/2010/wordprocessingInk" xmlns:wne="http://schemas.microsoft.com/office/word/2006/wordml" xmlns:wps="http://schemas.microsoft.com/office/word/2010/wordprocessingShape" mc:Ignorable="w14 w15 wp14">
+<w:endnotes xmlns:wpc="http://schemas.microsoft.com/office/word/2010/wordprocessingCanvas" xmlns:cx="http://schemas.microsoft.com/office/drawing/2014/chartex" xmlns:cx1="http://schemas.microsoft.com/office/drawing/2015/9/8/chartex" xmlns:cx2="http://schemas.microsoft.com/office/drawing/2015/10/21/chartex" xmlns:cx3="http://schemas.microsoft.com/office/drawing/2016/5/9/chartex" xmlns:cx4="http://schemas.microsoft.com/office/drawing/2016/5/10/chartex" xmlns:cx5="http://schemas.microsoft.com/office/drawing/2016/5/11/chartex" xmlns:cx6="http://schemas.microsoft.com/office/drawing/2016/5/12/chartex" xmlns:cx7="http://schemas.microsoft.com/office/drawing/2016/5/13/chartex" xmlns:cx8="http://schemas.microsoft.com/office/drawing/2016/5/14/chartex" xmlns:mc="http://schemas.openxmlformats.org/markup-compatibility/2006" xmlns:aink="http://schemas.microsoft.com/office/drawing/2016/ink" xmlns:am3d="http://schemas.microsoft.com/office/drawing/2017/model3d" xmlns:o="urn:schemas-microsoft-com:office:office" xmlns:r="http://schemas.openxmlformats.org/officeDocument/2006/relationships" xmlns:m="http://schemas.openxmlformats.org/officeDocument/2006/math" xmlns:v="urn:schemas-microsoft-com:vml" xmlns:wp14="http://schemas.microsoft.com/office/word/2010/wordprocessingDrawing" xmlns:wp="http://schemas.openxmlformats.org/drawingml/2006/wordprocessingDrawing" xmlns:w10="urn:schemas-microsoft-com:office:word" xmlns:w="http://schemas.openxmlformats.org/wordprocessingml/2006/main" xmlns:w14="http://schemas.microsoft.com/office/word/2010/wordml" xmlns:w15="http://schemas.microsoft.com/office/word/2012/wordml" xmlns:w16cid="http://schemas.microsoft.com/office/word/2016/wordml/cid" xmlns:w16se="http://schemas.microsoft.com/office/word/2015/wordml/symex" xmlns:wpg="http://schemas.microsoft.com/office/word/2010/wordprocessingGroup" xmlns:wpi="http://schemas.microsoft.com/office/word/2010/wordprocessingInk" xmlns:wne="http://schemas.microsoft.com/office/word/2006/wordml" xmlns:wps="http://schemas.microsoft.com/office/word/2010/wordprocessingShape" mc:Ignorable="w14 w15 w16se w16cid wp14">
   <w:endnote w:type="separator" w:id="-1">
     <w:p>
       <w:pPr>
@@ -7035,7 +6740,7 @@
 </file>
 
 <file path=word/footer1.xml><?xml version="1.0" encoding="utf-8"?>
-<w:ftr xmlns:wpc="http://schemas.microsoft.com/office/word/2010/wordprocessingCanvas" xmlns:mc="http://schemas.openxmlformats.org/markup-compatibility/2006" xmlns:o="urn:schemas-microsoft-com:office:office" xmlns:r="http://schemas.openxmlformats.org/officeDocument/2006/relationships" xmlns:m="http://schemas.openxmlformats.org/officeDocument/2006/math" xmlns:v="urn:schemas-microsoft-com:vml" xmlns:wp14="http://schemas.microsoft.com/office/word/2010/wordprocessingDrawing" xmlns:wp="http://schemas.openxmlformats.org/drawingml/2006/wordprocessingDrawing" xmlns:w10="urn:schemas-microsoft-com:office:word" xmlns:w="http://schemas.openxmlformats.org/wordprocessingml/2006/main" xmlns:w14="http://schemas.microsoft.com/office/word/2010/wordml" xmlns:w15="http://schemas.microsoft.com/office/word/2012/wordml" xmlns:wpg="http://schemas.microsoft.com/office/word/2010/wordprocessingGroup" xmlns:wpi="http://schemas.microsoft.com/office/word/2010/wordprocessingInk" xmlns:wne="http://schemas.microsoft.com/office/word/2006/wordml" xmlns:wps="http://schemas.microsoft.com/office/word/2010/wordprocessingShape" mc:Ignorable="w14 w15 wp14">
+<w:ftr xmlns:wpc="http://schemas.microsoft.com/office/word/2010/wordprocessingCanvas" xmlns:cx="http://schemas.microsoft.com/office/drawing/2014/chartex" xmlns:cx1="http://schemas.microsoft.com/office/drawing/2015/9/8/chartex" xmlns:cx2="http://schemas.microsoft.com/office/drawing/2015/10/21/chartex" xmlns:cx3="http://schemas.microsoft.com/office/drawing/2016/5/9/chartex" xmlns:cx4="http://schemas.microsoft.com/office/drawing/2016/5/10/chartex" xmlns:cx5="http://schemas.microsoft.com/office/drawing/2016/5/11/chartex" xmlns:cx6="http://schemas.microsoft.com/office/drawing/2016/5/12/chartex" xmlns:cx7="http://schemas.microsoft.com/office/drawing/2016/5/13/chartex" xmlns:cx8="http://schemas.microsoft.com/office/drawing/2016/5/14/chartex" xmlns:mc="http://schemas.openxmlformats.org/markup-compatibility/2006" xmlns:aink="http://schemas.microsoft.com/office/drawing/2016/ink" xmlns:am3d="http://schemas.microsoft.com/office/drawing/2017/model3d" xmlns:o="urn:schemas-microsoft-com:office:office" xmlns:r="http://schemas.openxmlformats.org/officeDocument/2006/relationships" xmlns:m="http://schemas.openxmlformats.org/officeDocument/2006/math" xmlns:v="urn:schemas-microsoft-com:vml" xmlns:wp14="http://schemas.microsoft.com/office/word/2010/wordprocessingDrawing" xmlns:wp="http://schemas.openxmlformats.org/drawingml/2006/wordprocessingDrawing" xmlns:w10="urn:schemas-microsoft-com:office:word" xmlns:w="http://schemas.openxmlformats.org/wordprocessingml/2006/main" xmlns:w14="http://schemas.microsoft.com/office/word/2010/wordml" xmlns:w15="http://schemas.microsoft.com/office/word/2012/wordml" xmlns:w16cid="http://schemas.microsoft.com/office/word/2016/wordml/cid" xmlns:w16se="http://schemas.microsoft.com/office/word/2015/wordml/symex" xmlns:wpg="http://schemas.microsoft.com/office/word/2010/wordprocessingGroup" xmlns:wpi="http://schemas.microsoft.com/office/word/2010/wordprocessingInk" xmlns:wne="http://schemas.microsoft.com/office/word/2006/wordml" xmlns:wps="http://schemas.microsoft.com/office/word/2010/wordprocessingShape" mc:Ignorable="w14 w15 w16se w16cid wp14">
   <w:sdt>
     <w:sdtPr>
       <w:id w:val="-1886716264"/>
@@ -7088,7 +6793,7 @@
 </file>
 
 <file path=word/footnotes.xml><?xml version="1.0" encoding="utf-8"?>
-<w:footnotes xmlns:wpc="http://schemas.microsoft.com/office/word/2010/wordprocessingCanvas" xmlns:mc="http://schemas.openxmlformats.org/markup-compatibility/2006" xmlns:o="urn:schemas-microsoft-com:office:office" xmlns:r="http://schemas.openxmlformats.org/officeDocument/2006/relationships" xmlns:m="http://schemas.openxmlformats.org/officeDocument/2006/math" xmlns:v="urn:schemas-microsoft-com:vml" xmlns:wp14="http://schemas.microsoft.com/office/word/2010/wordprocessingDrawing" xmlns:wp="http://schemas.openxmlformats.org/drawingml/2006/wordprocessingDrawing" xmlns:w10="urn:schemas-microsoft-com:office:word" xmlns:w="http://schemas.openxmlformats.org/wordprocessingml/2006/main" xmlns:w14="http://schemas.microsoft.com/office/word/2010/wordml" xmlns:w15="http://schemas.microsoft.com/office/word/2012/wordml" xmlns:wpg="http://schemas.microsoft.com/office/word/2010/wordprocessingGroup" xmlns:wpi="http://schemas.microsoft.com/office/word/2010/wordprocessingInk" xmlns:wne="http://schemas.microsoft.com/office/word/2006/wordml" xmlns:wps="http://schemas.microsoft.com/office/word/2010/wordprocessingShape" mc:Ignorable="w14 w15 wp14">
+<w:footnotes xmlns:wpc="http://schemas.microsoft.com/office/word/2010/wordprocessingCanvas" xmlns:cx="http://schemas.microsoft.com/office/drawing/2014/chartex" xmlns:cx1="http://schemas.microsoft.com/office/drawing/2015/9/8/chartex" xmlns:cx2="http://schemas.microsoft.com/office/drawing/2015/10/21/chartex" xmlns:cx3="http://schemas.microsoft.com/office/drawing/2016/5/9/chartex" xmlns:cx4="http://schemas.microsoft.com/office/drawing/2016/5/10/chartex" xmlns:cx5="http://schemas.microsoft.com/office/drawing/2016/5/11/chartex" xmlns:cx6="http://schemas.microsoft.com/office/drawing/2016/5/12/chartex" xmlns:cx7="http://schemas.microsoft.com/office/drawing/2016/5/13/chartex" xmlns:cx8="http://schemas.microsoft.com/office/drawing/2016/5/14/chartex" xmlns:mc="http://schemas.openxmlformats.org/markup-compatibility/2006" xmlns:aink="http://schemas.microsoft.com/office/drawing/2016/ink" xmlns:am3d="http://schemas.microsoft.com/office/drawing/2017/model3d" xmlns:o="urn:schemas-microsoft-com:office:office" xmlns:r="http://schemas.openxmlformats.org/officeDocument/2006/relationships" xmlns:m="http://schemas.openxmlformats.org/officeDocument/2006/math" xmlns:v="urn:schemas-microsoft-com:vml" xmlns:wp14="http://schemas.microsoft.com/office/word/2010/wordprocessingDrawing" xmlns:wp="http://schemas.openxmlformats.org/drawingml/2006/wordprocessingDrawing" xmlns:w10="urn:schemas-microsoft-com:office:word" xmlns:w="http://schemas.openxmlformats.org/wordprocessingml/2006/main" xmlns:w14="http://schemas.microsoft.com/office/word/2010/wordml" xmlns:w15="http://schemas.microsoft.com/office/word/2012/wordml" xmlns:w16cid="http://schemas.microsoft.com/office/word/2016/wordml/cid" xmlns:w16se="http://schemas.microsoft.com/office/word/2015/wordml/symex" xmlns:wpg="http://schemas.microsoft.com/office/word/2010/wordprocessingGroup" xmlns:wpi="http://schemas.microsoft.com/office/word/2010/wordprocessingInk" xmlns:wne="http://schemas.microsoft.com/office/word/2006/wordml" xmlns:wps="http://schemas.microsoft.com/office/word/2010/wordprocessingShape" mc:Ignorable="w14 w15 w16se w16cid wp14">
   <w:footnote w:type="separator" w:id="-1">
     <w:p>
       <w:pPr>
@@ -7113,7 +6818,7 @@
 </file>
 
 <file path=word/numbering.xml><?xml version="1.0" encoding="utf-8"?>
-<w:numbering xmlns:wpc="http://schemas.microsoft.com/office/word/2010/wordprocessingCanvas" xmlns:mc="http://schemas.openxmlformats.org/markup-compatibility/2006" xmlns:o="urn:schemas-microsoft-com:office:office" xmlns:r="http://schemas.openxmlformats.org/officeDocument/2006/relationships" xmlns:m="http://schemas.openxmlformats.org/officeDocument/2006/math" xmlns:v="urn:schemas-microsoft-com:vml" xmlns:wp14="http://schemas.microsoft.com/office/word/2010/wordprocessingDrawing" xmlns:wp="http://schemas.openxmlformats.org/drawingml/2006/wordprocessingDrawing" xmlns:w10="urn:schemas-microsoft-com:office:word" xmlns:w="http://schemas.openxmlformats.org/wordprocessingml/2006/main" xmlns:w14="http://schemas.microsoft.com/office/word/2010/wordml" xmlns:w15="http://schemas.microsoft.com/office/word/2012/wordml" xmlns:wpg="http://schemas.microsoft.com/office/word/2010/wordprocessingGroup" xmlns:wpi="http://schemas.microsoft.com/office/word/2010/wordprocessingInk" xmlns:wne="http://schemas.microsoft.com/office/word/2006/wordml" xmlns:wps="http://schemas.microsoft.com/office/word/2010/wordprocessingShape" mc:Ignorable="w14 w15 wp14">
+<w:numbering xmlns:wpc="http://schemas.microsoft.com/office/word/2010/wordprocessingCanvas" xmlns:cx="http://schemas.microsoft.com/office/drawing/2014/chartex" xmlns:cx1="http://schemas.microsoft.com/office/drawing/2015/9/8/chartex" xmlns:cx2="http://schemas.microsoft.com/office/drawing/2015/10/21/chartex" xmlns:cx3="http://schemas.microsoft.com/office/drawing/2016/5/9/chartex" xmlns:cx4="http://schemas.microsoft.com/office/drawing/2016/5/10/chartex" xmlns:cx5="http://schemas.microsoft.com/office/drawing/2016/5/11/chartex" xmlns:cx6="http://schemas.microsoft.com/office/drawing/2016/5/12/chartex" xmlns:cx7="http://schemas.microsoft.com/office/drawing/2016/5/13/chartex" xmlns:cx8="http://schemas.microsoft.com/office/drawing/2016/5/14/chartex" xmlns:mc="http://schemas.openxmlformats.org/markup-compatibility/2006" xmlns:aink="http://schemas.microsoft.com/office/drawing/2016/ink" xmlns:am3d="http://schemas.microsoft.com/office/drawing/2017/model3d" xmlns:o="urn:schemas-microsoft-com:office:office" xmlns:r="http://schemas.openxmlformats.org/officeDocument/2006/relationships" xmlns:m="http://schemas.openxmlformats.org/officeDocument/2006/math" xmlns:v="urn:schemas-microsoft-com:vml" xmlns:wp14="http://schemas.microsoft.com/office/word/2010/wordprocessingDrawing" xmlns:wp="http://schemas.openxmlformats.org/drawingml/2006/wordprocessingDrawing" xmlns:w10="urn:schemas-microsoft-com:office:word" xmlns:w="http://schemas.openxmlformats.org/wordprocessingml/2006/main" xmlns:w14="http://schemas.microsoft.com/office/word/2010/wordml" xmlns:w15="http://schemas.microsoft.com/office/word/2012/wordml" xmlns:w16cid="http://schemas.microsoft.com/office/word/2016/wordml/cid" xmlns:w16se="http://schemas.microsoft.com/office/word/2015/wordml/symex" xmlns:wpg="http://schemas.microsoft.com/office/word/2010/wordprocessingGroup" xmlns:wpi="http://schemas.microsoft.com/office/word/2010/wordprocessingInk" xmlns:wne="http://schemas.microsoft.com/office/word/2006/wordml" xmlns:wps="http://schemas.microsoft.com/office/word/2010/wordprocessingShape" mc:Ignorable="w14 w15 w16se w16cid wp14">
   <w:abstractNum w:abstractNumId="0" w15:restartNumberingAfterBreak="0">
     <w:nsid w:val="02A81DE2"/>
     <w:multiLevelType w:val="hybridMultilevel"/>
@@ -7927,7 +7632,7 @@
 </file>
 
 <file path=word/styles.xml><?xml version="1.0" encoding="utf-8"?>
-<w:styles xmlns:mc="http://schemas.openxmlformats.org/markup-compatibility/2006" xmlns:r="http://schemas.openxmlformats.org/officeDocument/2006/relationships" xmlns:w="http://schemas.openxmlformats.org/wordprocessingml/2006/main" xmlns:w14="http://schemas.microsoft.com/office/word/2010/wordml" xmlns:w15="http://schemas.microsoft.com/office/word/2012/wordml" mc:Ignorable="w14 w15">
+<w:styles xmlns:mc="http://schemas.openxmlformats.org/markup-compatibility/2006" xmlns:r="http://schemas.openxmlformats.org/officeDocument/2006/relationships" xmlns:w="http://schemas.openxmlformats.org/wordprocessingml/2006/main" xmlns:w14="http://schemas.microsoft.com/office/word/2010/wordml" xmlns:w15="http://schemas.microsoft.com/office/word/2012/wordml" xmlns:w16cid="http://schemas.microsoft.com/office/word/2016/wordml/cid" xmlns:w16se="http://schemas.microsoft.com/office/word/2015/wordml/symex" mc:Ignorable="w14 w15 w16se w16cid">
   <w:docDefaults>
     <w:rPrDefault>
       <w:rPr>
@@ -7943,7 +7648,7 @@
       </w:pPr>
     </w:pPrDefault>
   </w:docDefaults>
-  <w:latentStyles w:defLockedState="0" w:defUIPriority="99" w:defSemiHidden="0" w:defUnhideWhenUsed="0" w:defQFormat="0" w:count="371">
+  <w:latentStyles w:defLockedState="0" w:defUIPriority="99" w:defSemiHidden="0" w:defUnhideWhenUsed="0" w:defQFormat="0" w:count="375">
     <w:lsdException w:name="Normal" w:uiPriority="0" w:qFormat="1"/>
     <w:lsdException w:name="heading 1" w:uiPriority="9" w:qFormat="1"/>
     <w:lsdException w:name="heading 2" w:semiHidden="1" w:uiPriority="9" w:unhideWhenUsed="1" w:qFormat="1"/>
@@ -8049,7 +7754,6 @@
     <w:lsdException w:name="HTML Sample" w:semiHidden="1" w:unhideWhenUsed="1"/>
     <w:lsdException w:name="HTML Typewriter" w:semiHidden="1" w:unhideWhenUsed="1"/>
     <w:lsdException w:name="HTML Variable" w:semiHidden="1" w:unhideWhenUsed="1"/>
-    <w:lsdException w:name="Normal Table" w:semiHidden="1" w:unhideWhenUsed="1"/>
     <w:lsdException w:name="annotation subject" w:semiHidden="1" w:unhideWhenUsed="1"/>
     <w:lsdException w:name="No List" w:semiHidden="1" w:unhideWhenUsed="1"/>
     <w:lsdException w:name="Outline List 1" w:semiHidden="1" w:unhideWhenUsed="1"/>
@@ -8093,10 +7797,8 @@
     <w:lsdException w:name="Table Elegant" w:semiHidden="1" w:unhideWhenUsed="1"/>
     <w:lsdException w:name="Table Professional" w:semiHidden="1" w:unhideWhenUsed="1"/>
     <w:lsdException w:name="Table Subtle 1" w:semiHidden="1" w:unhideWhenUsed="1"/>
-    <w:lsdException w:name="Table Subtle 2" w:semiHidden="1" w:unhideWhenUsed="1"/>
     <w:lsdException w:name="Table Web 1" w:semiHidden="1" w:unhideWhenUsed="1"/>
     <w:lsdException w:name="Table Web 2" w:semiHidden="1" w:unhideWhenUsed="1"/>
-    <w:lsdException w:name="Table Web 3" w:semiHidden="1" w:unhideWhenUsed="1"/>
     <w:lsdException w:name="Balloon Text" w:semiHidden="1" w:unhideWhenUsed="1"/>
     <w:lsdException w:name="Table Grid" w:uiPriority="39"/>
     <w:lsdException w:name="Table Theme" w:semiHidden="1" w:unhideWhenUsed="1"/>
@@ -8315,6 +8017,10 @@
     <w:lsdException w:name="List Table 5 Dark Accent 6" w:uiPriority="50"/>
     <w:lsdException w:name="List Table 6 Colorful Accent 6" w:uiPriority="51"/>
     <w:lsdException w:name="List Table 7 Colorful Accent 6" w:uiPriority="52"/>
+    <w:lsdException w:name="Mention" w:semiHidden="1" w:unhideWhenUsed="1"/>
+    <w:lsdException w:name="Smart Hyperlink" w:semiHidden="1" w:unhideWhenUsed="1"/>
+    <w:lsdException w:name="Hashtag" w:semiHidden="1" w:unhideWhenUsed="1"/>
+    <w:lsdException w:name="Unresolved Mention" w:semiHidden="1" w:unhideWhenUsed="1"/>
   </w:latentStyles>
   <w:style w:type="paragraph" w:default="1" w:styleId="Normal">
     <w:name w:val="Normal"/>

</xml_diff>

<commit_message>
This should be the final one.
</commit_message>
<xml_diff>
--- a/spec-paper.docx
+++ b/spec-paper.docx
@@ -154,6 +154,8 @@
           <w:szCs w:val="24"/>
         </w:rPr>
       </w:pPr>
+      <w:bookmarkStart w:id="0" w:name="_GoBack"/>
+      <w:bookmarkEnd w:id="0"/>
     </w:p>
     <w:p>
       <w:pPr>
@@ -1716,6 +1718,27 @@
           <w:szCs w:val="24"/>
         </w:rPr>
         <w:t xml:space="preserve"> must be at least 150 feet.</w:t>
+      </w:r>
+    </w:p>
+    <w:p>
+      <w:pPr>
+        <w:pStyle w:val="ListParagraph"/>
+        <w:numPr>
+          <w:ilvl w:val="0"/>
+          <w:numId w:val="2"/>
+        </w:numPr>
+        <w:spacing w:line="360" w:lineRule="auto"/>
+        <w:rPr>
+          <w:sz w:val="24"/>
+          <w:szCs w:val="24"/>
+        </w:rPr>
+      </w:pPr>
+      <w:r>
+        <w:rPr>
+          <w:sz w:val="24"/>
+          <w:szCs w:val="24"/>
+        </w:rPr>
+        <w:t>The message must be at least 95% accurate to the original for this to be a viable method of communication</w:t>
       </w:r>
     </w:p>
     <w:p>
@@ -3714,12 +3737,14 @@
           <w:p>
             <w:pPr>
               <w:rPr>
-                <w:sz w:val="24"/>
-                <w:szCs w:val="24"/>
-              </w:rPr>
-            </w:pPr>
-            <w:r>
-              <w:rPr>
+                <w:b/>
+                <w:sz w:val="24"/>
+                <w:szCs w:val="24"/>
+              </w:rPr>
+            </w:pPr>
+            <w:r>
+              <w:rPr>
+                <w:b/>
                 <w:sz w:val="24"/>
                 <w:szCs w:val="24"/>
               </w:rPr>
@@ -3961,7 +3986,7 @@
           </mc:Choice>
           <mc:Fallback>
             <w:pict>
-              <v:rect w14:anchorId="030F7C9A" id="Rectangle 2" o:spid="_x0000_s1026" style="position:absolute;margin-left:107.7pt;margin-top:22.7pt;width:250.4pt;height:196.6pt;z-index:251656192;visibility:visible;mso-wrap-style:square;mso-width-percent:0;mso-height-percent:0;mso-wrap-distance-left:9pt;mso-wrap-distance-top:0;mso-wrap-distance-right:9pt;mso-wrap-distance-bottom:0;mso-position-horizontal:absolute;mso-position-horizontal-relative:text;mso-position-vertical:absolute;mso-position-vertical-relative:text;mso-width-percent:0;mso-height-percent:0;mso-width-relative:margin;mso-height-relative:margin;v-text-anchor:middle" o:gfxdata="UEsDBBQABgAIAAAAIQC2gziS/gAAAOEBAAATAAAAW0NvbnRlbnRfVHlwZXNdLnhtbJSRQU7DMBBF&#10;90jcwfIWJU67QAgl6YK0S0CoHGBkTxKLZGx5TGhvj5O2G0SRWNoz/78nu9wcxkFMGNg6quQqL6RA&#10;0s5Y6ir5vt9lD1JwBDIwOMJKHpHlpr69KfdHjyxSmriSfYz+USnWPY7AufNIadK6MEJMx9ApD/oD&#10;OlTrorhX2lFEilmcO2RdNtjC5xDF9pCuTyYBB5bi6bQ4syoJ3g9WQ0ymaiLzg5KdCXlKLjvcW893&#10;SUOqXwnz5DrgnHtJTxOsQfEKIT7DmDSUCaxw7Rqn8787ZsmRM9e2VmPeBN4uqYvTtW7jvijg9N/y&#10;JsXecLq0q+WD6m8AAAD//wMAUEsDBBQABgAIAAAAIQA4/SH/1gAAAJQBAAALAAAAX3JlbHMvLnJl&#10;bHOkkMFqwzAMhu+DvYPRfXGawxijTi+j0GvpHsDYimMaW0Yy2fr2M4PBMnrbUb/Q94l/f/hMi1qR&#10;JVI2sOt6UJgd+ZiDgffL8ekFlFSbvV0oo4EbChzGx4f9GRdb25HMsYhqlCwG5lrLq9biZkxWOiqY&#10;22YiTra2kYMu1l1tQD30/bPm3wwYN0x18gb45AdQl1tp5j/sFB2T0FQ7R0nTNEV3j6o9feQzro1i&#10;OWA14Fm+Q8a1a8+Bvu/d/dMb2JY5uiPbhG/ktn4cqGU/er3pcvwCAAD//wMAUEsDBBQABgAIAAAA&#10;IQB5a9qNhAIAAFYFAAAOAAAAZHJzL2Uyb0RvYy54bWysVN9P2zAQfp+0/8Hy+0gaWqBRU1SBmCYh&#10;QMDEs3HsJpLt82y3affX7+ykoQK0h2l9cO98d9/9yHdeXO60IlvhfAumopOTnBJhONStWVf05/PN&#10;twtKfGCmZgqMqOheeHq5/Ppl0dlSFNCAqoUjCGJ82dmKNiHYMss8b4Rm/gSsMGiU4DQLqLp1VjvW&#10;IbpWWZHnZ1kHrrYOuPAeb697I10mfCkFD/dSehGIqijWFtLp0vkaz2y5YOXaMdu0fCiD/UMVmrUG&#10;k45Q1ywwsnHtByjdcgceZDjhoDOQsuUi9YDdTPJ33Tw1zIrUCw7H23FM/v/B8rvtgyNtXdGCEsM0&#10;fqJHHBozayVIEcfTWV+i15N9cIPmUYy97qTT8R+7ILs00v04UrELhOPl6eQiP80nlHC0FdP52Xk+&#10;j6jZW7h1PnwXoEkUKuowfRol29760LseXGI2AzetUnjPSmVIh6gXs/NZwoyl9sUlKeyV6N0ehcQe&#10;sZwiISd2iSvlyJYhLxjnwoRJb2pYLfrrWY6/odYxIlWuDAJGZImVjNgDQGTuR+y+j8E/hopEzjE4&#10;/1thffAYkTKDCWOwbg24zwAUdjVk7v2x/KPRRPEV6j0ywEG/Gt7ymxa/wy3z4YE53AXcGtzvcI+H&#10;VIDzhkGipAH3+7P76I8URSslHe5WRf2vDXOCEvXDIHnnk+k0LmNSprPzAhV3bHk9tpiNvgL8TEgi&#10;rC6J0T+ogygd6Bd8BlYxK5qY4Zi7ojy4g3IV+p3Hh4SL1Sq54QJaFm7Nk+URPE418ux598KcHcgY&#10;kMd3cNhDVr7jZO8bIw2sNgFkmwj7Ntdh3ri8iTjDQxNfh2M9eb09h8s/AAAA//8DAFBLAwQUAAYA&#10;CAAAACEAw8fDHuIAAAAKAQAADwAAAGRycy9kb3ducmV2LnhtbEyPTUvDQBCG74L/YRnBm90kxrTE&#10;bIrYFgVBaP3A4zQ7JsHsbMhu2uivd3vS0zAzD+88Uywn04kDDa61rCCeRSCIK6tbrhW8vmyuFiCc&#10;R9bYWSYF3+RgWZ6fFZhre+QtHXa+FiGEXY4KGu/7XEpXNWTQzWxPHHafdjDoQzvUUg94DOGmk0kU&#10;ZdJgy+FCgz3dN1R97UajAN/Xq7cqXW1+1o/bh485jmienpW6vJjubkF4mvwfDCf9oA5lcNrbkbUT&#10;nYIkvkkDqiA91QDM4ywBsQ+D60UGsizk/xfKXwAAAP//AwBQSwECLQAUAAYACAAAACEAtoM4kv4A&#10;AADhAQAAEwAAAAAAAAAAAAAAAAAAAAAAW0NvbnRlbnRfVHlwZXNdLnhtbFBLAQItABQABgAIAAAA&#10;IQA4/SH/1gAAAJQBAAALAAAAAAAAAAAAAAAAAC8BAABfcmVscy8ucmVsc1BLAQItABQABgAIAAAA&#10;IQB5a9qNhAIAAFYFAAAOAAAAAAAAAAAAAAAAAC4CAABkcnMvZTJvRG9jLnhtbFBLAQItABQABgAI&#10;AAAAIQDDx8Me4gAAAAoBAAAPAAAAAAAAAAAAAAAAAN4EAABkcnMvZG93bnJldi54bWxQSwUGAAAA&#10;AAQABADzAAAA7QUAAAAA&#10;" filled="f" strokecolor="#1f4d78 [1604]" strokeweight="2.25pt"/>
+              <v:rect w14:anchorId="0F9808AA" id="Rectangle 2" o:spid="_x0000_s1026" style="position:absolute;margin-left:107.7pt;margin-top:22.7pt;width:250.4pt;height:196.6pt;z-index:251656192;visibility:visible;mso-wrap-style:square;mso-width-percent:0;mso-height-percent:0;mso-wrap-distance-left:9pt;mso-wrap-distance-top:0;mso-wrap-distance-right:9pt;mso-wrap-distance-bottom:0;mso-position-horizontal:absolute;mso-position-horizontal-relative:text;mso-position-vertical:absolute;mso-position-vertical-relative:text;mso-width-percent:0;mso-height-percent:0;mso-width-relative:margin;mso-height-relative:margin;v-text-anchor:middle" o:gfxdata="UEsDBBQABgAIAAAAIQC2gziS/gAAAOEBAAATAAAAW0NvbnRlbnRfVHlwZXNdLnhtbJSRQU7DMBBF&#10;90jcwfIWJU67QAgl6YK0S0CoHGBkTxKLZGx5TGhvj5O2G0SRWNoz/78nu9wcxkFMGNg6quQqL6RA&#10;0s5Y6ir5vt9lD1JwBDIwOMJKHpHlpr69KfdHjyxSmriSfYz+USnWPY7AufNIadK6MEJMx9ApD/oD&#10;OlTrorhX2lFEilmcO2RdNtjC5xDF9pCuTyYBB5bi6bQ4syoJ3g9WQ0ymaiLzg5KdCXlKLjvcW893&#10;SUOqXwnz5DrgnHtJTxOsQfEKIT7DmDSUCaxw7Rqn8787ZsmRM9e2VmPeBN4uqYvTtW7jvijg9N/y&#10;JsXecLq0q+WD6m8AAAD//wMAUEsDBBQABgAIAAAAIQA4/SH/1gAAAJQBAAALAAAAX3JlbHMvLnJl&#10;bHOkkMFqwzAMhu+DvYPRfXGawxijTi+j0GvpHsDYimMaW0Yy2fr2M4PBMnrbUb/Q94l/f/hMi1qR&#10;JVI2sOt6UJgd+ZiDgffL8ekFlFSbvV0oo4EbChzGx4f9GRdb25HMsYhqlCwG5lrLq9biZkxWOiqY&#10;22YiTra2kYMu1l1tQD30/bPm3wwYN0x18gb45AdQl1tp5j/sFB2T0FQ7R0nTNEV3j6o9feQzro1i&#10;OWA14Fm+Q8a1a8+Bvu/d/dMb2JY5uiPbhG/ktn4cqGU/er3pcvwCAAD//wMAUEsDBBQABgAIAAAA&#10;IQB5a9qNhAIAAFYFAAAOAAAAZHJzL2Uyb0RvYy54bWysVN9P2zAQfp+0/8Hy+0gaWqBRU1SBmCYh&#10;QMDEs3HsJpLt82y3affX7+ykoQK0h2l9cO98d9/9yHdeXO60IlvhfAumopOTnBJhONStWVf05/PN&#10;twtKfGCmZgqMqOheeHq5/Ppl0dlSFNCAqoUjCGJ82dmKNiHYMss8b4Rm/gSsMGiU4DQLqLp1VjvW&#10;IbpWWZHnZ1kHrrYOuPAeb697I10mfCkFD/dSehGIqijWFtLp0vkaz2y5YOXaMdu0fCiD/UMVmrUG&#10;k45Q1ywwsnHtByjdcgceZDjhoDOQsuUi9YDdTPJ33Tw1zIrUCw7H23FM/v/B8rvtgyNtXdGCEsM0&#10;fqJHHBozayVIEcfTWV+i15N9cIPmUYy97qTT8R+7ILs00v04UrELhOPl6eQiP80nlHC0FdP52Xk+&#10;j6jZW7h1PnwXoEkUKuowfRol29760LseXGI2AzetUnjPSmVIh6gXs/NZwoyl9sUlKeyV6N0ehcQe&#10;sZwiISd2iSvlyJYhLxjnwoRJb2pYLfrrWY6/odYxIlWuDAJGZImVjNgDQGTuR+y+j8E/hopEzjE4&#10;/1thffAYkTKDCWOwbg24zwAUdjVk7v2x/KPRRPEV6j0ywEG/Gt7ymxa/wy3z4YE53AXcGtzvcI+H&#10;VIDzhkGipAH3+7P76I8URSslHe5WRf2vDXOCEvXDIHnnk+k0LmNSprPzAhV3bHk9tpiNvgL8TEgi&#10;rC6J0T+ogygd6Bd8BlYxK5qY4Zi7ojy4g3IV+p3Hh4SL1Sq54QJaFm7Nk+URPE418ux598KcHcgY&#10;kMd3cNhDVr7jZO8bIw2sNgFkmwj7Ntdh3ri8iTjDQxNfh2M9eb09h8s/AAAA//8DAFBLAwQUAAYA&#10;CAAAACEAw8fDHuIAAAAKAQAADwAAAGRycy9kb3ducmV2LnhtbEyPTUvDQBCG74L/YRnBm90kxrTE&#10;bIrYFgVBaP3A4zQ7JsHsbMhu2uivd3vS0zAzD+88Uywn04kDDa61rCCeRSCIK6tbrhW8vmyuFiCc&#10;R9bYWSYF3+RgWZ6fFZhre+QtHXa+FiGEXY4KGu/7XEpXNWTQzWxPHHafdjDoQzvUUg94DOGmk0kU&#10;ZdJgy+FCgz3dN1R97UajAN/Xq7cqXW1+1o/bh485jmienpW6vJjubkF4mvwfDCf9oA5lcNrbkbUT&#10;nYIkvkkDqiA91QDM4ywBsQ+D60UGsizk/xfKXwAAAP//AwBQSwECLQAUAAYACAAAACEAtoM4kv4A&#10;AADhAQAAEwAAAAAAAAAAAAAAAAAAAAAAW0NvbnRlbnRfVHlwZXNdLnhtbFBLAQItABQABgAIAAAA&#10;IQA4/SH/1gAAAJQBAAALAAAAAAAAAAAAAAAAAC8BAABfcmVscy8ucmVsc1BLAQItABQABgAIAAAA&#10;IQB5a9qNhAIAAFYFAAAOAAAAAAAAAAAAAAAAAC4CAABkcnMvZTJvRG9jLnhtbFBLAQItABQABgAI&#10;AAAAIQDDx8Me4gAAAAoBAAAPAAAAAAAAAAAAAAAAAN4EAABkcnMvZG93bnJldi54bWxQSwUGAAAA&#10;AAQABADzAAAA7QUAAAAA&#10;" filled="f" strokecolor="#1f4d78 [1604]" strokeweight="2.25pt"/>
             </w:pict>
           </mc:Fallback>
         </mc:AlternateContent>
@@ -4494,7 +4519,7 @@
           </mc:Choice>
           <mc:Fallback>
             <w:pict>
-              <v:shapetype w14:anchorId="4A8607C3" id="_x0000_t32" coordsize="21600,21600" o:spt="32" o:oned="t" path="m,l21600,21600e" filled="f">
+              <v:shapetype w14:anchorId="6516CC39" id="_x0000_t32" coordsize="21600,21600" o:spt="32" o:oned="t" path="m,l21600,21600e" filled="f">
                 <v:path arrowok="t" fillok="f" o:connecttype="none"/>
                 <o:lock v:ext="edit" shapetype="t"/>
               </v:shapetype>
@@ -6362,10 +6387,12 @@
         </w:rPr>
       </w:pPr>
       <w:r>
+        <w:rPr>
+          <w:sz w:val="24"/>
+          <w:szCs w:val="24"/>
+        </w:rPr>
         <w:br w:type="page"/>
       </w:r>
-      <w:bookmarkStart w:id="0" w:name="_GoBack"/>
-      <w:bookmarkEnd w:id="0"/>
     </w:p>
     <w:p>
       <w:pPr>

</xml_diff>